<commit_message>
debut de la modélisation
</commit_message>
<xml_diff>
--- a/Mon mémoire - Gestion Club.docx
+++ b/Mon mémoire - Gestion Club.docx
@@ -1949,23 +1949,71 @@
           <w:sz w:val="24"/>
           <w:szCs w:val="24"/>
         </w:rPr>
-        <w:t xml:space="preserve">Notre sujet portera sur la mise en place d’une application de </w:t>
-      </w:r>
-      <w:r>
-        <w:rPr>
-          <w:rFonts w:ascii="Times New Roman" w:hAnsi="Times New Roman" w:cs="Times New Roman"/>
-          <w:sz w:val="24"/>
-          <w:szCs w:val="24"/>
-        </w:rPr>
-        <w:t>suivi des activités associatives</w:t>
-      </w:r>
-      <w:r>
-        <w:rPr>
-          <w:rFonts w:ascii="Times New Roman" w:hAnsi="Times New Roman" w:cs="Times New Roman"/>
-          <w:sz w:val="24"/>
-          <w:szCs w:val="24"/>
-        </w:rPr>
-        <w:t xml:space="preserve"> des </w:t>
+        <w:tab/>
+      </w:r>
+      <w:r>
+        <w:rPr>
+          <w:rFonts w:ascii="Times New Roman" w:hAnsi="Times New Roman" w:cs="Times New Roman"/>
+          <w:sz w:val="24"/>
+          <w:szCs w:val="24"/>
+        </w:rPr>
+        <w:t>Notre sujet portera sur la mise en place d’une application</w:t>
+      </w:r>
+      <w:r>
+        <w:rPr>
+          <w:rFonts w:ascii="Times New Roman" w:hAnsi="Times New Roman" w:cs="Times New Roman"/>
+          <w:sz w:val="24"/>
+          <w:szCs w:val="24"/>
+        </w:rPr>
+        <w:t xml:space="preserve"> web</w:t>
+      </w:r>
+      <w:r>
+        <w:rPr>
+          <w:rFonts w:ascii="Times New Roman" w:hAnsi="Times New Roman" w:cs="Times New Roman"/>
+          <w:sz w:val="24"/>
+          <w:szCs w:val="24"/>
+        </w:rPr>
+        <w:t xml:space="preserve"> de </w:t>
+      </w:r>
+      <w:r>
+        <w:rPr>
+          <w:rFonts w:ascii="Times New Roman" w:hAnsi="Times New Roman" w:cs="Times New Roman"/>
+          <w:sz w:val="24"/>
+          <w:szCs w:val="24"/>
+        </w:rPr>
+        <w:t>suivi de</w:t>
+      </w:r>
+      <w:r>
+        <w:rPr>
+          <w:rFonts w:ascii="Times New Roman" w:hAnsi="Times New Roman" w:cs="Times New Roman"/>
+          <w:sz w:val="24"/>
+          <w:szCs w:val="24"/>
+        </w:rPr>
+        <w:t xml:space="preserve"> la vie </w:t>
+      </w:r>
+      <w:r>
+        <w:rPr>
+          <w:rFonts w:ascii="Times New Roman" w:hAnsi="Times New Roman" w:cs="Times New Roman"/>
+          <w:sz w:val="24"/>
+          <w:szCs w:val="24"/>
+        </w:rPr>
+        <w:t>associative</w:t>
+      </w:r>
+      <w:r>
+        <w:rPr>
+          <w:rFonts w:ascii="Times New Roman" w:hAnsi="Times New Roman" w:cs="Times New Roman"/>
+          <w:sz w:val="24"/>
+          <w:szCs w:val="24"/>
+        </w:rPr>
+        <w:t xml:space="preserve"> </w:t>
+      </w:r>
+      <w:r>
+        <w:rPr>
+          <w:rFonts w:ascii="Times New Roman" w:hAnsi="Times New Roman" w:cs="Times New Roman"/>
+          <w:sz w:val="24"/>
+          <w:szCs w:val="24"/>
+        </w:rPr>
+        <w:t xml:space="preserve">des </w:t>
       </w:r>
       <w:r>
         <w:rPr>
@@ -1981,15 +2029,39 @@
           <w:sz w:val="24"/>
           <w:szCs w:val="24"/>
         </w:rPr>
-        <w:t xml:space="preserve">. Cette application permettra de gérer les informations relatives aux </w:t>
-      </w:r>
-      <w:r>
-        <w:rPr>
-          <w:rFonts w:ascii="Times New Roman" w:hAnsi="Times New Roman" w:cs="Times New Roman"/>
-          <w:sz w:val="24"/>
-          <w:szCs w:val="24"/>
-        </w:rPr>
-        <w:t>activités associatives des étudiants</w:t>
+        <w:t xml:space="preserve">. Cette application permettra de gérer les informations relatives </w:t>
+      </w:r>
+      <w:r>
+        <w:rPr>
+          <w:rFonts w:ascii="Times New Roman" w:hAnsi="Times New Roman" w:cs="Times New Roman"/>
+          <w:sz w:val="24"/>
+          <w:szCs w:val="24"/>
+        </w:rPr>
+        <w:t xml:space="preserve">à la </w:t>
+      </w:r>
+      <w:r>
+        <w:rPr>
+          <w:rFonts w:ascii="Times New Roman" w:hAnsi="Times New Roman" w:cs="Times New Roman"/>
+          <w:sz w:val="24"/>
+          <w:szCs w:val="24"/>
+        </w:rPr>
+        <w:t xml:space="preserve">vie associative </w:t>
+      </w:r>
+      <w:r>
+        <w:rPr>
+          <w:rFonts w:ascii="Times New Roman" w:hAnsi="Times New Roman" w:cs="Times New Roman"/>
+          <w:sz w:val="24"/>
+          <w:szCs w:val="24"/>
+        </w:rPr>
+        <w:t>des étudiants</w:t>
+      </w:r>
+      <w:r>
+        <w:rPr>
+          <w:rFonts w:ascii="Times New Roman" w:hAnsi="Times New Roman" w:cs="Times New Roman"/>
+          <w:sz w:val="24"/>
+          <w:szCs w:val="24"/>
+        </w:rPr>
+        <w:t xml:space="preserve"> à l’ESTM</w:t>
       </w:r>
       <w:r>
         <w:rPr>
@@ -2064,7 +2136,31 @@
           <w:sz w:val="24"/>
           <w:szCs w:val="24"/>
         </w:rPr>
-        <w:t>Etant donné que la vie associative d’un étudiant l’aide dans beaucoup des secteurs de sa vie active, nous avons pu constater que l’ESTM dans sa gestion de la vie associative des étudiants rencontre beaucoup de difficulté notamment dans la planification, le suivi, la traçabilité des activités associatives, ceux-ci sont quasiment inexistants et pose des problèmes aux étudiants tel que le manque d’informations concernant les différentes activités des clubs de l’école, ou ceux de l’amicale des étudiants.</w:t>
+        <w:tab/>
+      </w:r>
+      <w:r>
+        <w:rPr>
+          <w:rFonts w:ascii="Times New Roman" w:hAnsi="Times New Roman" w:cs="Times New Roman"/>
+          <w:sz w:val="24"/>
+          <w:szCs w:val="24"/>
+        </w:rPr>
+        <w:t xml:space="preserve">Etant donné que la vie associative d’un étudiant l’aide dans beaucoup </w:t>
+      </w:r>
+      <w:r>
+        <w:rPr>
+          <w:rFonts w:ascii="Times New Roman" w:hAnsi="Times New Roman" w:cs="Times New Roman"/>
+          <w:sz w:val="24"/>
+          <w:szCs w:val="24"/>
+        </w:rPr>
+        <w:t>l</w:t>
+      </w:r>
+      <w:r>
+        <w:rPr>
+          <w:rFonts w:ascii="Times New Roman" w:hAnsi="Times New Roman" w:cs="Times New Roman"/>
+          <w:sz w:val="24"/>
+          <w:szCs w:val="24"/>
+        </w:rPr>
+        <w:t>es secteurs de sa vie active, nous avons pu constater que l’ESTM dans sa gestion de la vie associative des étudiants rencontre beaucoup de difficulté notamment dans la planification, le suivi, la traçabilité des activités associatives, ceux-ci sont quasiment inexistants et pose des problèmes aux étudiants tel que le manque d’informations concernant les différentes activités des clubs de l’école, ou ceux de l’amicale des étudiants.</w:t>
       </w:r>
     </w:p>
     <w:p>
@@ -2076,6 +2172,14 @@
           <w:szCs w:val="24"/>
         </w:rPr>
       </w:pPr>
+      <w:r>
+        <w:rPr>
+          <w:rFonts w:ascii="Times New Roman" w:hAnsi="Times New Roman" w:cs="Times New Roman"/>
+          <w:sz w:val="24"/>
+          <w:szCs w:val="24"/>
+        </w:rPr>
+        <w:tab/>
+      </w:r>
       <w:r>
         <w:rPr>
           <w:rFonts w:ascii="Times New Roman" w:hAnsi="Times New Roman" w:cs="Times New Roman"/>
@@ -2160,7 +2264,39 @@
           <w:sz w:val="24"/>
           <w:szCs w:val="24"/>
         </w:rPr>
-        <w:t>la mise en place d’une application de suivi des activités associatives des étudiants. Cette application permettra de gérer les informations relatives aux activités associatives des étudiants dans tous leurs aspects, de la création d’informations, mise à jour, consultation, elle devra nous permettre d’avoir une vue d’ensemble sur la vie associatives de l’étudiant</w:t>
+        <w:t>la mise en place d’une application</w:t>
+      </w:r>
+      <w:r>
+        <w:rPr>
+          <w:rFonts w:ascii="Times New Roman" w:hAnsi="Times New Roman" w:cs="Times New Roman"/>
+          <w:sz w:val="24"/>
+          <w:szCs w:val="24"/>
+        </w:rPr>
+        <w:t xml:space="preserve"> web</w:t>
+      </w:r>
+      <w:r>
+        <w:rPr>
+          <w:rFonts w:ascii="Times New Roman" w:hAnsi="Times New Roman" w:cs="Times New Roman"/>
+          <w:sz w:val="24"/>
+          <w:szCs w:val="24"/>
+        </w:rPr>
+        <w:t xml:space="preserve"> de suivi de</w:t>
+      </w:r>
+      <w:r>
+        <w:rPr>
+          <w:rFonts w:ascii="Times New Roman" w:hAnsi="Times New Roman" w:cs="Times New Roman"/>
+          <w:sz w:val="24"/>
+          <w:szCs w:val="24"/>
+        </w:rPr>
+        <w:t xml:space="preserve"> la vie </w:t>
+      </w:r>
+      <w:r>
+        <w:rPr>
+          <w:rFonts w:ascii="Times New Roman" w:hAnsi="Times New Roman" w:cs="Times New Roman"/>
+          <w:sz w:val="24"/>
+          <w:szCs w:val="24"/>
+        </w:rPr>
+        <w:t>associative des étudiants. Cette application permettra de gérer les informations relatives aux activités associatives des étudiants dans tous leurs aspects, de la création d’informations, mise à jour, consultation, elle devra nous permettre d’avoir une vue d’ensemble sur la vie associatives de l’étudiant</w:t>
       </w:r>
       <w:r>
         <w:rPr>
@@ -2506,7 +2642,23 @@
           <w:sz w:val="24"/>
           <w:szCs w:val="24"/>
         </w:rPr>
-        <w:t>. Cependant cette délimitation ne restera pas statique car certaines informations citées ci-dessus pourront nous aider à développer notre réflexion.</w:t>
+        <w:t xml:space="preserve">. </w:t>
+      </w:r>
+      <w:r>
+        <w:rPr>
+          <w:rFonts w:ascii="Times New Roman" w:hAnsi="Times New Roman" w:cs="Times New Roman"/>
+          <w:sz w:val="24"/>
+          <w:szCs w:val="24"/>
+        </w:rPr>
+        <w:tab/>
+      </w:r>
+      <w:r>
+        <w:rPr>
+          <w:rFonts w:ascii="Times New Roman" w:hAnsi="Times New Roman" w:cs="Times New Roman"/>
+          <w:sz w:val="24"/>
+          <w:szCs w:val="24"/>
+        </w:rPr>
+        <w:t>Cependant cette délimitation ne restera pas statique car certaines informations citées ci-dessus pourront nous aider à développer notre réflexion.</w:t>
       </w:r>
     </w:p>
     <w:p>
@@ -2693,6 +2845,24 @@
           <w:sz w:val="24"/>
           <w:szCs w:val="24"/>
         </w:rPr>
+        <w:tab/>
+      </w:r>
+      <w:r>
+        <w:rPr>
+          <w:rFonts w:ascii="Times New Roman" w:hAnsi="Times New Roman" w:cs="Times New Roman"/>
+          <w:color w:val="000000" w:themeColor="text1"/>
+          <w:sz w:val="24"/>
+          <w:szCs w:val="24"/>
+        </w:rPr>
+        <w:tab/>
+      </w:r>
+      <w:r>
+        <w:rPr>
+          <w:rFonts w:ascii="Times New Roman" w:hAnsi="Times New Roman" w:cs="Times New Roman"/>
+          <w:color w:val="000000" w:themeColor="text1"/>
+          <w:sz w:val="24"/>
+          <w:szCs w:val="24"/>
+        </w:rPr>
         <w:t xml:space="preserve">Pour </w:t>
       </w:r>
       <w:r>
@@ -2702,7 +2872,25 @@
           <w:sz w:val="24"/>
           <w:szCs w:val="24"/>
         </w:rPr>
-        <w:t>le suivi des activités associatives de ces étudiants l’ESTM ne dispose pas de méthode informatisée tout est fin de manière assez archaïque avec les fiches et des dossiers.</w:t>
+        <w:t>le suivi des activités associatives de ces étudiants l’ESTM ne dispose pas de méthode informatisée tout est f</w:t>
+      </w:r>
+      <w:r>
+        <w:rPr>
+          <w:rFonts w:ascii="Times New Roman" w:hAnsi="Times New Roman" w:cs="Times New Roman"/>
+          <w:color w:val="000000" w:themeColor="text1"/>
+          <w:sz w:val="24"/>
+          <w:szCs w:val="24"/>
+        </w:rPr>
+        <w:t>ait</w:t>
+      </w:r>
+      <w:r>
+        <w:rPr>
+          <w:rFonts w:ascii="Times New Roman" w:hAnsi="Times New Roman" w:cs="Times New Roman"/>
+          <w:color w:val="000000" w:themeColor="text1"/>
+          <w:sz w:val="24"/>
+          <w:szCs w:val="24"/>
+        </w:rPr>
+        <w:t xml:space="preserve"> de manière assez archaïque avec les fiches et des dossiers.</w:t>
       </w:r>
     </w:p>
     <w:p>
@@ -3054,6 +3242,22 @@
           <w:sz w:val="24"/>
           <w:szCs w:val="24"/>
         </w:rPr>
+        <w:tab/>
+      </w:r>
+      <w:r>
+        <w:rPr>
+          <w:rFonts w:ascii="Times New Roman" w:hAnsi="Times New Roman" w:cs="Times New Roman"/>
+          <w:sz w:val="24"/>
+          <w:szCs w:val="24"/>
+        </w:rPr>
+        <w:tab/>
+      </w:r>
+      <w:r>
+        <w:rPr>
+          <w:rFonts w:ascii="Times New Roman" w:hAnsi="Times New Roman" w:cs="Times New Roman"/>
+          <w:sz w:val="24"/>
+          <w:szCs w:val="24"/>
+        </w:rPr>
         <w:t xml:space="preserve">Après que le </w:t>
       </w:r>
       <w:r>
@@ -3211,6 +3415,144 @@
           <w:szCs w:val="24"/>
         </w:rPr>
         <w:t>l’école doit pouvoir savoir les informations suivantes :</w:t>
+      </w:r>
+    </w:p>
+    <w:p>
+      <w:pPr>
+        <w:pStyle w:val="Paragraphedeliste"/>
+        <w:numPr>
+          <w:ilvl w:val="3"/>
+          <w:numId w:val="25"/>
+        </w:numPr>
+        <w:spacing w:line="360" w:lineRule="auto"/>
+        <w:rPr>
+          <w:rFonts w:ascii="Times New Roman" w:hAnsi="Times New Roman" w:cs="Times New Roman"/>
+          <w:sz w:val="24"/>
+          <w:szCs w:val="24"/>
+        </w:rPr>
+      </w:pPr>
+      <w:r>
+        <w:rPr>
+          <w:rFonts w:ascii="Times New Roman" w:hAnsi="Times New Roman" w:cs="Times New Roman"/>
+          <w:sz w:val="24"/>
+          <w:szCs w:val="24"/>
+        </w:rPr>
+        <w:t>Le titre de l’activité (Ex : JPO)</w:t>
+      </w:r>
+    </w:p>
+    <w:p>
+      <w:pPr>
+        <w:pStyle w:val="Paragraphedeliste"/>
+        <w:numPr>
+          <w:ilvl w:val="3"/>
+          <w:numId w:val="25"/>
+        </w:numPr>
+        <w:spacing w:line="360" w:lineRule="auto"/>
+        <w:rPr>
+          <w:rFonts w:ascii="Times New Roman" w:hAnsi="Times New Roman" w:cs="Times New Roman"/>
+          <w:sz w:val="24"/>
+          <w:szCs w:val="24"/>
+        </w:rPr>
+      </w:pPr>
+      <w:r>
+        <w:rPr>
+          <w:rFonts w:ascii="Times New Roman" w:hAnsi="Times New Roman" w:cs="Times New Roman"/>
+          <w:sz w:val="24"/>
+          <w:szCs w:val="24"/>
+        </w:rPr>
+        <w:t>Le lieu de déroulement de l’activité</w:t>
+      </w:r>
+    </w:p>
+    <w:p>
+      <w:pPr>
+        <w:pStyle w:val="Paragraphedeliste"/>
+        <w:numPr>
+          <w:ilvl w:val="3"/>
+          <w:numId w:val="25"/>
+        </w:numPr>
+        <w:spacing w:line="360" w:lineRule="auto"/>
+        <w:rPr>
+          <w:rFonts w:ascii="Times New Roman" w:hAnsi="Times New Roman" w:cs="Times New Roman"/>
+          <w:sz w:val="24"/>
+          <w:szCs w:val="24"/>
+        </w:rPr>
+      </w:pPr>
+      <w:r>
+        <w:rPr>
+          <w:rFonts w:ascii="Times New Roman" w:hAnsi="Times New Roman" w:cs="Times New Roman"/>
+          <w:sz w:val="24"/>
+          <w:szCs w:val="24"/>
+        </w:rPr>
+        <w:t>La date de déroulement de l’activité</w:t>
+      </w:r>
+    </w:p>
+    <w:p>
+      <w:pPr>
+        <w:pStyle w:val="Paragraphedeliste"/>
+        <w:numPr>
+          <w:ilvl w:val="3"/>
+          <w:numId w:val="25"/>
+        </w:numPr>
+        <w:spacing w:line="360" w:lineRule="auto"/>
+        <w:rPr>
+          <w:rFonts w:ascii="Times New Roman" w:hAnsi="Times New Roman" w:cs="Times New Roman"/>
+          <w:sz w:val="24"/>
+          <w:szCs w:val="24"/>
+        </w:rPr>
+      </w:pPr>
+      <w:r>
+        <w:rPr>
+          <w:rFonts w:ascii="Times New Roman" w:hAnsi="Times New Roman" w:cs="Times New Roman"/>
+          <w:sz w:val="24"/>
+          <w:szCs w:val="24"/>
+        </w:rPr>
+        <w:t>Le club organisateur de l’activité</w:t>
+      </w:r>
+    </w:p>
+    <w:p>
+      <w:pPr>
+        <w:pStyle w:val="Paragraphedeliste"/>
+        <w:numPr>
+          <w:ilvl w:val="3"/>
+          <w:numId w:val="25"/>
+        </w:numPr>
+        <w:spacing w:line="360" w:lineRule="auto"/>
+        <w:rPr>
+          <w:rFonts w:ascii="Times New Roman" w:hAnsi="Times New Roman" w:cs="Times New Roman"/>
+          <w:sz w:val="24"/>
+          <w:szCs w:val="24"/>
+        </w:rPr>
+      </w:pPr>
+      <w:r>
+        <w:rPr>
+          <w:rFonts w:ascii="Times New Roman" w:hAnsi="Times New Roman" w:cs="Times New Roman"/>
+          <w:sz w:val="24"/>
+          <w:szCs w:val="24"/>
+        </w:rPr>
+        <w:t>La description de l’activité</w:t>
+      </w:r>
+    </w:p>
+    <w:p>
+      <w:pPr>
+        <w:pStyle w:val="Paragraphedeliste"/>
+        <w:numPr>
+          <w:ilvl w:val="3"/>
+          <w:numId w:val="25"/>
+        </w:numPr>
+        <w:spacing w:line="360" w:lineRule="auto"/>
+        <w:rPr>
+          <w:rFonts w:ascii="Times New Roman" w:hAnsi="Times New Roman" w:cs="Times New Roman"/>
+          <w:sz w:val="24"/>
+          <w:szCs w:val="24"/>
+        </w:rPr>
+      </w:pPr>
+      <w:r>
+        <w:rPr>
+          <w:rFonts w:ascii="Times New Roman" w:hAnsi="Times New Roman" w:cs="Times New Roman"/>
+          <w:sz w:val="24"/>
+          <w:szCs w:val="24"/>
+        </w:rPr>
+        <w:t>Les différents participants à l’activité</w:t>
       </w:r>
     </w:p>
     <w:p>
@@ -3302,6 +3644,166 @@
           <w:sz w:val="24"/>
           <w:szCs w:val="24"/>
         </w:rPr>
+        <w:t>Nous avons pu constater que le manque de méthode informatisé pour cette gestion de la vie associatives des étudiants présente beaucoup de problèmes tel que :</w:t>
+      </w:r>
+    </w:p>
+    <w:p>
+      <w:pPr>
+        <w:pStyle w:val="Paragraphedeliste"/>
+        <w:numPr>
+          <w:ilvl w:val="0"/>
+          <w:numId w:val="38"/>
+        </w:numPr>
+        <w:spacing w:line="360" w:lineRule="auto"/>
+        <w:rPr>
+          <w:rFonts w:ascii="Times New Roman" w:hAnsi="Times New Roman" w:cs="Times New Roman"/>
+          <w:sz w:val="24"/>
+          <w:szCs w:val="24"/>
+        </w:rPr>
+      </w:pPr>
+      <w:r>
+        <w:rPr>
+          <w:rFonts w:ascii="Times New Roman" w:hAnsi="Times New Roman" w:cs="Times New Roman"/>
+          <w:sz w:val="24"/>
+          <w:szCs w:val="24"/>
+        </w:rPr>
+        <w:t>Manque d’informations relatives aux différents clubs de l’école</w:t>
+      </w:r>
+    </w:p>
+    <w:p>
+      <w:pPr>
+        <w:pStyle w:val="Paragraphedeliste"/>
+        <w:numPr>
+          <w:ilvl w:val="0"/>
+          <w:numId w:val="38"/>
+        </w:numPr>
+        <w:spacing w:line="360" w:lineRule="auto"/>
+        <w:rPr>
+          <w:rFonts w:ascii="Times New Roman" w:hAnsi="Times New Roman" w:cs="Times New Roman"/>
+          <w:sz w:val="24"/>
+          <w:szCs w:val="24"/>
+        </w:rPr>
+      </w:pPr>
+      <w:r>
+        <w:rPr>
+          <w:rFonts w:ascii="Times New Roman" w:hAnsi="Times New Roman" w:cs="Times New Roman"/>
+          <w:sz w:val="24"/>
+          <w:szCs w:val="24"/>
+        </w:rPr>
+        <w:t>Manque d’informations sur les activités organiser au sein de l’école</w:t>
+      </w:r>
+    </w:p>
+    <w:p>
+      <w:pPr>
+        <w:pStyle w:val="Paragraphedeliste"/>
+        <w:numPr>
+          <w:ilvl w:val="0"/>
+          <w:numId w:val="38"/>
+        </w:numPr>
+        <w:spacing w:line="360" w:lineRule="auto"/>
+        <w:rPr>
+          <w:rFonts w:ascii="Times New Roman" w:hAnsi="Times New Roman" w:cs="Times New Roman"/>
+          <w:sz w:val="24"/>
+          <w:szCs w:val="24"/>
+        </w:rPr>
+      </w:pPr>
+      <w:r>
+        <w:rPr>
+          <w:rFonts w:ascii="Times New Roman" w:hAnsi="Times New Roman" w:cs="Times New Roman"/>
+          <w:sz w:val="24"/>
+          <w:szCs w:val="24"/>
+        </w:rPr>
+        <w:t>Absence de suivi de chaque activité organiser</w:t>
+      </w:r>
+    </w:p>
+    <w:p>
+      <w:pPr>
+        <w:pStyle w:val="Paragraphedeliste"/>
+        <w:spacing w:line="360" w:lineRule="auto"/>
+        <w:rPr>
+          <w:rFonts w:ascii="Times New Roman" w:hAnsi="Times New Roman" w:cs="Times New Roman"/>
+          <w:sz w:val="24"/>
+          <w:szCs w:val="24"/>
+        </w:rPr>
+      </w:pPr>
+    </w:p>
+    <w:p>
+      <w:pPr>
+        <w:pStyle w:val="Paragraphedeliste"/>
+        <w:spacing w:line="360" w:lineRule="auto"/>
+        <w:ind w:left="0"/>
+        <w:jc w:val="center"/>
+        <w:rPr>
+          <w:rFonts w:ascii="Times New Roman" w:hAnsi="Times New Roman" w:cs="Times New Roman"/>
+          <w:b/>
+          <w:bCs/>
+          <w:color w:val="000000" w:themeColor="text1"/>
+          <w:sz w:val="28"/>
+          <w:szCs w:val="28"/>
+        </w:rPr>
+      </w:pPr>
+      <w:r>
+        <w:rPr>
+          <w:rFonts w:ascii="Times New Roman" w:hAnsi="Times New Roman" w:cs="Times New Roman"/>
+          <w:b/>
+          <w:bCs/>
+          <w:color w:val="000000" w:themeColor="text1"/>
+          <w:sz w:val="28"/>
+          <w:szCs w:val="28"/>
+        </w:rPr>
+        <w:t>1.2.</w:t>
+      </w:r>
+      <w:r>
+        <w:rPr>
+          <w:rFonts w:ascii="Times New Roman" w:hAnsi="Times New Roman" w:cs="Times New Roman"/>
+          <w:b/>
+          <w:bCs/>
+          <w:color w:val="000000" w:themeColor="text1"/>
+          <w:sz w:val="28"/>
+          <w:szCs w:val="28"/>
+        </w:rPr>
+        <w:t>2.3</w:t>
+      </w:r>
+      <w:r>
+        <w:rPr>
+          <w:rFonts w:ascii="Times New Roman" w:hAnsi="Times New Roman" w:cs="Times New Roman"/>
+          <w:b/>
+          <w:bCs/>
+          <w:color w:val="000000" w:themeColor="text1"/>
+          <w:sz w:val="28"/>
+          <w:szCs w:val="28"/>
+        </w:rPr>
+        <w:t xml:space="preserve"> </w:t>
+      </w:r>
+      <w:r>
+        <w:rPr>
+          <w:rFonts w:ascii="Times New Roman" w:hAnsi="Times New Roman" w:cs="Times New Roman"/>
+          <w:b/>
+          <w:bCs/>
+          <w:color w:val="000000" w:themeColor="text1"/>
+          <w:sz w:val="28"/>
+          <w:szCs w:val="28"/>
+        </w:rPr>
+        <w:t>PROPOSITION DE LA SOLUTION</w:t>
+      </w:r>
+    </w:p>
+    <w:p>
+      <w:pPr>
+        <w:pStyle w:val="Paragraphedeliste"/>
+        <w:spacing w:line="360" w:lineRule="auto"/>
+        <w:ind w:left="0"/>
+        <w:rPr>
+          <w:rFonts w:ascii="Times New Roman" w:hAnsi="Times New Roman" w:cs="Times New Roman"/>
+          <w:sz w:val="24"/>
+          <w:szCs w:val="24"/>
+        </w:rPr>
+      </w:pPr>
+      <w:r>
+        <w:rPr>
+          <w:rFonts w:ascii="Times New Roman" w:hAnsi="Times New Roman" w:cs="Times New Roman"/>
+          <w:sz w:val="24"/>
+          <w:szCs w:val="24"/>
+        </w:rPr>
         <w:tab/>
       </w:r>
       <w:r>
@@ -3318,7 +3820,23 @@
           <w:sz w:val="24"/>
           <w:szCs w:val="24"/>
         </w:rPr>
-        <w:t>Nous avons pu constater que la centralisation des informations relatives aux étudiants dans une seule plateforme présente beaucoup de problème qui sont :</w:t>
+        <w:t xml:space="preserve">Pour répondre aux problèmes de notre étude, nous proposons comme solution la mise en place d’une plateforme </w:t>
+      </w:r>
+      <w:r>
+        <w:rPr>
+          <w:rFonts w:ascii="Times New Roman" w:hAnsi="Times New Roman" w:cs="Times New Roman"/>
+          <w:sz w:val="24"/>
+          <w:szCs w:val="24"/>
+        </w:rPr>
+        <w:t>de suivi des activités associatives des étudiants</w:t>
+      </w:r>
+      <w:r>
+        <w:rPr>
+          <w:rFonts w:ascii="Times New Roman" w:hAnsi="Times New Roman" w:cs="Times New Roman"/>
+          <w:sz w:val="24"/>
+          <w:szCs w:val="24"/>
+        </w:rPr>
+        <w:t xml:space="preserve"> et elle aura comme avantages :</w:t>
       </w:r>
     </w:p>
     <w:p>
@@ -3341,7 +3859,23 @@
           <w:sz w:val="24"/>
           <w:szCs w:val="24"/>
         </w:rPr>
-        <w:t>Manque d’informations sur les activités organiser par l’école</w:t>
+        <w:t>Fournir les informations relatives aux différents clubs c’est-à-dire que chaque membre d’un club</w:t>
+      </w:r>
+      <w:r>
+        <w:rPr>
+          <w:rFonts w:ascii="Times New Roman" w:hAnsi="Times New Roman" w:cs="Times New Roman"/>
+          <w:sz w:val="24"/>
+          <w:szCs w:val="24"/>
+        </w:rPr>
+        <w:t xml:space="preserve"> ou un administrateur</w:t>
+      </w:r>
+      <w:r>
+        <w:rPr>
+          <w:rFonts w:ascii="Times New Roman" w:hAnsi="Times New Roman" w:cs="Times New Roman"/>
+          <w:sz w:val="24"/>
+          <w:szCs w:val="24"/>
+        </w:rPr>
+        <w:t xml:space="preserve"> pourra facilement avoir accès aux informations de son club en se connectant simplement à l’application</w:t>
       </w:r>
     </w:p>
     <w:p>
@@ -3364,23 +3898,7 @@
           <w:sz w:val="24"/>
           <w:szCs w:val="24"/>
         </w:rPr>
-        <w:t xml:space="preserve">Manque d’informations relatifs </w:t>
-      </w:r>
-      <w:r>
-        <w:rPr>
-          <w:rFonts w:ascii="Times New Roman" w:hAnsi="Times New Roman" w:cs="Times New Roman"/>
-          <w:sz w:val="24"/>
-          <w:szCs w:val="24"/>
-        </w:rPr>
-        <w:t>aux différents clubs</w:t>
-      </w:r>
-      <w:r>
-        <w:rPr>
-          <w:rFonts w:ascii="Times New Roman" w:hAnsi="Times New Roman" w:cs="Times New Roman"/>
-          <w:sz w:val="24"/>
-          <w:szCs w:val="24"/>
-        </w:rPr>
-        <w:t xml:space="preserve"> dont dispose l’école</w:t>
+        <w:t>Fournir les informations relatives aux différentes activités organisées par les clubs ou par l’amicale.</w:t>
       </w:r>
     </w:p>
     <w:p>
@@ -3403,7 +3921,7 @@
           <w:sz w:val="24"/>
           <w:szCs w:val="24"/>
         </w:rPr>
-        <w:t xml:space="preserve">Un </w:t>
+        <w:t>Accéder à l’historique d’activités effectué par un étudiant.</w:t>
       </w:r>
     </w:p>
     <w:p>
@@ -3426,131 +3944,15 @@
           <w:sz w:val="24"/>
           <w:szCs w:val="24"/>
         </w:rPr>
-        <w:t>Une absence d’historique des notes relatives aux évaluations passées déjà effectué.</w:t>
-      </w:r>
-    </w:p>
-    <w:p>
-      <w:pPr>
-        <w:pStyle w:val="Paragraphedeliste"/>
-        <w:spacing w:line="360" w:lineRule="auto"/>
-        <w:ind w:left="0"/>
-        <w:rPr>
-          <w:rFonts w:ascii="Times New Roman" w:hAnsi="Times New Roman" w:cs="Times New Roman"/>
-          <w:sz w:val="24"/>
-          <w:szCs w:val="24"/>
-        </w:rPr>
-      </w:pPr>
-    </w:p>
-    <w:p>
-      <w:pPr>
-        <w:pStyle w:val="Paragraphedeliste"/>
-        <w:spacing w:line="360" w:lineRule="auto"/>
-        <w:ind w:left="0"/>
-        <w:jc w:val="center"/>
-        <w:rPr>
-          <w:rFonts w:ascii="Times New Roman" w:hAnsi="Times New Roman" w:cs="Times New Roman"/>
-          <w:b/>
-          <w:bCs/>
-          <w:color w:val="000000" w:themeColor="text1"/>
-          <w:sz w:val="28"/>
-          <w:szCs w:val="28"/>
-        </w:rPr>
-      </w:pPr>
-      <w:r>
-        <w:rPr>
-          <w:rFonts w:ascii="Times New Roman" w:hAnsi="Times New Roman" w:cs="Times New Roman"/>
-          <w:b/>
-          <w:bCs/>
-          <w:color w:val="000000" w:themeColor="text1"/>
-          <w:sz w:val="28"/>
-          <w:szCs w:val="28"/>
-        </w:rPr>
-        <w:t>1.2.</w:t>
-      </w:r>
-      <w:r>
-        <w:rPr>
-          <w:rFonts w:ascii="Times New Roman" w:hAnsi="Times New Roman" w:cs="Times New Roman"/>
-          <w:b/>
-          <w:bCs/>
-          <w:color w:val="000000" w:themeColor="text1"/>
-          <w:sz w:val="28"/>
-          <w:szCs w:val="28"/>
-        </w:rPr>
-        <w:t>2.3</w:t>
-      </w:r>
-      <w:r>
-        <w:rPr>
-          <w:rFonts w:ascii="Times New Roman" w:hAnsi="Times New Roman" w:cs="Times New Roman"/>
-          <w:b/>
-          <w:bCs/>
-          <w:color w:val="000000" w:themeColor="text1"/>
-          <w:sz w:val="28"/>
-          <w:szCs w:val="28"/>
-        </w:rPr>
-        <w:t xml:space="preserve"> </w:t>
-      </w:r>
-      <w:r>
-        <w:rPr>
-          <w:rFonts w:ascii="Times New Roman" w:hAnsi="Times New Roman" w:cs="Times New Roman"/>
-          <w:b/>
-          <w:bCs/>
-          <w:color w:val="000000" w:themeColor="text1"/>
-          <w:sz w:val="28"/>
-          <w:szCs w:val="28"/>
-        </w:rPr>
-        <w:t>PROPOSITION DE LA SOLUTION</w:t>
-      </w:r>
-    </w:p>
-    <w:p>
-      <w:pPr>
-        <w:pStyle w:val="Paragraphedeliste"/>
-        <w:spacing w:line="360" w:lineRule="auto"/>
-        <w:ind w:left="0"/>
-        <w:rPr>
-          <w:rFonts w:ascii="Times New Roman" w:hAnsi="Times New Roman" w:cs="Times New Roman"/>
-          <w:sz w:val="24"/>
-          <w:szCs w:val="24"/>
-        </w:rPr>
-      </w:pPr>
-      <w:r>
-        <w:rPr>
-          <w:rFonts w:ascii="Times New Roman" w:hAnsi="Times New Roman" w:cs="Times New Roman"/>
-          <w:sz w:val="24"/>
-          <w:szCs w:val="24"/>
-        </w:rPr>
-        <w:tab/>
-      </w:r>
-      <w:r>
-        <w:rPr>
-          <w:rFonts w:ascii="Times New Roman" w:hAnsi="Times New Roman" w:cs="Times New Roman"/>
-          <w:sz w:val="24"/>
-          <w:szCs w:val="24"/>
-        </w:rPr>
-        <w:tab/>
-      </w:r>
-      <w:r>
-        <w:rPr>
-          <w:rFonts w:ascii="Times New Roman" w:hAnsi="Times New Roman" w:cs="Times New Roman"/>
-          <w:sz w:val="24"/>
-          <w:szCs w:val="24"/>
-        </w:rPr>
-        <w:t xml:space="preserve">Pour répondre aux problèmes de notre étude, nous proposons comme solution la mise en place d’une plateforme </w:t>
-      </w:r>
-      <w:r>
-        <w:rPr>
-          <w:rFonts w:ascii="Times New Roman" w:hAnsi="Times New Roman" w:cs="Times New Roman"/>
-          <w:sz w:val="24"/>
-          <w:szCs w:val="24"/>
-        </w:rPr>
-        <w:t>de suivi des activités associatives des étudiants</w:t>
-      </w:r>
-      <w:r>
-        <w:rPr>
-          <w:rFonts w:ascii="Times New Roman" w:hAnsi="Times New Roman" w:cs="Times New Roman"/>
-          <w:sz w:val="24"/>
-          <w:szCs w:val="24"/>
-        </w:rPr>
-        <w:t xml:space="preserve"> et elle aura comme avantages :</w:t>
+        <w:t>Avoir une traçabilité de tou</w:t>
+      </w:r>
+      <w:r>
+        <w:rPr>
+          <w:rFonts w:ascii="Times New Roman" w:hAnsi="Times New Roman" w:cs="Times New Roman"/>
+          <w:sz w:val="24"/>
+          <w:szCs w:val="24"/>
+        </w:rPr>
+        <w:t>tes les activités organisées au sein de l’école.</w:t>
       </w:r>
     </w:p>
     <w:p>
@@ -3567,130 +3969,6 @@
           <w:szCs w:val="24"/>
         </w:rPr>
       </w:pPr>
-      <w:r>
-        <w:rPr>
-          <w:rFonts w:ascii="Times New Roman" w:hAnsi="Times New Roman" w:cs="Times New Roman"/>
-          <w:sz w:val="24"/>
-          <w:szCs w:val="24"/>
-        </w:rPr>
-        <w:t>Fournir les informations relatives aux différents clubs c’est-à-dire que chaque membre d’un club</w:t>
-      </w:r>
-      <w:r>
-        <w:rPr>
-          <w:rFonts w:ascii="Times New Roman" w:hAnsi="Times New Roman" w:cs="Times New Roman"/>
-          <w:sz w:val="24"/>
-          <w:szCs w:val="24"/>
-        </w:rPr>
-        <w:t xml:space="preserve"> ou un administrateur</w:t>
-      </w:r>
-      <w:r>
-        <w:rPr>
-          <w:rFonts w:ascii="Times New Roman" w:hAnsi="Times New Roman" w:cs="Times New Roman"/>
-          <w:sz w:val="24"/>
-          <w:szCs w:val="24"/>
-        </w:rPr>
-        <w:t xml:space="preserve"> pourra facilement avoir accès aux informations de son club en se connectant simplement à l’application</w:t>
-      </w:r>
-    </w:p>
-    <w:p>
-      <w:pPr>
-        <w:pStyle w:val="Paragraphedeliste"/>
-        <w:numPr>
-          <w:ilvl w:val="0"/>
-          <w:numId w:val="35"/>
-        </w:numPr>
-        <w:spacing w:line="360" w:lineRule="auto"/>
-        <w:rPr>
-          <w:rFonts w:ascii="Times New Roman" w:hAnsi="Times New Roman" w:cs="Times New Roman"/>
-          <w:sz w:val="24"/>
-          <w:szCs w:val="24"/>
-        </w:rPr>
-      </w:pPr>
-      <w:r>
-        <w:rPr>
-          <w:rFonts w:ascii="Times New Roman" w:hAnsi="Times New Roman" w:cs="Times New Roman"/>
-          <w:sz w:val="24"/>
-          <w:szCs w:val="24"/>
-        </w:rPr>
-        <w:t>Fournir les informations relatives aux différentes activités organisées par les clubs ou par l’amicale.</w:t>
-      </w:r>
-    </w:p>
-    <w:p>
-      <w:pPr>
-        <w:pStyle w:val="Paragraphedeliste"/>
-        <w:numPr>
-          <w:ilvl w:val="0"/>
-          <w:numId w:val="35"/>
-        </w:numPr>
-        <w:spacing w:line="360" w:lineRule="auto"/>
-        <w:rPr>
-          <w:rFonts w:ascii="Times New Roman" w:hAnsi="Times New Roman" w:cs="Times New Roman"/>
-          <w:sz w:val="24"/>
-          <w:szCs w:val="24"/>
-        </w:rPr>
-      </w:pPr>
-      <w:r>
-        <w:rPr>
-          <w:rFonts w:ascii="Times New Roman" w:hAnsi="Times New Roman" w:cs="Times New Roman"/>
-          <w:sz w:val="24"/>
-          <w:szCs w:val="24"/>
-        </w:rPr>
-        <w:t>Accéder à l’historique d’activités effectué par un étudiant.</w:t>
-      </w:r>
-    </w:p>
-    <w:p>
-      <w:pPr>
-        <w:pStyle w:val="Paragraphedeliste"/>
-        <w:numPr>
-          <w:ilvl w:val="0"/>
-          <w:numId w:val="35"/>
-        </w:numPr>
-        <w:spacing w:line="360" w:lineRule="auto"/>
-        <w:rPr>
-          <w:rFonts w:ascii="Times New Roman" w:hAnsi="Times New Roman" w:cs="Times New Roman"/>
-          <w:sz w:val="24"/>
-          <w:szCs w:val="24"/>
-        </w:rPr>
-      </w:pPr>
-      <w:r>
-        <w:rPr>
-          <w:rFonts w:ascii="Times New Roman" w:hAnsi="Times New Roman" w:cs="Times New Roman"/>
-          <w:sz w:val="24"/>
-          <w:szCs w:val="24"/>
-        </w:rPr>
-        <w:t>Avoir une traçabilité de tou</w:t>
-      </w:r>
-      <w:r>
-        <w:rPr>
-          <w:rFonts w:ascii="Times New Roman" w:hAnsi="Times New Roman" w:cs="Times New Roman"/>
-          <w:sz w:val="24"/>
-          <w:szCs w:val="24"/>
-        </w:rPr>
-        <w:t>tes les activités organisées au sein de l’école.</w:t>
-      </w:r>
-    </w:p>
-    <w:p>
-      <w:pPr>
-        <w:pStyle w:val="Paragraphedeliste"/>
-        <w:numPr>
-          <w:ilvl w:val="0"/>
-          <w:numId w:val="35"/>
-        </w:numPr>
-        <w:spacing w:line="360" w:lineRule="auto"/>
-        <w:rPr>
-          <w:rFonts w:ascii="Times New Roman" w:hAnsi="Times New Roman" w:cs="Times New Roman"/>
-          <w:sz w:val="24"/>
-          <w:szCs w:val="24"/>
-        </w:rPr>
-      </w:pPr>
-      <w:r>
-        <w:rPr>
-          <w:rFonts w:ascii="Times New Roman" w:hAnsi="Times New Roman" w:cs="Times New Roman"/>
-          <w:sz w:val="24"/>
-          <w:szCs w:val="24"/>
-        </w:rPr>
-        <w:t xml:space="preserve">Cette solution </w:t>
-      </w:r>
     </w:p>
     <w:p>
       <w:pPr>
@@ -3758,7 +4036,6 @@
           <w:sz w:val="32"/>
           <w:szCs w:val="32"/>
         </w:rPr>
-        <w:lastRenderedPageBreak/>
         <w:t>MAQUETTES D’ÉCRANS ET FONCTIONNALITÉS DE L’APPLICATION</w:t>
       </w:r>
     </w:p>
@@ -6497,7 +6774,27 @@
           <w:sz w:val="28"/>
           <w:szCs w:val="28"/>
         </w:rPr>
-        <w:t xml:space="preserve">2.1. </w:t>
+        <w:t>2.</w:t>
+      </w:r>
+      <w:r>
+        <w:rPr>
+          <w:rFonts w:ascii="Times New Roman" w:hAnsi="Times New Roman" w:cs="Times New Roman"/>
+          <w:b/>
+          <w:bCs/>
+          <w:sz w:val="28"/>
+          <w:szCs w:val="28"/>
+        </w:rPr>
+        <w:t>2</w:t>
+      </w:r>
+      <w:r>
+        <w:rPr>
+          <w:rFonts w:ascii="Times New Roman" w:hAnsi="Times New Roman" w:cs="Times New Roman"/>
+          <w:b/>
+          <w:bCs/>
+          <w:sz w:val="28"/>
+          <w:szCs w:val="28"/>
+        </w:rPr>
+        <w:t xml:space="preserve">. </w:t>
       </w:r>
       <w:r>
         <w:rPr>
@@ -8291,14 +8588,54 @@
           <w:szCs w:val="28"/>
         </w:rPr>
       </w:pPr>
-      <w:r>
-        <w:rPr>
-          <w:rFonts w:ascii="Times New Roman" w:hAnsi="Times New Roman" w:cs="Times New Roman"/>
-          <w:b/>
-          <w:bCs/>
-          <w:sz w:val="28"/>
-          <w:szCs w:val="28"/>
-        </w:rPr>
+    </w:p>
+    <w:p>
+      <w:pPr>
+        <w:spacing w:line="360" w:lineRule="auto"/>
+        <w:jc w:val="center"/>
+        <w:rPr>
+          <w:rFonts w:ascii="Times New Roman" w:hAnsi="Times New Roman" w:cs="Times New Roman"/>
+          <w:b/>
+          <w:bCs/>
+          <w:sz w:val="28"/>
+          <w:szCs w:val="28"/>
+        </w:rPr>
+      </w:pPr>
+    </w:p>
+    <w:p>
+      <w:pPr>
+        <w:spacing w:line="360" w:lineRule="auto"/>
+        <w:jc w:val="center"/>
+        <w:rPr>
+          <w:rFonts w:ascii="Times New Roman" w:hAnsi="Times New Roman" w:cs="Times New Roman"/>
+          <w:b/>
+          <w:bCs/>
+          <w:sz w:val="28"/>
+          <w:szCs w:val="28"/>
+        </w:rPr>
+      </w:pPr>
+    </w:p>
+    <w:p>
+      <w:pPr>
+        <w:spacing w:line="360" w:lineRule="auto"/>
+        <w:jc w:val="center"/>
+        <w:rPr>
+          <w:rFonts w:ascii="Times New Roman" w:hAnsi="Times New Roman" w:cs="Times New Roman"/>
+          <w:b/>
+          <w:bCs/>
+          <w:sz w:val="28"/>
+          <w:szCs w:val="28"/>
+        </w:rPr>
+      </w:pPr>
+      <w:r>
+        <w:rPr>
+          <w:rFonts w:ascii="Times New Roman" w:hAnsi="Times New Roman" w:cs="Times New Roman"/>
+          <w:b/>
+          <w:bCs/>
+          <w:sz w:val="28"/>
+          <w:szCs w:val="28"/>
+        </w:rPr>
+        <w:lastRenderedPageBreak/>
         <w:t>2.</w:t>
       </w:r>
       <w:r>
@@ -8319,7 +8656,27 @@
           <w:sz w:val="28"/>
           <w:szCs w:val="28"/>
         </w:rPr>
-        <w:t xml:space="preserve">. </w:t>
+        <w:t>.</w:t>
+      </w:r>
+      <w:r>
+        <w:rPr>
+          <w:rFonts w:ascii="Times New Roman" w:hAnsi="Times New Roman" w:cs="Times New Roman"/>
+          <w:b/>
+          <w:bCs/>
+          <w:sz w:val="28"/>
+          <w:szCs w:val="28"/>
+        </w:rPr>
+        <w:t>2</w:t>
+      </w:r>
+      <w:r>
+        <w:rPr>
+          <w:rFonts w:ascii="Times New Roman" w:hAnsi="Times New Roman" w:cs="Times New Roman"/>
+          <w:b/>
+          <w:bCs/>
+          <w:sz w:val="28"/>
+          <w:szCs w:val="28"/>
+        </w:rPr>
+        <w:t xml:space="preserve"> </w:t>
       </w:r>
       <w:r>
         <w:rPr>
@@ -8381,7 +8738,6 @@
           <w:szCs w:val="24"/>
           <w:shd w:val="clear" w:color="auto" w:fill="FFFFFF"/>
         </w:rPr>
-        <w:lastRenderedPageBreak/>
         <w:t xml:space="preserve">Un acteur </w:t>
       </w:r>
       <w:r>
@@ -8740,6 +9096,7 @@
           <w:szCs w:val="24"/>
           <w:shd w:val="clear" w:color="auto" w:fill="FFFFFF"/>
         </w:rPr>
+        <w:lastRenderedPageBreak/>
         <w:drawing>
           <wp:inline distT="0" distB="0" distL="0" distR="0" wp14:anchorId="2C6E4AE8" wp14:editId="5B489676">
             <wp:extent cx="5730240" cy="4442460"/>
@@ -8847,7 +9204,6 @@
           <w:u w:val="single"/>
           <w:shd w:val="clear" w:color="auto" w:fill="FFFFFF"/>
         </w:rPr>
-        <w:lastRenderedPageBreak/>
         <w:t>Diagramme de</w:t>
       </w:r>
       <w:r>
@@ -17447,7 +17803,6 @@
   <w:style w:type="character" w:default="1" w:styleId="Policepardfaut">
     <w:name w:val="Default Paragraph Font"/>
     <w:uiPriority w:val="1"/>
-    <w:semiHidden/>
     <w:unhideWhenUsed/>
   </w:style>
   <w:style w:type="table" w:default="1" w:styleId="TableauNormal">

</xml_diff>

<commit_message>
fin de la partie 2 debut partie 3
</commit_message>
<xml_diff>
--- a/Mon mémoire - Gestion Club.docx
+++ b/Mon mémoire - Gestion Club.docx
@@ -4188,7 +4188,27 @@
                                 <w:sz w:val="32"/>
                                 <w:szCs w:val="32"/>
                               </w:rPr>
-                              <w:t>CHOIX DE LA MÉTHEDO D’ANALYSE ET DE CONCEPTION</w:t>
+                              <w:t>CHOIX DE LA MÉTH</w:t>
+                            </w:r>
+                            <w:r>
+                              <w:rPr>
+                                <w:rFonts w:ascii="Times New Roman" w:hAnsi="Times New Roman" w:cs="Times New Roman"/>
+                                <w:b/>
+                                <w:bCs/>
+                                <w:sz w:val="32"/>
+                                <w:szCs w:val="32"/>
+                              </w:rPr>
+                              <w:t>ODE</w:t>
+                            </w:r>
+                            <w:r>
+                              <w:rPr>
+                                <w:rFonts w:ascii="Times New Roman" w:hAnsi="Times New Roman" w:cs="Times New Roman"/>
+                                <w:b/>
+                                <w:bCs/>
+                                <w:sz w:val="32"/>
+                                <w:szCs w:val="32"/>
+                              </w:rPr>
+                              <w:t xml:space="preserve"> D’ANALYSE ET DE CONCEPTION</w:t>
                             </w:r>
                           </w:p>
                           <w:p>
@@ -4285,7 +4305,27 @@
                           <w:sz w:val="32"/>
                           <w:szCs w:val="32"/>
                         </w:rPr>
-                        <w:t>CHOIX DE LA MÉTHEDO D’ANALYSE ET DE CONCEPTION</w:t>
+                        <w:t>CHOIX DE LA MÉTH</w:t>
+                      </w:r>
+                      <w:r>
+                        <w:rPr>
+                          <w:rFonts w:ascii="Times New Roman" w:hAnsi="Times New Roman" w:cs="Times New Roman"/>
+                          <w:b/>
+                          <w:bCs/>
+                          <w:sz w:val="32"/>
+                          <w:szCs w:val="32"/>
+                        </w:rPr>
+                        <w:t>ODE</w:t>
+                      </w:r>
+                      <w:r>
+                        <w:rPr>
+                          <w:rFonts w:ascii="Times New Roman" w:hAnsi="Times New Roman" w:cs="Times New Roman"/>
+                          <w:b/>
+                          <w:bCs/>
+                          <w:sz w:val="32"/>
+                          <w:szCs w:val="32"/>
+                        </w:rPr>
+                        <w:t xml:space="preserve"> D’ANALYSE ET DE CONCEPTION</w:t>
                       </w:r>
                     </w:p>
                     <w:p>
@@ -5599,17 +5639,16 @@
         </w:rPr>
         <w:t>L'UML est le résultat de la fusion de précédents langages de modélisation objet : </w:t>
       </w:r>
-      <w:hyperlink r:id="rId13" w:tooltip="Méthode Booch" w:history="1">
-        <w:r>
-          <w:rPr>
-            <w:rFonts w:ascii="Times New Roman" w:eastAsia="Times New Roman" w:hAnsi="Times New Roman" w:cs="Times New Roman"/>
-            <w:sz w:val="24"/>
-            <w:szCs w:val="24"/>
-            <w:lang w:eastAsia="fr-FR"/>
-          </w:rPr>
-          <w:t>Booch</w:t>
-        </w:r>
-      </w:hyperlink>
+      <w:proofErr w:type="spellStart"/>
+      <w:r>
+        <w:fldChar w:fldCharType="begin"/>
+      </w:r>
+      <w:r>
+        <w:instrText xml:space="preserve"> HYPERLINK "https://fr.wikipedia.org/wiki/M%C3%A9thode_Booch" \o "Méthode Booch" </w:instrText>
+      </w:r>
+      <w:r>
+        <w:fldChar w:fldCharType="separate"/>
+      </w:r>
       <w:r>
         <w:rPr>
           <w:rFonts w:ascii="Times New Roman" w:eastAsia="Times New Roman" w:hAnsi="Times New Roman" w:cs="Times New Roman"/>
@@ -5617,9 +5656,28 @@
           <w:szCs w:val="24"/>
           <w:lang w:eastAsia="fr-FR"/>
         </w:rPr>
+        <w:t>Booch</w:t>
+      </w:r>
+      <w:proofErr w:type="spellEnd"/>
+      <w:r>
+        <w:rPr>
+          <w:rFonts w:ascii="Times New Roman" w:eastAsia="Times New Roman" w:hAnsi="Times New Roman" w:cs="Times New Roman"/>
+          <w:sz w:val="24"/>
+          <w:szCs w:val="24"/>
+          <w:lang w:eastAsia="fr-FR"/>
+        </w:rPr>
+        <w:fldChar w:fldCharType="end"/>
+      </w:r>
+      <w:r>
+        <w:rPr>
+          <w:rFonts w:ascii="Times New Roman" w:eastAsia="Times New Roman" w:hAnsi="Times New Roman" w:cs="Times New Roman"/>
+          <w:sz w:val="24"/>
+          <w:szCs w:val="24"/>
+          <w:lang w:eastAsia="fr-FR"/>
+        </w:rPr>
         <w:t>, </w:t>
       </w:r>
-      <w:hyperlink r:id="rId14" w:tooltip="Object Modeling Technique" w:history="1">
+      <w:hyperlink r:id="rId13" w:tooltip="Object Modeling Technique" w:history="1">
         <w:r>
           <w:rPr>
             <w:rFonts w:ascii="Times New Roman" w:eastAsia="Times New Roman" w:hAnsi="Times New Roman" w:cs="Times New Roman"/>
@@ -5639,7 +5697,7 @@
         </w:rPr>
         <w:t>, </w:t>
       </w:r>
-      <w:hyperlink r:id="rId15" w:tooltip="OOSE" w:history="1">
+      <w:hyperlink r:id="rId14" w:tooltip="OOSE" w:history="1">
         <w:r>
           <w:rPr>
             <w:rFonts w:ascii="Times New Roman" w:eastAsia="Times New Roman" w:hAnsi="Times New Roman" w:cs="Times New Roman"/>
@@ -5659,7 +5717,7 @@
         </w:rPr>
         <w:t>. Principalement issu des travaux de </w:t>
       </w:r>
-      <w:hyperlink r:id="rId16" w:tooltip="Grady Booch" w:history="1">
+      <w:hyperlink r:id="rId15" w:tooltip="Grady Booch" w:history="1">
         <w:r>
           <w:rPr>
             <w:rFonts w:ascii="Times New Roman" w:eastAsia="Times New Roman" w:hAnsi="Times New Roman" w:cs="Times New Roman"/>
@@ -5667,19 +5725,9 @@
             <w:szCs w:val="24"/>
             <w:lang w:eastAsia="fr-FR"/>
           </w:rPr>
-          <w:t>Grady Booch</w:t>
+          <w:t xml:space="preserve">Grady </w:t>
         </w:r>
-      </w:hyperlink>
-      <w:r>
-        <w:rPr>
-          <w:rFonts w:ascii="Times New Roman" w:eastAsia="Times New Roman" w:hAnsi="Times New Roman" w:cs="Times New Roman"/>
-          <w:sz w:val="24"/>
-          <w:szCs w:val="24"/>
-          <w:lang w:eastAsia="fr-FR"/>
-        </w:rPr>
-        <w:t>, </w:t>
-      </w:r>
-      <w:hyperlink r:id="rId17" w:tooltip="James Rumbaugh" w:history="1">
+        <w:proofErr w:type="spellStart"/>
         <w:r>
           <w:rPr>
             <w:rFonts w:ascii="Times New Roman" w:eastAsia="Times New Roman" w:hAnsi="Times New Roman" w:cs="Times New Roman"/>
@@ -5687,8 +5735,9 @@
             <w:szCs w:val="24"/>
             <w:lang w:eastAsia="fr-FR"/>
           </w:rPr>
-          <w:t>James Rumbaugh</w:t>
+          <w:t>Booch</w:t>
         </w:r>
+        <w:proofErr w:type="spellEnd"/>
       </w:hyperlink>
       <w:r>
         <w:rPr>
@@ -5697,9 +5746,40 @@
           <w:szCs w:val="24"/>
           <w:lang w:eastAsia="fr-FR"/>
         </w:rPr>
+        <w:t>, </w:t>
+      </w:r>
+      <w:hyperlink r:id="rId16" w:tooltip="James Rumbaugh" w:history="1">
+        <w:r>
+          <w:rPr>
+            <w:rFonts w:ascii="Times New Roman" w:eastAsia="Times New Roman" w:hAnsi="Times New Roman" w:cs="Times New Roman"/>
+            <w:sz w:val="24"/>
+            <w:szCs w:val="24"/>
+            <w:lang w:eastAsia="fr-FR"/>
+          </w:rPr>
+          <w:t xml:space="preserve">James </w:t>
+        </w:r>
+        <w:proofErr w:type="spellStart"/>
+        <w:r>
+          <w:rPr>
+            <w:rFonts w:ascii="Times New Roman" w:eastAsia="Times New Roman" w:hAnsi="Times New Roman" w:cs="Times New Roman"/>
+            <w:sz w:val="24"/>
+            <w:szCs w:val="24"/>
+            <w:lang w:eastAsia="fr-FR"/>
+          </w:rPr>
+          <w:t>Rumbaugh</w:t>
+        </w:r>
+        <w:proofErr w:type="spellEnd"/>
+      </w:hyperlink>
+      <w:r>
+        <w:rPr>
+          <w:rFonts w:ascii="Times New Roman" w:eastAsia="Times New Roman" w:hAnsi="Times New Roman" w:cs="Times New Roman"/>
+          <w:sz w:val="24"/>
+          <w:szCs w:val="24"/>
+          <w:lang w:eastAsia="fr-FR"/>
+        </w:rPr>
         <w:t> et </w:t>
       </w:r>
-      <w:hyperlink r:id="rId18" w:tooltip="Ivar Jacobson" w:history="1">
+      <w:hyperlink r:id="rId17" w:tooltip="Ivar Jacobson" w:history="1">
         <w:r>
           <w:rPr>
             <w:rFonts w:ascii="Times New Roman" w:eastAsia="Times New Roman" w:hAnsi="Times New Roman" w:cs="Times New Roman"/>
@@ -5719,7 +5799,7 @@
         </w:rPr>
         <w:t>, UML est à présent un standard adopté par l'</w:t>
       </w:r>
-      <w:hyperlink r:id="rId19" w:tooltip="Object Management Group" w:history="1">
+      <w:hyperlink r:id="rId18" w:tooltip="Object Management Group" w:history="1">
         <w:r>
           <w:rPr>
             <w:rFonts w:ascii="Times New Roman" w:eastAsia="Times New Roman" w:hAnsi="Times New Roman" w:cs="Times New Roman"/>
@@ -5757,7 +5837,7 @@
         </w:rPr>
         <w:t xml:space="preserve"> UML 2.0 a été adopté par l'OMG en juillet 2005</w:t>
       </w:r>
-      <w:hyperlink r:id="rId20" w:anchor="cite_note-1" w:history="1"/>
+      <w:hyperlink r:id="rId19" w:anchor="cite_note-1" w:history="1"/>
       <w:r>
         <w:rPr>
           <w:rFonts w:ascii="Times New Roman" w:eastAsia="Times New Roman" w:hAnsi="Times New Roman" w:cs="Times New Roman"/>
@@ -7013,7 +7093,7 @@
         </w:rPr>
         <w:t>Les diagrammes de cas d'utilisation (DCU) sont des </w:t>
       </w:r>
-      <w:hyperlink r:id="rId21" w:anchor="Les_diagrammes" w:tooltip="Unified Modeling Language" w:history="1">
+      <w:hyperlink r:id="rId20" w:anchor="Les_diagrammes" w:tooltip="Unified Modeling Language" w:history="1">
         <w:r>
           <w:rPr>
             <w:rStyle w:val="Lienhypertexte"/>
@@ -7037,7 +7117,7 @@
         </w:rPr>
         <w:t> utilisés pour donner une vision globale du comportement fonctionnel d'un système </w:t>
       </w:r>
-      <w:hyperlink r:id="rId22" w:tooltip="Logiciel" w:history="1">
+      <w:hyperlink r:id="rId21" w:tooltip="Logiciel" w:history="1">
         <w:r>
           <w:rPr>
             <w:rStyle w:val="Lienhypertexte"/>
@@ -7061,7 +7141,7 @@
         </w:rPr>
         <w:t>. Ils sont utiles pour des présentations auprès de la direction ou des acteurs d'un projet, mais pour le développement, les </w:t>
       </w:r>
-      <w:hyperlink r:id="rId23" w:tooltip="Cas d'utilisation" w:history="1">
+      <w:hyperlink r:id="rId22" w:tooltip="Cas d'utilisation" w:history="1">
         <w:r>
           <w:rPr>
             <w:rStyle w:val="Lienhypertexte"/>
@@ -7083,7 +7163,29 @@
           <w:szCs w:val="24"/>
           <w:shd w:val="clear" w:color="auto" w:fill="FFFFFF"/>
         </w:rPr>
-        <w:t> sont plus appropriés. Un cas d'utilisation représente une unité discrète d'interaction entre un utilisateur (humain ou machine) et un système. Il est une unité significative de travail. Dans un diagramme de cas d'utilisation, les utilisateurs sont appelés acteurs (actors), ils interagissent avec les cas d'utilisation (use cases).</w:t>
+        <w:t> sont plus appropriés. Un cas d'utilisation représente une unité discrète d'interaction entre un utilisateur (humain ou machine) et un système. Il est une unité significative de travail. Dans un diagramme de cas d'utilisation, les utilisateurs sont appelés acteurs (</w:t>
+      </w:r>
+      <w:proofErr w:type="spellStart"/>
+      <w:r>
+        <w:rPr>
+          <w:rFonts w:ascii="Times New Roman" w:hAnsi="Times New Roman" w:cs="Times New Roman"/>
+          <w:color w:val="000000" w:themeColor="text1"/>
+          <w:sz w:val="24"/>
+          <w:szCs w:val="24"/>
+          <w:shd w:val="clear" w:color="auto" w:fill="FFFFFF"/>
+        </w:rPr>
+        <w:t>actors</w:t>
+      </w:r>
+      <w:proofErr w:type="spellEnd"/>
+      <w:r>
+        <w:rPr>
+          <w:rFonts w:ascii="Times New Roman" w:hAnsi="Times New Roman" w:cs="Times New Roman"/>
+          <w:color w:val="000000" w:themeColor="text1"/>
+          <w:sz w:val="24"/>
+          <w:szCs w:val="24"/>
+          <w:shd w:val="clear" w:color="auto" w:fill="FFFFFF"/>
+        </w:rPr>
+        <w:t>), ils interagissent avec les cas d'utilisation (use cases).</w:t>
       </w:r>
     </w:p>
     <w:p>
@@ -7115,7 +7217,7 @@
         </w:rPr>
         <w:tab/>
       </w:r>
-      <w:hyperlink r:id="rId24" w:tooltip="Unified Modeling Language" w:history="1">
+      <w:hyperlink r:id="rId23" w:tooltip="Unified Modeling Language" w:history="1">
         <w:r>
           <w:rPr>
             <w:rStyle w:val="Lienhypertexte"/>
@@ -7218,7 +7320,7 @@
                     </pic:cNvPicPr>
                   </pic:nvPicPr>
                   <pic:blipFill>
-                    <a:blip r:embed="rId25" cstate="print">
+                    <a:blip r:embed="rId24" cstate="print">
                       <a:extLst>
                         <a:ext uri="{28A0092B-C50C-407E-A947-70E740481C1C}">
                           <a14:useLocalDpi xmlns:a14="http://schemas.microsoft.com/office/drawing/2010/main" val="0"/>
@@ -7394,7 +7496,7 @@
         </w:rPr>
         <w:t>Les diagrammes de séquences sont la représentation graphique des </w:t>
       </w:r>
-      <w:hyperlink r:id="rId26" w:tooltip="Unified Modeling Language" w:history="1">
+      <w:hyperlink r:id="rId25" w:tooltip="Unified Modeling Language" w:history="1">
         <w:r>
           <w:rPr>
             <w:rStyle w:val="Lienhypertexte"/>
@@ -7418,7 +7520,7 @@
         </w:rPr>
         <w:t> entre les </w:t>
       </w:r>
-      <w:hyperlink r:id="rId27" w:tooltip="Acteur (UML)" w:history="1">
+      <w:hyperlink r:id="rId26" w:tooltip="Acteur (UML)" w:history="1">
         <w:r>
           <w:rPr>
             <w:rStyle w:val="Lienhypertexte"/>
@@ -7442,26 +7544,73 @@
         </w:rPr>
         <w:t> et le système selon un ordre chronologique dans la formulation </w:t>
       </w:r>
-      <w:hyperlink r:id="rId28" w:tooltip="Unified Modeling Language" w:history="1">
-        <w:r>
-          <w:rPr>
-            <w:rStyle w:val="Lienhypertexte"/>
-            <w:rFonts w:ascii="Times New Roman" w:hAnsi="Times New Roman" w:cs="Times New Roman"/>
-            <w:color w:val="000000" w:themeColor="text1"/>
-            <w:sz w:val="24"/>
-            <w:szCs w:val="24"/>
-            <w:u w:val="none"/>
-            <w:shd w:val="clear" w:color="auto" w:fill="FFFFFF"/>
-          </w:rPr>
-          <w:t>Unified Modeling Language</w:t>
-        </w:r>
-      </w:hyperlink>
-      <w:r>
-        <w:rPr>
+      <w:proofErr w:type="spellStart"/>
+      <w:r>
+        <w:fldChar w:fldCharType="begin"/>
+      </w:r>
+      <w:r>
+        <w:instrText xml:space="preserve"> HYPERLINK "https://fr.wikipedia.org/wiki/Unified_Modeling_Language" \o "Unified Modeling Language" </w:instrText>
+      </w:r>
+      <w:r>
+        <w:fldChar w:fldCharType="separate"/>
+      </w:r>
+      <w:r>
+        <w:rPr>
+          <w:rStyle w:val="Lienhypertexte"/>
           <w:rFonts w:ascii="Times New Roman" w:hAnsi="Times New Roman" w:cs="Times New Roman"/>
           <w:color w:val="000000" w:themeColor="text1"/>
           <w:sz w:val="24"/>
           <w:szCs w:val="24"/>
+          <w:u w:val="none"/>
+          <w:shd w:val="clear" w:color="auto" w:fill="FFFFFF"/>
+        </w:rPr>
+        <w:t>Unified</w:t>
+      </w:r>
+      <w:proofErr w:type="spellEnd"/>
+      <w:r>
+        <w:rPr>
+          <w:rStyle w:val="Lienhypertexte"/>
+          <w:rFonts w:ascii="Times New Roman" w:hAnsi="Times New Roman" w:cs="Times New Roman"/>
+          <w:color w:val="000000" w:themeColor="text1"/>
+          <w:sz w:val="24"/>
+          <w:szCs w:val="24"/>
+          <w:u w:val="none"/>
+          <w:shd w:val="clear" w:color="auto" w:fill="FFFFFF"/>
+        </w:rPr>
+        <w:t xml:space="preserve"> Modeling </w:t>
+      </w:r>
+      <w:proofErr w:type="spellStart"/>
+      <w:r>
+        <w:rPr>
+          <w:rStyle w:val="Lienhypertexte"/>
+          <w:rFonts w:ascii="Times New Roman" w:hAnsi="Times New Roman" w:cs="Times New Roman"/>
+          <w:color w:val="000000" w:themeColor="text1"/>
+          <w:sz w:val="24"/>
+          <w:szCs w:val="24"/>
+          <w:u w:val="none"/>
+          <w:shd w:val="clear" w:color="auto" w:fill="FFFFFF"/>
+        </w:rPr>
+        <w:t>Language</w:t>
+      </w:r>
+      <w:proofErr w:type="spellEnd"/>
+      <w:r>
+        <w:rPr>
+          <w:rStyle w:val="Lienhypertexte"/>
+          <w:rFonts w:ascii="Times New Roman" w:hAnsi="Times New Roman" w:cs="Times New Roman"/>
+          <w:color w:val="000000" w:themeColor="text1"/>
+          <w:sz w:val="24"/>
+          <w:szCs w:val="24"/>
+          <w:u w:val="none"/>
+          <w:shd w:val="clear" w:color="auto" w:fill="FFFFFF"/>
+        </w:rPr>
+        <w:fldChar w:fldCharType="end"/>
+      </w:r>
+      <w:r>
+        <w:rPr>
+          <w:rFonts w:ascii="Times New Roman" w:hAnsi="Times New Roman" w:cs="Times New Roman"/>
+          <w:color w:val="000000" w:themeColor="text1"/>
+          <w:sz w:val="24"/>
+          <w:szCs w:val="24"/>
           <w:shd w:val="clear" w:color="auto" w:fill="FFFFFF"/>
         </w:rPr>
         <w:t>.</w:t>
@@ -7488,7 +7637,7 @@
         </w:rPr>
         <w:t>Le diagramme de séquence permet de montrer les interactions d'objets dans le cadre d'un </w:t>
       </w:r>
-      <w:hyperlink r:id="rId29" w:tooltip="Scénario (informatique)" w:history="1">
+      <w:hyperlink r:id="rId27" w:tooltip="Scénario (informatique)" w:history="1">
         <w:r>
           <w:rPr>
             <w:rStyle w:val="Lienhypertexte"/>
@@ -7512,7 +7661,7 @@
         </w:rPr>
         <w:t> d'un </w:t>
       </w:r>
-      <w:hyperlink r:id="rId30" w:tooltip="Diagramme des cas d'utilisation" w:history="1">
+      <w:hyperlink r:id="rId28" w:tooltip="Diagramme des cas d'utilisation" w:history="1">
         <w:r>
           <w:rPr>
             <w:rStyle w:val="Lienhypertexte"/>
@@ -7891,7 +8040,7 @@
                     </pic:cNvPicPr>
                   </pic:nvPicPr>
                   <pic:blipFill>
-                    <a:blip r:embed="rId31">
+                    <a:blip r:embed="rId29">
                       <a:extLst>
                         <a:ext uri="{28A0092B-C50C-407E-A947-70E740481C1C}">
                           <a14:useLocalDpi xmlns:a14="http://schemas.microsoft.com/office/drawing/2010/main" val="0"/>
@@ -8081,7 +8230,7 @@
         </w:rPr>
         <w:t>Le diagramme de classes est un schéma utilisé en </w:t>
       </w:r>
-      <w:hyperlink r:id="rId32" w:tooltip="Génie logiciel" w:history="1">
+      <w:hyperlink r:id="rId30" w:tooltip="Génie logiciel" w:history="1">
         <w:r>
           <w:rPr>
             <w:rStyle w:val="Lienhypertexte"/>
@@ -8105,7 +8254,7 @@
         </w:rPr>
         <w:t> pour présenter les </w:t>
       </w:r>
-      <w:hyperlink r:id="rId33" w:tooltip="Classe (informatique)" w:history="1">
+      <w:hyperlink r:id="rId31" w:tooltip="Classe (informatique)" w:history="1">
         <w:r>
           <w:rPr>
             <w:rStyle w:val="Lienhypertexte"/>
@@ -8129,7 +8278,7 @@
         </w:rPr>
         <w:t> et les </w:t>
       </w:r>
-      <w:hyperlink r:id="rId34" w:tooltip="Interface (informatique)" w:history="1">
+      <w:hyperlink r:id="rId32" w:tooltip="Interface (informatique)" w:history="1">
         <w:r>
           <w:rPr>
             <w:rStyle w:val="Lienhypertexte"/>
@@ -8164,7 +8313,7 @@
         <w:lastRenderedPageBreak/>
         <w:t>Ce </w:t>
       </w:r>
-      <w:hyperlink r:id="rId35" w:tooltip="Diagramme" w:history="1">
+      <w:hyperlink r:id="rId33" w:tooltip="Diagramme" w:history="1">
         <w:r>
           <w:rPr>
             <w:rStyle w:val="Lienhypertexte"/>
@@ -8188,7 +8337,7 @@
         </w:rPr>
         <w:t> fait partie de la partie </w:t>
       </w:r>
-      <w:hyperlink r:id="rId36" w:tooltip="Statique" w:history="1">
+      <w:hyperlink r:id="rId34" w:tooltip="Statique" w:history="1">
         <w:r>
           <w:rPr>
             <w:rStyle w:val="Lienhypertexte"/>
@@ -8212,7 +8361,7 @@
         </w:rPr>
         <w:t> d'</w:t>
       </w:r>
-      <w:hyperlink r:id="rId37" w:tooltip="Unified modeling language" w:history="1">
+      <w:hyperlink r:id="rId35" w:tooltip="Unified modeling language" w:history="1">
         <w:r>
           <w:rPr>
             <w:rStyle w:val="Lienhypertexte"/>
@@ -8236,7 +8385,7 @@
         </w:rPr>
         <w:t> car il fait abstraction des aspects temporels et </w:t>
       </w:r>
-      <w:hyperlink r:id="rId38" w:tooltip="Dynamique" w:history="1">
+      <w:hyperlink r:id="rId36" w:tooltip="Dynamique" w:history="1">
         <w:r>
           <w:rPr>
             <w:rStyle w:val="Lienhypertexte"/>
@@ -8287,6 +8436,65 @@
         </w:rPr>
         <w:t>Une </w:t>
       </w:r>
+      <w:hyperlink r:id="rId37" w:tooltip="Classe (informatique)" w:history="1">
+        <w:r>
+          <w:rPr>
+            <w:rStyle w:val="Lienhypertexte"/>
+            <w:color w:val="000000" w:themeColor="text1"/>
+            <w:u w:val="none"/>
+          </w:rPr>
+          <w:t>classe</w:t>
+        </w:r>
+      </w:hyperlink>
+      <w:r>
+        <w:rPr>
+          <w:color w:val="000000" w:themeColor="text1"/>
+        </w:rPr>
+        <w:t> décrit les responsabilités, le comportement et le type d'un ensemble d'objets. Les éléments de cet ensemble sont les </w:t>
+      </w:r>
+      <w:hyperlink r:id="rId38" w:tooltip="Instance (programmation)" w:history="1">
+        <w:r>
+          <w:rPr>
+            <w:rStyle w:val="Lienhypertexte"/>
+            <w:color w:val="000000" w:themeColor="text1"/>
+            <w:u w:val="none"/>
+          </w:rPr>
+          <w:t>instances</w:t>
+        </w:r>
+      </w:hyperlink>
+      <w:r>
+        <w:rPr>
+          <w:color w:val="000000" w:themeColor="text1"/>
+        </w:rPr>
+        <w:t> de la classe.</w:t>
+      </w:r>
+    </w:p>
+    <w:p>
+      <w:pPr>
+        <w:pStyle w:val="NormalWeb"/>
+        <w:spacing w:before="120" w:beforeAutospacing="0" w:after="120" w:afterAutospacing="0" w:line="360" w:lineRule="auto"/>
+        <w:rPr>
+          <w:color w:val="000000" w:themeColor="text1"/>
+        </w:rPr>
+      </w:pPr>
+      <w:r>
+        <w:rPr>
+          <w:color w:val="000000" w:themeColor="text1"/>
+        </w:rPr>
+        <w:tab/>
+      </w:r>
+      <w:r>
+        <w:rPr>
+          <w:color w:val="000000" w:themeColor="text1"/>
+        </w:rPr>
+        <w:tab/>
+      </w:r>
+      <w:r>
+        <w:rPr>
+          <w:color w:val="000000" w:themeColor="text1"/>
+        </w:rPr>
+        <w:t>Une </w:t>
+      </w:r>
       <w:hyperlink r:id="rId39" w:tooltip="Classe (informatique)" w:history="1">
         <w:r>
           <w:rPr>
@@ -8301,68 +8509,9 @@
         <w:rPr>
           <w:color w:val="000000" w:themeColor="text1"/>
         </w:rPr>
-        <w:t> décrit les responsabilités, le comportement et le type d'un ensemble d'objets. Les éléments de cet ensemble sont les </w:t>
-      </w:r>
-      <w:hyperlink r:id="rId40" w:tooltip="Instance (programmation)" w:history="1">
-        <w:r>
-          <w:rPr>
-            <w:rStyle w:val="Lienhypertexte"/>
-            <w:color w:val="000000" w:themeColor="text1"/>
-            <w:u w:val="none"/>
-          </w:rPr>
-          <w:t>instances</w:t>
-        </w:r>
-      </w:hyperlink>
-      <w:r>
-        <w:rPr>
-          <w:color w:val="000000" w:themeColor="text1"/>
-        </w:rPr>
-        <w:t> de la classe.</w:t>
-      </w:r>
-    </w:p>
-    <w:p>
-      <w:pPr>
-        <w:pStyle w:val="NormalWeb"/>
-        <w:spacing w:before="120" w:beforeAutospacing="0" w:after="120" w:afterAutospacing="0" w:line="360" w:lineRule="auto"/>
-        <w:rPr>
-          <w:color w:val="000000" w:themeColor="text1"/>
-        </w:rPr>
-      </w:pPr>
-      <w:r>
-        <w:rPr>
-          <w:color w:val="000000" w:themeColor="text1"/>
-        </w:rPr>
-        <w:tab/>
-      </w:r>
-      <w:r>
-        <w:rPr>
-          <w:color w:val="000000" w:themeColor="text1"/>
-        </w:rPr>
-        <w:tab/>
-      </w:r>
-      <w:r>
-        <w:rPr>
-          <w:color w:val="000000" w:themeColor="text1"/>
-        </w:rPr>
-        <w:t>Une </w:t>
-      </w:r>
-      <w:hyperlink r:id="rId41" w:tooltip="Classe (informatique)" w:history="1">
-        <w:r>
-          <w:rPr>
-            <w:rStyle w:val="Lienhypertexte"/>
-            <w:color w:val="000000" w:themeColor="text1"/>
-            <w:u w:val="none"/>
-          </w:rPr>
-          <w:t>classe</w:t>
-        </w:r>
-      </w:hyperlink>
-      <w:r>
-        <w:rPr>
-          <w:color w:val="000000" w:themeColor="text1"/>
-        </w:rPr>
         <w:t> est un ensemble de </w:t>
       </w:r>
-      <w:hyperlink r:id="rId42" w:tooltip="Fonction (informatique)" w:history="1">
+      <w:hyperlink r:id="rId40" w:tooltip="Fonction (informatique)" w:history="1">
         <w:r>
           <w:rPr>
             <w:rStyle w:val="Lienhypertexte"/>
@@ -8378,7 +8527,7 @@
         </w:rPr>
         <w:t> et de données (attributs) qui sont liées ensemble par un champ sémantique. Les classes sont utilisées dans la </w:t>
       </w:r>
-      <w:hyperlink r:id="rId43" w:tooltip="Programmation objet" w:history="1">
+      <w:hyperlink r:id="rId41" w:tooltip="Programmation objet" w:history="1">
         <w:r>
           <w:rPr>
             <w:rStyle w:val="Lienhypertexte"/>
@@ -8394,7 +8543,7 @@
         </w:rPr>
         <w:t>. Elles permettent de modéliser un </w:t>
       </w:r>
-      <w:hyperlink r:id="rId44" w:tooltip="Programme informatique" w:history="1">
+      <w:hyperlink r:id="rId42" w:tooltip="Programme informatique" w:history="1">
         <w:r>
           <w:rPr>
             <w:rStyle w:val="Lienhypertexte"/>
@@ -8437,7 +8586,7 @@
         </w:rPr>
         <w:t>Les classes peuvent être liées entre elles grâce au mécanisme d'</w:t>
       </w:r>
-      <w:hyperlink r:id="rId45" w:tooltip="Héritage (Informatique)" w:history="1">
+      <w:hyperlink r:id="rId43" w:tooltip="Héritage (Informatique)" w:history="1">
         <w:r>
           <w:rPr>
             <w:rStyle w:val="Lienhypertexte"/>
@@ -8544,7 +8693,7 @@
                     </pic:cNvPicPr>
                   </pic:nvPicPr>
                   <pic:blipFill>
-                    <a:blip r:embed="rId46" cstate="print">
+                    <a:blip r:embed="rId44" cstate="print">
                       <a:extLst>
                         <a:ext uri="{28A0092B-C50C-407E-A947-70E740481C1C}">
                           <a14:useLocalDpi xmlns:a14="http://schemas.microsoft.com/office/drawing/2010/main" val="0"/>
@@ -9147,17 +9296,7 @@
           <w:szCs w:val="24"/>
           <w:shd w:val="clear" w:color="auto" w:fill="FFFFFF"/>
         </w:rPr>
-        <w:t>rôle</w:t>
-      </w:r>
-      <w:r>
-        <w:rPr>
-          <w:rFonts w:ascii="Times New Roman" w:hAnsi="Times New Roman" w:cs="Times New Roman"/>
-          <w:color w:val="202122"/>
-          <w:sz w:val="24"/>
-          <w:szCs w:val="24"/>
-          <w:shd w:val="clear" w:color="auto" w:fill="FFFFFF"/>
-        </w:rPr>
-        <w:t xml:space="preserve"> est d’utiliser les différentes fonctionnalités liées à l’application, il effectue les taches suivantes :</w:t>
+        <w:t>rôle est d’utiliser les différentes fonctionnalités liées à l’application, il effectue les taches suivantes :</w:t>
       </w:r>
     </w:p>
     <w:p>
@@ -9459,7 +9598,7 @@
                     <pic:cNvPicPr/>
                   </pic:nvPicPr>
                   <pic:blipFill>
-                    <a:blip r:embed="rId47" cstate="print">
+                    <a:blip r:embed="rId45" cstate="print">
                       <a:extLst>
                         <a:ext uri="{28A0092B-C50C-407E-A947-70E740481C1C}">
                           <a14:useLocalDpi xmlns:a14="http://schemas.microsoft.com/office/drawing/2010/main" val="0"/>
@@ -10367,7 +10506,7 @@
                     </pic:cNvPicPr>
                   </pic:nvPicPr>
                   <pic:blipFill>
-                    <a:blip r:embed="rId48">
+                    <a:blip r:embed="rId46">
                       <a:extLst>
                         <a:ext uri="{28A0092B-C50C-407E-A947-70E740481C1C}">
                           <a14:useLocalDpi xmlns:a14="http://schemas.microsoft.com/office/drawing/2010/main" val="0"/>
@@ -13001,7 +13140,29 @@
                 <w:szCs w:val="24"/>
                 <w:shd w:val="clear" w:color="auto" w:fill="FFFFFF"/>
               </w:rPr>
-              <w:t>a discussion à été posté avec succès.</w:t>
+              <w:t xml:space="preserve">a discussion </w:t>
+            </w:r>
+            <w:proofErr w:type="spellStart"/>
+            <w:r>
+              <w:rPr>
+                <w:rFonts w:ascii="Times New Roman" w:hAnsi="Times New Roman" w:cs="Times New Roman"/>
+                <w:color w:val="202122"/>
+                <w:sz w:val="24"/>
+                <w:szCs w:val="24"/>
+                <w:shd w:val="clear" w:color="auto" w:fill="FFFFFF"/>
+              </w:rPr>
+              <w:t>à</w:t>
+            </w:r>
+            <w:proofErr w:type="spellEnd"/>
+            <w:r>
+              <w:rPr>
+                <w:rFonts w:ascii="Times New Roman" w:hAnsi="Times New Roman" w:cs="Times New Roman"/>
+                <w:color w:val="202122"/>
+                <w:sz w:val="24"/>
+                <w:szCs w:val="24"/>
+                <w:shd w:val="clear" w:color="auto" w:fill="FFFFFF"/>
+              </w:rPr>
+              <w:t xml:space="preserve"> été posté avec succès.</w:t>
             </w:r>
           </w:p>
           <w:p>
@@ -15054,17 +15215,7 @@
                 <w:szCs w:val="24"/>
                 <w:shd w:val="clear" w:color="auto" w:fill="FFFFFF"/>
               </w:rPr>
-              <w:t xml:space="preserve"> </w:t>
-            </w:r>
-            <w:r>
-              <w:rPr>
-                <w:rFonts w:ascii="Times New Roman" w:hAnsi="Times New Roman" w:cs="Times New Roman"/>
-                <w:color w:val="202122"/>
-                <w:sz w:val="24"/>
-                <w:szCs w:val="24"/>
-                <w:shd w:val="clear" w:color="auto" w:fill="FFFFFF"/>
-              </w:rPr>
-              <w:t xml:space="preserve">Un problème est survenu lors du renvoie de la liste des </w:t>
+              <w:t xml:space="preserve"> Un problème est survenu lors du renvoie de la liste des </w:t>
             </w:r>
             <w:r>
               <w:rPr>
@@ -15650,10 +15801,10 @@
           <w:shd w:val="clear" w:color="auto" w:fill="FFFFFF"/>
         </w:rPr>
         <w:drawing>
-          <wp:inline distT="0" distB="0" distL="0" distR="0" wp14:anchorId="3A07BEF0" wp14:editId="7B1EB611">
-            <wp:extent cx="5730240" cy="5029200"/>
-            <wp:effectExtent l="0" t="0" r="3810" b="0"/>
-            <wp:docPr id="11" name="Image 11"/>
+          <wp:inline distT="0" distB="0" distL="0" distR="0" wp14:anchorId="038F9985" wp14:editId="62543AB1">
+            <wp:extent cx="5935980" cy="4517390"/>
+            <wp:effectExtent l="0" t="0" r="0" b="0"/>
+            <wp:docPr id="5" name="Image 5"/>
             <wp:cNvGraphicFramePr>
               <a:graphicFrameLocks xmlns:a="http://schemas.openxmlformats.org/drawingml/2006/main" noChangeAspect="1"/>
             </wp:cNvGraphicFramePr>
@@ -15661,36 +15812,29 @@
               <a:graphicData uri="http://schemas.openxmlformats.org/drawingml/2006/picture">
                 <pic:pic xmlns:pic="http://schemas.openxmlformats.org/drawingml/2006/picture">
                   <pic:nvPicPr>
-                    <pic:cNvPr id="0" name="Picture 2"/>
-                    <pic:cNvPicPr>
-                      <a:picLocks noChangeAspect="1" noChangeArrowheads="1"/>
-                    </pic:cNvPicPr>
+                    <pic:cNvPr id="5" name="Image 5"/>
+                    <pic:cNvPicPr/>
                   </pic:nvPicPr>
                   <pic:blipFill>
-                    <a:blip r:embed="rId49">
+                    <a:blip r:embed="rId47">
                       <a:extLst>
                         <a:ext uri="{28A0092B-C50C-407E-A947-70E740481C1C}">
                           <a14:useLocalDpi xmlns:a14="http://schemas.microsoft.com/office/drawing/2010/main" val="0"/>
                         </a:ext>
                       </a:extLst>
                     </a:blip>
-                    <a:srcRect/>
                     <a:stretch>
                       <a:fillRect/>
                     </a:stretch>
                   </pic:blipFill>
-                  <pic:spPr bwMode="auto">
+                  <pic:spPr>
                     <a:xfrm>
                       <a:off x="0" y="0"/>
-                      <a:ext cx="5730240" cy="5029200"/>
+                      <a:ext cx="5935980" cy="4517390"/>
                     </a:xfrm>
                     <a:prstGeom prst="rect">
                       <a:avLst/>
                     </a:prstGeom>
-                    <a:noFill/>
-                    <a:ln>
-                      <a:noFill/>
-                    </a:ln>
                   </pic:spPr>
                 </pic:pic>
               </a:graphicData>
@@ -15732,6 +15876,285 @@
         <w:pStyle w:val="Paragraphedeliste"/>
         <w:spacing w:line="360" w:lineRule="auto"/>
         <w:ind w:left="0"/>
+        <w:rPr>
+          <w:rFonts w:ascii="Times New Roman" w:hAnsi="Times New Roman" w:cs="Times New Roman"/>
+          <w:color w:val="202122"/>
+          <w:sz w:val="24"/>
+          <w:szCs w:val="24"/>
+          <w:shd w:val="clear" w:color="auto" w:fill="FFFFFF"/>
+        </w:rPr>
+      </w:pPr>
+    </w:p>
+    <w:p>
+      <w:pPr>
+        <w:rPr>
+          <w:rFonts w:ascii="Times New Roman" w:hAnsi="Times New Roman" w:cs="Times New Roman"/>
+          <w:color w:val="202122"/>
+          <w:sz w:val="24"/>
+          <w:szCs w:val="24"/>
+          <w:shd w:val="clear" w:color="auto" w:fill="FFFFFF"/>
+        </w:rPr>
+      </w:pPr>
+      <w:r>
+        <w:rPr>
+          <w:rFonts w:ascii="Times New Roman" w:hAnsi="Times New Roman" w:cs="Times New Roman"/>
+          <w:color w:val="202122"/>
+          <w:sz w:val="24"/>
+          <w:szCs w:val="24"/>
+          <w:shd w:val="clear" w:color="auto" w:fill="FFFFFF"/>
+        </w:rPr>
+        <w:br w:type="page"/>
+      </w:r>
+    </w:p>
+    <w:p>
+      <w:pPr>
+        <w:pStyle w:val="Paragraphedeliste"/>
+        <w:spacing w:line="360" w:lineRule="auto"/>
+        <w:ind w:left="0"/>
+        <w:rPr>
+          <w:rFonts w:ascii="Times New Roman" w:hAnsi="Times New Roman" w:cs="Times New Roman"/>
+          <w:color w:val="202122"/>
+          <w:sz w:val="24"/>
+          <w:szCs w:val="24"/>
+          <w:shd w:val="clear" w:color="auto" w:fill="FFFFFF"/>
+        </w:rPr>
+      </w:pPr>
+    </w:p>
+    <w:p>
+      <w:pPr>
+        <w:rPr>
+          <w:rFonts w:ascii="Times New Roman" w:hAnsi="Times New Roman" w:cs="Times New Roman"/>
+          <w:color w:val="202122"/>
+          <w:sz w:val="24"/>
+          <w:szCs w:val="24"/>
+          <w:shd w:val="clear" w:color="auto" w:fill="FFFFFF"/>
+        </w:rPr>
+      </w:pPr>
+    </w:p>
+    <w:p>
+      <w:pPr>
+        <w:rPr>
+          <w:rFonts w:ascii="Times New Roman" w:hAnsi="Times New Roman" w:cs="Times New Roman"/>
+          <w:color w:val="202122"/>
+          <w:sz w:val="24"/>
+          <w:szCs w:val="24"/>
+          <w:shd w:val="clear" w:color="auto" w:fill="FFFFFF"/>
+        </w:rPr>
+      </w:pPr>
+      <w:r>
+        <w:rPr>
+          <w:b/>
+          <w:bCs/>
+          <w:noProof/>
+          <w:sz w:val="32"/>
+          <w:szCs w:val="32"/>
+        </w:rPr>
+        <mc:AlternateContent>
+          <mc:Choice Requires="wps">
+            <w:drawing>
+              <wp:anchor distT="0" distB="0" distL="114300" distR="114300" simplePos="0" relativeHeight="251665408" behindDoc="0" locked="0" layoutInCell="1" allowOverlap="1" wp14:anchorId="1777AAC6" wp14:editId="5D4C4991">
+                <wp:simplePos x="0" y="0"/>
+                <wp:positionH relativeFrom="column">
+                  <wp:posOffset>106680</wp:posOffset>
+                </wp:positionH>
+                <wp:positionV relativeFrom="paragraph">
+                  <wp:posOffset>2396490</wp:posOffset>
+                </wp:positionV>
+                <wp:extent cx="5410200" cy="868680"/>
+                <wp:effectExtent l="0" t="819150" r="0" b="826770"/>
+                <wp:wrapNone/>
+                <wp:docPr id="14" name="Rectangle : coins arrondis 14"/>
+                <wp:cNvGraphicFramePr/>
+                <a:graphic xmlns:a="http://schemas.openxmlformats.org/drawingml/2006/main">
+                  <a:graphicData uri="http://schemas.microsoft.com/office/word/2010/wordprocessingShape">
+                    <wps:wsp>
+                      <wps:cNvSpPr/>
+                      <wps:spPr>
+                        <a:xfrm>
+                          <a:off x="0" y="0"/>
+                          <a:ext cx="5410200" cy="868680"/>
+                        </a:xfrm>
+                        <a:prstGeom prst="roundRect">
+                          <a:avLst/>
+                        </a:prstGeom>
+                        <a:solidFill>
+                          <a:srgbClr val="4472C4"/>
+                        </a:solidFill>
+                        <a:ln w="12700" cap="flat" cmpd="sng" algn="ctr">
+                          <a:solidFill>
+                            <a:srgbClr val="4472C4">
+                              <a:shade val="50000"/>
+                            </a:srgbClr>
+                          </a:solidFill>
+                          <a:prstDash val="solid"/>
+                          <a:miter lim="800000"/>
+                        </a:ln>
+                        <a:effectLst/>
+                      </wps:spPr>
+                      <wps:txbx>
+                        <w:txbxContent>
+                          <w:p>
+                            <w:pPr>
+                              <w:pStyle w:val="Paragraphedeliste"/>
+                              <w:spacing w:line="360" w:lineRule="auto"/>
+                              <w:ind w:left="360"/>
+                              <w:jc w:val="center"/>
+                              <w:rPr>
+                                <w:rFonts w:ascii="Times New Roman" w:hAnsi="Times New Roman" w:cs="Times New Roman"/>
+                                <w:color w:val="FFFFFF" w:themeColor="background1"/>
+                                <w:sz w:val="32"/>
+                                <w:szCs w:val="32"/>
+                              </w:rPr>
+                            </w:pPr>
+                            <w:r>
+                              <w:rPr>
+                                <w:rFonts w:ascii="Times New Roman" w:hAnsi="Times New Roman" w:cs="Times New Roman"/>
+                                <w:b/>
+                                <w:bCs/>
+                                <w:color w:val="FFFFFF" w:themeColor="background1"/>
+                                <w:sz w:val="32"/>
+                                <w:szCs w:val="32"/>
+                              </w:rPr>
+                              <w:t>III. MISE EN OEUVRE</w:t>
+                            </w:r>
+                          </w:p>
+                          <w:p>
+                            <w:pPr>
+                              <w:spacing w:line="360" w:lineRule="auto"/>
+                              <w:jc w:val="center"/>
+                              <w:rPr>
+                                <w:rFonts w:ascii="Times New Roman" w:hAnsi="Times New Roman" w:cs="Times New Roman"/>
+                                <w:b/>
+                                <w:bCs/>
+                                <w:sz w:val="32"/>
+                                <w:szCs w:val="32"/>
+                              </w:rPr>
+                            </w:pPr>
+                          </w:p>
+                          <w:p>
+                            <w:pPr>
+                              <w:jc w:val="center"/>
+                            </w:pPr>
+                          </w:p>
+                        </w:txbxContent>
+                      </wps:txbx>
+                      <wps:bodyPr rot="0" spcFirstLastPara="0" vertOverflow="overflow" horzOverflow="overflow" vert="horz" wrap="square" lIns="91440" tIns="45720" rIns="91440" bIns="45720" numCol="1" spcCol="0" rtlCol="0" fromWordArt="0" anchor="ctr" anchorCtr="0" forceAA="0" compatLnSpc="1">
+                        <a:prstTxWarp prst="textNoShape">
+                          <a:avLst/>
+                        </a:prstTxWarp>
+                        <a:noAutofit/>
+                      </wps:bodyPr>
+                    </wps:wsp>
+                  </a:graphicData>
+                </a:graphic>
+                <wp14:sizeRelH relativeFrom="margin">
+                  <wp14:pctWidth>0</wp14:pctWidth>
+                </wp14:sizeRelH>
+                <wp14:sizeRelV relativeFrom="margin">
+                  <wp14:pctHeight>0</wp14:pctHeight>
+                </wp14:sizeRelV>
+              </wp:anchor>
+            </w:drawing>
+          </mc:Choice>
+          <mc:Fallback>
+            <w:pict>
+              <v:roundrect w14:anchorId="1777AAC6" id="Rectangle : coins arrondis 14" o:spid="_x0000_s1028" style="position:absolute;margin-left:8.4pt;margin-top:188.7pt;width:426pt;height:68.4pt;z-index:251665408;visibility:visible;mso-wrap-style:square;mso-width-percent:0;mso-height-percent:0;mso-wrap-distance-left:9pt;mso-wrap-distance-top:0;mso-wrap-distance-right:9pt;mso-wrap-distance-bottom:0;mso-position-horizontal:absolute;mso-position-horizontal-relative:text;mso-position-vertical:absolute;mso-position-vertical-relative:text;mso-width-percent:0;mso-height-percent:0;mso-width-relative:margin;mso-height-relative:margin;v-text-anchor:middle" arcsize="10923f" o:gfxdata="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" fillcolor="#4472c4" strokecolor="#2f528f" strokeweight="1pt">
+                <v:stroke joinstyle="miter"/>
+                <v:textbox>
+                  <w:txbxContent>
+                    <w:p>
+                      <w:pPr>
+                        <w:pStyle w:val="Paragraphedeliste"/>
+                        <w:spacing w:line="360" w:lineRule="auto"/>
+                        <w:ind w:left="360"/>
+                        <w:jc w:val="center"/>
+                        <w:rPr>
+                          <w:rFonts w:ascii="Times New Roman" w:hAnsi="Times New Roman" w:cs="Times New Roman"/>
+                          <w:color w:val="FFFFFF" w:themeColor="background1"/>
+                          <w:sz w:val="32"/>
+                          <w:szCs w:val="32"/>
+                        </w:rPr>
+                      </w:pPr>
+                      <w:r>
+                        <w:rPr>
+                          <w:rFonts w:ascii="Times New Roman" w:hAnsi="Times New Roman" w:cs="Times New Roman"/>
+                          <w:b/>
+                          <w:bCs/>
+                          <w:color w:val="FFFFFF" w:themeColor="background1"/>
+                          <w:sz w:val="32"/>
+                          <w:szCs w:val="32"/>
+                        </w:rPr>
+                        <w:t>III. MISE EN OEUVRE</w:t>
+                      </w:r>
+                    </w:p>
+                    <w:p>
+                      <w:pPr>
+                        <w:spacing w:line="360" w:lineRule="auto"/>
+                        <w:jc w:val="center"/>
+                        <w:rPr>
+                          <w:rFonts w:ascii="Times New Roman" w:hAnsi="Times New Roman" w:cs="Times New Roman"/>
+                          <w:b/>
+                          <w:bCs/>
+                          <w:sz w:val="32"/>
+                          <w:szCs w:val="32"/>
+                        </w:rPr>
+                      </w:pPr>
+                    </w:p>
+                    <w:p>
+                      <w:pPr>
+                        <w:jc w:val="center"/>
+                      </w:pPr>
+                    </w:p>
+                  </w:txbxContent>
+                </v:textbox>
+              </v:roundrect>
+            </w:pict>
+          </mc:Fallback>
+        </mc:AlternateContent>
+      </w:r>
+      <w:r>
+        <w:rPr>
+          <w:rFonts w:ascii="Times New Roman" w:hAnsi="Times New Roman" w:cs="Times New Roman"/>
+          <w:color w:val="202122"/>
+          <w:sz w:val="24"/>
+          <w:szCs w:val="24"/>
+          <w:shd w:val="clear" w:color="auto" w:fill="FFFFFF"/>
+        </w:rPr>
+        <w:br w:type="page"/>
+      </w:r>
+    </w:p>
+    <w:p>
+      <w:pPr>
+        <w:pStyle w:val="Paragraphedeliste"/>
+        <w:spacing w:line="360" w:lineRule="auto"/>
+        <w:ind w:left="0"/>
+        <w:jc w:val="center"/>
+        <w:rPr>
+          <w:rFonts w:ascii="Times New Roman" w:hAnsi="Times New Roman" w:cs="Times New Roman"/>
+          <w:b/>
+          <w:bCs/>
+          <w:color w:val="202122"/>
+          <w:sz w:val="32"/>
+          <w:szCs w:val="32"/>
+          <w:shd w:val="clear" w:color="auto" w:fill="FFFFFF"/>
+        </w:rPr>
+      </w:pPr>
+      <w:r>
+        <w:rPr>
+          <w:rFonts w:ascii="Times New Roman" w:hAnsi="Times New Roman" w:cs="Times New Roman"/>
+          <w:b/>
+          <w:bCs/>
+          <w:color w:val="202122"/>
+          <w:sz w:val="32"/>
+          <w:szCs w:val="32"/>
+          <w:shd w:val="clear" w:color="auto" w:fill="FFFFFF"/>
+        </w:rPr>
+        <w:lastRenderedPageBreak/>
+        <w:t>3.1 Les technologies utilisées</w:t>
+      </w:r>
+    </w:p>
+    <w:p>
+      <w:pPr>
         <w:rPr>
           <w:rFonts w:ascii="Times New Roman" w:hAnsi="Times New Roman" w:cs="Times New Roman"/>
           <w:color w:val="202122"/>
@@ -20808,6 +21231,7 @@
   <w:style w:type="character" w:default="1" w:styleId="Policepardfaut">
     <w:name w:val="Default Paragraph Font"/>
     <w:uiPriority w:val="1"/>
+    <w:semiHidden/>
     <w:unhideWhenUsed/>
   </w:style>
   <w:style w:type="table" w:default="1" w:styleId="TableauNormal">

</xml_diff>

<commit_message>
3 eme partie commencé il reste les captures d'écran
</commit_message>
<xml_diff>
--- a/Mon mémoire - Gestion Club.docx
+++ b/Mon mémoire - Gestion Club.docx
@@ -5639,16 +5639,17 @@
         </w:rPr>
         <w:t>L'UML est le résultat de la fusion de précédents langages de modélisation objet : </w:t>
       </w:r>
-      <w:proofErr w:type="spellStart"/>
-      <w:r>
-        <w:fldChar w:fldCharType="begin"/>
-      </w:r>
-      <w:r>
-        <w:instrText xml:space="preserve"> HYPERLINK "https://fr.wikipedia.org/wiki/M%C3%A9thode_Booch" \o "Méthode Booch" </w:instrText>
-      </w:r>
-      <w:r>
-        <w:fldChar w:fldCharType="separate"/>
-      </w:r>
+      <w:hyperlink r:id="rId13" w:tooltip="Méthode Booch" w:history="1">
+        <w:r>
+          <w:rPr>
+            <w:rFonts w:ascii="Times New Roman" w:eastAsia="Times New Roman" w:hAnsi="Times New Roman" w:cs="Times New Roman"/>
+            <w:sz w:val="24"/>
+            <w:szCs w:val="24"/>
+            <w:lang w:eastAsia="fr-FR"/>
+          </w:rPr>
+          <w:t>Booch</w:t>
+        </w:r>
+      </w:hyperlink>
       <w:r>
         <w:rPr>
           <w:rFonts w:ascii="Times New Roman" w:eastAsia="Times New Roman" w:hAnsi="Times New Roman" w:cs="Times New Roman"/>
@@ -5656,28 +5657,9 @@
           <w:szCs w:val="24"/>
           <w:lang w:eastAsia="fr-FR"/>
         </w:rPr>
-        <w:t>Booch</w:t>
-      </w:r>
-      <w:proofErr w:type="spellEnd"/>
-      <w:r>
-        <w:rPr>
-          <w:rFonts w:ascii="Times New Roman" w:eastAsia="Times New Roman" w:hAnsi="Times New Roman" w:cs="Times New Roman"/>
-          <w:sz w:val="24"/>
-          <w:szCs w:val="24"/>
-          <w:lang w:eastAsia="fr-FR"/>
-        </w:rPr>
-        <w:fldChar w:fldCharType="end"/>
-      </w:r>
-      <w:r>
-        <w:rPr>
-          <w:rFonts w:ascii="Times New Roman" w:eastAsia="Times New Roman" w:hAnsi="Times New Roman" w:cs="Times New Roman"/>
-          <w:sz w:val="24"/>
-          <w:szCs w:val="24"/>
-          <w:lang w:eastAsia="fr-FR"/>
-        </w:rPr>
         <w:t>, </w:t>
       </w:r>
-      <w:hyperlink r:id="rId13" w:tooltip="Object Modeling Technique" w:history="1">
+      <w:hyperlink r:id="rId14" w:tooltip="Object Modeling Technique" w:history="1">
         <w:r>
           <w:rPr>
             <w:rFonts w:ascii="Times New Roman" w:eastAsia="Times New Roman" w:hAnsi="Times New Roman" w:cs="Times New Roman"/>
@@ -5697,7 +5679,7 @@
         </w:rPr>
         <w:t>, </w:t>
       </w:r>
-      <w:hyperlink r:id="rId14" w:tooltip="OOSE" w:history="1">
+      <w:hyperlink r:id="rId15" w:tooltip="OOSE" w:history="1">
         <w:r>
           <w:rPr>
             <w:rFonts w:ascii="Times New Roman" w:eastAsia="Times New Roman" w:hAnsi="Times New Roman" w:cs="Times New Roman"/>
@@ -5717,7 +5699,7 @@
         </w:rPr>
         <w:t>. Principalement issu des travaux de </w:t>
       </w:r>
-      <w:hyperlink r:id="rId15" w:tooltip="Grady Booch" w:history="1">
+      <w:hyperlink r:id="rId16" w:tooltip="Grady Booch" w:history="1">
         <w:r>
           <w:rPr>
             <w:rFonts w:ascii="Times New Roman" w:eastAsia="Times New Roman" w:hAnsi="Times New Roman" w:cs="Times New Roman"/>
@@ -5725,9 +5707,19 @@
             <w:szCs w:val="24"/>
             <w:lang w:eastAsia="fr-FR"/>
           </w:rPr>
-          <w:t xml:space="preserve">Grady </w:t>
+          <w:t>Grady Booch</w:t>
         </w:r>
-        <w:proofErr w:type="spellStart"/>
+      </w:hyperlink>
+      <w:r>
+        <w:rPr>
+          <w:rFonts w:ascii="Times New Roman" w:eastAsia="Times New Roman" w:hAnsi="Times New Roman" w:cs="Times New Roman"/>
+          <w:sz w:val="24"/>
+          <w:szCs w:val="24"/>
+          <w:lang w:eastAsia="fr-FR"/>
+        </w:rPr>
+        <w:t>, </w:t>
+      </w:r>
+      <w:hyperlink r:id="rId17" w:tooltip="James Rumbaugh" w:history="1">
         <w:r>
           <w:rPr>
             <w:rFonts w:ascii="Times New Roman" w:eastAsia="Times New Roman" w:hAnsi="Times New Roman" w:cs="Times New Roman"/>
@@ -5735,9 +5727,8 @@
             <w:szCs w:val="24"/>
             <w:lang w:eastAsia="fr-FR"/>
           </w:rPr>
-          <w:t>Booch</w:t>
+          <w:t>James Rumbaugh</w:t>
         </w:r>
-        <w:proofErr w:type="spellEnd"/>
       </w:hyperlink>
       <w:r>
         <w:rPr>
@@ -5746,40 +5737,9 @@
           <w:szCs w:val="24"/>
           <w:lang w:eastAsia="fr-FR"/>
         </w:rPr>
-        <w:t>, </w:t>
-      </w:r>
-      <w:hyperlink r:id="rId16" w:tooltip="James Rumbaugh" w:history="1">
-        <w:r>
-          <w:rPr>
-            <w:rFonts w:ascii="Times New Roman" w:eastAsia="Times New Roman" w:hAnsi="Times New Roman" w:cs="Times New Roman"/>
-            <w:sz w:val="24"/>
-            <w:szCs w:val="24"/>
-            <w:lang w:eastAsia="fr-FR"/>
-          </w:rPr>
-          <w:t xml:space="preserve">James </w:t>
-        </w:r>
-        <w:proofErr w:type="spellStart"/>
-        <w:r>
-          <w:rPr>
-            <w:rFonts w:ascii="Times New Roman" w:eastAsia="Times New Roman" w:hAnsi="Times New Roman" w:cs="Times New Roman"/>
-            <w:sz w:val="24"/>
-            <w:szCs w:val="24"/>
-            <w:lang w:eastAsia="fr-FR"/>
-          </w:rPr>
-          <w:t>Rumbaugh</w:t>
-        </w:r>
-        <w:proofErr w:type="spellEnd"/>
-      </w:hyperlink>
-      <w:r>
-        <w:rPr>
-          <w:rFonts w:ascii="Times New Roman" w:eastAsia="Times New Roman" w:hAnsi="Times New Roman" w:cs="Times New Roman"/>
-          <w:sz w:val="24"/>
-          <w:szCs w:val="24"/>
-          <w:lang w:eastAsia="fr-FR"/>
-        </w:rPr>
         <w:t> et </w:t>
       </w:r>
-      <w:hyperlink r:id="rId17" w:tooltip="Ivar Jacobson" w:history="1">
+      <w:hyperlink r:id="rId18" w:tooltip="Ivar Jacobson" w:history="1">
         <w:r>
           <w:rPr>
             <w:rFonts w:ascii="Times New Roman" w:eastAsia="Times New Roman" w:hAnsi="Times New Roman" w:cs="Times New Roman"/>
@@ -5799,7 +5759,7 @@
         </w:rPr>
         <w:t>, UML est à présent un standard adopté par l'</w:t>
       </w:r>
-      <w:hyperlink r:id="rId18" w:tooltip="Object Management Group" w:history="1">
+      <w:hyperlink r:id="rId19" w:tooltip="Object Management Group" w:history="1">
         <w:r>
           <w:rPr>
             <w:rFonts w:ascii="Times New Roman" w:eastAsia="Times New Roman" w:hAnsi="Times New Roman" w:cs="Times New Roman"/>
@@ -5837,7 +5797,7 @@
         </w:rPr>
         <w:t xml:space="preserve"> UML 2.0 a été adopté par l'OMG en juillet 2005</w:t>
       </w:r>
-      <w:hyperlink r:id="rId19" w:anchor="cite_note-1" w:history="1"/>
+      <w:hyperlink r:id="rId20" w:anchor="cite_note-1" w:history="1"/>
       <w:r>
         <w:rPr>
           <w:rFonts w:ascii="Times New Roman" w:eastAsia="Times New Roman" w:hAnsi="Times New Roman" w:cs="Times New Roman"/>
@@ -7093,7 +7053,7 @@
         </w:rPr>
         <w:t>Les diagrammes de cas d'utilisation (DCU) sont des </w:t>
       </w:r>
-      <w:hyperlink r:id="rId20" w:anchor="Les_diagrammes" w:tooltip="Unified Modeling Language" w:history="1">
+      <w:hyperlink r:id="rId21" w:anchor="Les_diagrammes" w:tooltip="Unified Modeling Language" w:history="1">
         <w:r>
           <w:rPr>
             <w:rStyle w:val="Lienhypertexte"/>
@@ -7117,7 +7077,7 @@
         </w:rPr>
         <w:t> utilisés pour donner une vision globale du comportement fonctionnel d'un système </w:t>
       </w:r>
-      <w:hyperlink r:id="rId21" w:tooltip="Logiciel" w:history="1">
+      <w:hyperlink r:id="rId22" w:tooltip="Logiciel" w:history="1">
         <w:r>
           <w:rPr>
             <w:rStyle w:val="Lienhypertexte"/>
@@ -7141,7 +7101,7 @@
         </w:rPr>
         <w:t>. Ils sont utiles pour des présentations auprès de la direction ou des acteurs d'un projet, mais pour le développement, les </w:t>
       </w:r>
-      <w:hyperlink r:id="rId22" w:tooltip="Cas d'utilisation" w:history="1">
+      <w:hyperlink r:id="rId23" w:tooltip="Cas d'utilisation" w:history="1">
         <w:r>
           <w:rPr>
             <w:rStyle w:val="Lienhypertexte"/>
@@ -7163,10 +7123,12 @@
           <w:szCs w:val="24"/>
           <w:shd w:val="clear" w:color="auto" w:fill="FFFFFF"/>
         </w:rPr>
-        <w:t> sont plus appropriés. Un cas d'utilisation représente une unité discrète d'interaction entre un utilisateur (humain ou machine) et un système. Il est une unité significative de travail. Dans un diagramme de cas d'utilisation, les utilisateurs sont appelés acteurs (</w:t>
-      </w:r>
-      <w:proofErr w:type="spellStart"/>
-      <w:r>
+        <w:t> sont plus appropriés. Un cas d'utilisation représente une unité discrète d'interaction entre un utilisateur (humain ou machine) et un système. Il est une unité significative de travail. Dans un diagramme de cas d'utilisation, les utilisateurs sont appelés acteurs (actors), ils interagissent avec les cas d'utilisation (use cases).</w:t>
+      </w:r>
+    </w:p>
+    <w:p>
+      <w:pPr>
+        <w:spacing w:line="360" w:lineRule="auto"/>
         <w:rPr>
           <w:rFonts w:ascii="Times New Roman" w:hAnsi="Times New Roman" w:cs="Times New Roman"/>
           <w:color w:val="000000" w:themeColor="text1"/>
@@ -7174,50 +7136,26 @@
           <w:szCs w:val="24"/>
           <w:shd w:val="clear" w:color="auto" w:fill="FFFFFF"/>
         </w:rPr>
-        <w:t>actors</w:t>
-      </w:r>
-      <w:proofErr w:type="spellEnd"/>
+      </w:pPr>
       <w:r>
         <w:rPr>
           <w:rFonts w:ascii="Times New Roman" w:hAnsi="Times New Roman" w:cs="Times New Roman"/>
           <w:color w:val="000000" w:themeColor="text1"/>
           <w:sz w:val="24"/>
           <w:szCs w:val="24"/>
-          <w:shd w:val="clear" w:color="auto" w:fill="FFFFFF"/>
-        </w:rPr>
-        <w:t>), ils interagissent avec les cas d'utilisation (use cases).</w:t>
-      </w:r>
-    </w:p>
-    <w:p>
-      <w:pPr>
-        <w:spacing w:line="360" w:lineRule="auto"/>
+        </w:rPr>
+        <w:tab/>
+      </w:r>
+      <w:r>
         <w:rPr>
           <w:rFonts w:ascii="Times New Roman" w:hAnsi="Times New Roman" w:cs="Times New Roman"/>
           <w:color w:val="000000" w:themeColor="text1"/>
           <w:sz w:val="24"/>
           <w:szCs w:val="24"/>
-          <w:shd w:val="clear" w:color="auto" w:fill="FFFFFF"/>
-        </w:rPr>
-      </w:pPr>
-      <w:r>
-        <w:rPr>
-          <w:rFonts w:ascii="Times New Roman" w:hAnsi="Times New Roman" w:cs="Times New Roman"/>
-          <w:color w:val="000000" w:themeColor="text1"/>
-          <w:sz w:val="24"/>
-          <w:szCs w:val="24"/>
         </w:rPr>
         <w:tab/>
       </w:r>
-      <w:r>
-        <w:rPr>
-          <w:rFonts w:ascii="Times New Roman" w:hAnsi="Times New Roman" w:cs="Times New Roman"/>
-          <w:color w:val="000000" w:themeColor="text1"/>
-          <w:sz w:val="24"/>
-          <w:szCs w:val="24"/>
-        </w:rPr>
-        <w:tab/>
-      </w:r>
-      <w:hyperlink r:id="rId23" w:tooltip="Unified Modeling Language" w:history="1">
+      <w:hyperlink r:id="rId24" w:tooltip="Unified Modeling Language" w:history="1">
         <w:r>
           <w:rPr>
             <w:rStyle w:val="Lienhypertexte"/>
@@ -7320,7 +7258,7 @@
                     </pic:cNvPicPr>
                   </pic:nvPicPr>
                   <pic:blipFill>
-                    <a:blip r:embed="rId24" cstate="print">
+                    <a:blip r:embed="rId25" cstate="print">
                       <a:extLst>
                         <a:ext uri="{28A0092B-C50C-407E-A947-70E740481C1C}">
                           <a14:useLocalDpi xmlns:a14="http://schemas.microsoft.com/office/drawing/2010/main" val="0"/>
@@ -7496,7 +7434,7 @@
         </w:rPr>
         <w:t>Les diagrammes de séquences sont la représentation graphique des </w:t>
       </w:r>
-      <w:hyperlink r:id="rId25" w:tooltip="Unified Modeling Language" w:history="1">
+      <w:hyperlink r:id="rId26" w:tooltip="Unified Modeling Language" w:history="1">
         <w:r>
           <w:rPr>
             <w:rStyle w:val="Lienhypertexte"/>
@@ -7520,7 +7458,7 @@
         </w:rPr>
         <w:t> entre les </w:t>
       </w:r>
-      <w:hyperlink r:id="rId26" w:tooltip="Acteur (UML)" w:history="1">
+      <w:hyperlink r:id="rId27" w:tooltip="Acteur (UML)" w:history="1">
         <w:r>
           <w:rPr>
             <w:rStyle w:val="Lienhypertexte"/>
@@ -7544,100 +7482,53 @@
         </w:rPr>
         <w:t> et le système selon un ordre chronologique dans la formulation </w:t>
       </w:r>
-      <w:proofErr w:type="spellStart"/>
-      <w:r>
-        <w:fldChar w:fldCharType="begin"/>
-      </w:r>
-      <w:r>
-        <w:instrText xml:space="preserve"> HYPERLINK "https://fr.wikipedia.org/wiki/Unified_Modeling_Language" \o "Unified Modeling Language" </w:instrText>
-      </w:r>
-      <w:r>
-        <w:fldChar w:fldCharType="separate"/>
-      </w:r>
-      <w:r>
-        <w:rPr>
-          <w:rStyle w:val="Lienhypertexte"/>
+      <w:hyperlink r:id="rId28" w:tooltip="Unified Modeling Language" w:history="1">
+        <w:r>
+          <w:rPr>
+            <w:rStyle w:val="Lienhypertexte"/>
+            <w:rFonts w:ascii="Times New Roman" w:hAnsi="Times New Roman" w:cs="Times New Roman"/>
+            <w:color w:val="000000" w:themeColor="text1"/>
+            <w:sz w:val="24"/>
+            <w:szCs w:val="24"/>
+            <w:u w:val="none"/>
+            <w:shd w:val="clear" w:color="auto" w:fill="FFFFFF"/>
+          </w:rPr>
+          <w:t>Unified Modeling Language</w:t>
+        </w:r>
+      </w:hyperlink>
+      <w:r>
+        <w:rPr>
           <w:rFonts w:ascii="Times New Roman" w:hAnsi="Times New Roman" w:cs="Times New Roman"/>
           <w:color w:val="000000" w:themeColor="text1"/>
           <w:sz w:val="24"/>
           <w:szCs w:val="24"/>
-          <w:u w:val="none"/>
-          <w:shd w:val="clear" w:color="auto" w:fill="FFFFFF"/>
-        </w:rPr>
-        <w:t>Unified</w:t>
-      </w:r>
-      <w:proofErr w:type="spellEnd"/>
-      <w:r>
-        <w:rPr>
-          <w:rStyle w:val="Lienhypertexte"/>
+          <w:shd w:val="clear" w:color="auto" w:fill="FFFFFF"/>
+        </w:rPr>
+        <w:t>.</w:t>
+      </w:r>
+    </w:p>
+    <w:p>
+      <w:pPr>
+        <w:spacing w:line="360" w:lineRule="auto"/>
+        <w:rPr>
           <w:rFonts w:ascii="Times New Roman" w:hAnsi="Times New Roman" w:cs="Times New Roman"/>
           <w:color w:val="000000" w:themeColor="text1"/>
           <w:sz w:val="24"/>
           <w:szCs w:val="24"/>
-          <w:u w:val="none"/>
-          <w:shd w:val="clear" w:color="auto" w:fill="FFFFFF"/>
-        </w:rPr>
-        <w:t xml:space="preserve"> Modeling </w:t>
-      </w:r>
-      <w:proofErr w:type="spellStart"/>
-      <w:r>
-        <w:rPr>
-          <w:rStyle w:val="Lienhypertexte"/>
+          <w:shd w:val="clear" w:color="auto" w:fill="FFFFFF"/>
+        </w:rPr>
+      </w:pPr>
+      <w:r>
+        <w:rPr>
           <w:rFonts w:ascii="Times New Roman" w:hAnsi="Times New Roman" w:cs="Times New Roman"/>
           <w:color w:val="000000" w:themeColor="text1"/>
           <w:sz w:val="24"/>
           <w:szCs w:val="24"/>
-          <w:u w:val="none"/>
-          <w:shd w:val="clear" w:color="auto" w:fill="FFFFFF"/>
-        </w:rPr>
-        <w:t>Language</w:t>
-      </w:r>
-      <w:proofErr w:type="spellEnd"/>
-      <w:r>
-        <w:rPr>
-          <w:rStyle w:val="Lienhypertexte"/>
-          <w:rFonts w:ascii="Times New Roman" w:hAnsi="Times New Roman" w:cs="Times New Roman"/>
-          <w:color w:val="000000" w:themeColor="text1"/>
-          <w:sz w:val="24"/>
-          <w:szCs w:val="24"/>
-          <w:u w:val="none"/>
-          <w:shd w:val="clear" w:color="auto" w:fill="FFFFFF"/>
-        </w:rPr>
-        <w:fldChar w:fldCharType="end"/>
-      </w:r>
-      <w:r>
-        <w:rPr>
-          <w:rFonts w:ascii="Times New Roman" w:hAnsi="Times New Roman" w:cs="Times New Roman"/>
-          <w:color w:val="000000" w:themeColor="text1"/>
-          <w:sz w:val="24"/>
-          <w:szCs w:val="24"/>
-          <w:shd w:val="clear" w:color="auto" w:fill="FFFFFF"/>
-        </w:rPr>
-        <w:t>.</w:t>
-      </w:r>
-    </w:p>
-    <w:p>
-      <w:pPr>
-        <w:spacing w:line="360" w:lineRule="auto"/>
-        <w:rPr>
-          <w:rFonts w:ascii="Times New Roman" w:hAnsi="Times New Roman" w:cs="Times New Roman"/>
-          <w:color w:val="000000" w:themeColor="text1"/>
-          <w:sz w:val="24"/>
-          <w:szCs w:val="24"/>
-          <w:shd w:val="clear" w:color="auto" w:fill="FFFFFF"/>
-        </w:rPr>
-      </w:pPr>
-      <w:r>
-        <w:rPr>
-          <w:rFonts w:ascii="Times New Roman" w:hAnsi="Times New Roman" w:cs="Times New Roman"/>
-          <w:color w:val="000000" w:themeColor="text1"/>
-          <w:sz w:val="24"/>
-          <w:szCs w:val="24"/>
           <w:shd w:val="clear" w:color="auto" w:fill="FFFFFF"/>
         </w:rPr>
         <w:t>Le diagramme de séquence permet de montrer les interactions d'objets dans le cadre d'un </w:t>
       </w:r>
-      <w:hyperlink r:id="rId27" w:tooltip="Scénario (informatique)" w:history="1">
+      <w:hyperlink r:id="rId29" w:tooltip="Scénario (informatique)" w:history="1">
         <w:r>
           <w:rPr>
             <w:rStyle w:val="Lienhypertexte"/>
@@ -7661,7 +7552,7 @@
         </w:rPr>
         <w:t> d'un </w:t>
       </w:r>
-      <w:hyperlink r:id="rId28" w:tooltip="Diagramme des cas d'utilisation" w:history="1">
+      <w:hyperlink r:id="rId30" w:tooltip="Diagramme des cas d'utilisation" w:history="1">
         <w:r>
           <w:rPr>
             <w:rStyle w:val="Lienhypertexte"/>
@@ -8040,7 +7931,7 @@
                     </pic:cNvPicPr>
                   </pic:nvPicPr>
                   <pic:blipFill>
-                    <a:blip r:embed="rId29">
+                    <a:blip r:embed="rId31">
                       <a:extLst>
                         <a:ext uri="{28A0092B-C50C-407E-A947-70E740481C1C}">
                           <a14:useLocalDpi xmlns:a14="http://schemas.microsoft.com/office/drawing/2010/main" val="0"/>
@@ -8230,7 +8121,7 @@
         </w:rPr>
         <w:t>Le diagramme de classes est un schéma utilisé en </w:t>
       </w:r>
-      <w:hyperlink r:id="rId30" w:tooltip="Génie logiciel" w:history="1">
+      <w:hyperlink r:id="rId32" w:tooltip="Génie logiciel" w:history="1">
         <w:r>
           <w:rPr>
             <w:rStyle w:val="Lienhypertexte"/>
@@ -8254,7 +8145,7 @@
         </w:rPr>
         <w:t> pour présenter les </w:t>
       </w:r>
-      <w:hyperlink r:id="rId31" w:tooltip="Classe (informatique)" w:history="1">
+      <w:hyperlink r:id="rId33" w:tooltip="Classe (informatique)" w:history="1">
         <w:r>
           <w:rPr>
             <w:rStyle w:val="Lienhypertexte"/>
@@ -8278,7 +8169,7 @@
         </w:rPr>
         <w:t> et les </w:t>
       </w:r>
-      <w:hyperlink r:id="rId32" w:tooltip="Interface (informatique)" w:history="1">
+      <w:hyperlink r:id="rId34" w:tooltip="Interface (informatique)" w:history="1">
         <w:r>
           <w:rPr>
             <w:rStyle w:val="Lienhypertexte"/>
@@ -8313,7 +8204,7 @@
         <w:lastRenderedPageBreak/>
         <w:t>Ce </w:t>
       </w:r>
-      <w:hyperlink r:id="rId33" w:tooltip="Diagramme" w:history="1">
+      <w:hyperlink r:id="rId35" w:tooltip="Diagramme" w:history="1">
         <w:r>
           <w:rPr>
             <w:rStyle w:val="Lienhypertexte"/>
@@ -8337,7 +8228,7 @@
         </w:rPr>
         <w:t> fait partie de la partie </w:t>
       </w:r>
-      <w:hyperlink r:id="rId34" w:tooltip="Statique" w:history="1">
+      <w:hyperlink r:id="rId36" w:tooltip="Statique" w:history="1">
         <w:r>
           <w:rPr>
             <w:rStyle w:val="Lienhypertexte"/>
@@ -8361,7 +8252,7 @@
         </w:rPr>
         <w:t> d'</w:t>
       </w:r>
-      <w:hyperlink r:id="rId35" w:tooltip="Unified modeling language" w:history="1">
+      <w:hyperlink r:id="rId37" w:tooltip="Unified modeling language" w:history="1">
         <w:r>
           <w:rPr>
             <w:rStyle w:val="Lienhypertexte"/>
@@ -8385,7 +8276,7 @@
         </w:rPr>
         <w:t> car il fait abstraction des aspects temporels et </w:t>
       </w:r>
-      <w:hyperlink r:id="rId36" w:tooltip="Dynamique" w:history="1">
+      <w:hyperlink r:id="rId38" w:tooltip="Dynamique" w:history="1">
         <w:r>
           <w:rPr>
             <w:rStyle w:val="Lienhypertexte"/>
@@ -8436,65 +8327,6 @@
         </w:rPr>
         <w:t>Une </w:t>
       </w:r>
-      <w:hyperlink r:id="rId37" w:tooltip="Classe (informatique)" w:history="1">
-        <w:r>
-          <w:rPr>
-            <w:rStyle w:val="Lienhypertexte"/>
-            <w:color w:val="000000" w:themeColor="text1"/>
-            <w:u w:val="none"/>
-          </w:rPr>
-          <w:t>classe</w:t>
-        </w:r>
-      </w:hyperlink>
-      <w:r>
-        <w:rPr>
-          <w:color w:val="000000" w:themeColor="text1"/>
-        </w:rPr>
-        <w:t> décrit les responsabilités, le comportement et le type d'un ensemble d'objets. Les éléments de cet ensemble sont les </w:t>
-      </w:r>
-      <w:hyperlink r:id="rId38" w:tooltip="Instance (programmation)" w:history="1">
-        <w:r>
-          <w:rPr>
-            <w:rStyle w:val="Lienhypertexte"/>
-            <w:color w:val="000000" w:themeColor="text1"/>
-            <w:u w:val="none"/>
-          </w:rPr>
-          <w:t>instances</w:t>
-        </w:r>
-      </w:hyperlink>
-      <w:r>
-        <w:rPr>
-          <w:color w:val="000000" w:themeColor="text1"/>
-        </w:rPr>
-        <w:t> de la classe.</w:t>
-      </w:r>
-    </w:p>
-    <w:p>
-      <w:pPr>
-        <w:pStyle w:val="NormalWeb"/>
-        <w:spacing w:before="120" w:beforeAutospacing="0" w:after="120" w:afterAutospacing="0" w:line="360" w:lineRule="auto"/>
-        <w:rPr>
-          <w:color w:val="000000" w:themeColor="text1"/>
-        </w:rPr>
-      </w:pPr>
-      <w:r>
-        <w:rPr>
-          <w:color w:val="000000" w:themeColor="text1"/>
-        </w:rPr>
-        <w:tab/>
-      </w:r>
-      <w:r>
-        <w:rPr>
-          <w:color w:val="000000" w:themeColor="text1"/>
-        </w:rPr>
-        <w:tab/>
-      </w:r>
-      <w:r>
-        <w:rPr>
-          <w:color w:val="000000" w:themeColor="text1"/>
-        </w:rPr>
-        <w:t>Une </w:t>
-      </w:r>
       <w:hyperlink r:id="rId39" w:tooltip="Classe (informatique)" w:history="1">
         <w:r>
           <w:rPr>
@@ -8509,9 +8341,68 @@
         <w:rPr>
           <w:color w:val="000000" w:themeColor="text1"/>
         </w:rPr>
+        <w:t> décrit les responsabilités, le comportement et le type d'un ensemble d'objets. Les éléments de cet ensemble sont les </w:t>
+      </w:r>
+      <w:hyperlink r:id="rId40" w:tooltip="Instance (programmation)" w:history="1">
+        <w:r>
+          <w:rPr>
+            <w:rStyle w:val="Lienhypertexte"/>
+            <w:color w:val="000000" w:themeColor="text1"/>
+            <w:u w:val="none"/>
+          </w:rPr>
+          <w:t>instances</w:t>
+        </w:r>
+      </w:hyperlink>
+      <w:r>
+        <w:rPr>
+          <w:color w:val="000000" w:themeColor="text1"/>
+        </w:rPr>
+        <w:t> de la classe.</w:t>
+      </w:r>
+    </w:p>
+    <w:p>
+      <w:pPr>
+        <w:pStyle w:val="NormalWeb"/>
+        <w:spacing w:before="120" w:beforeAutospacing="0" w:after="120" w:afterAutospacing="0" w:line="360" w:lineRule="auto"/>
+        <w:rPr>
+          <w:color w:val="000000" w:themeColor="text1"/>
+        </w:rPr>
+      </w:pPr>
+      <w:r>
+        <w:rPr>
+          <w:color w:val="000000" w:themeColor="text1"/>
+        </w:rPr>
+        <w:tab/>
+      </w:r>
+      <w:r>
+        <w:rPr>
+          <w:color w:val="000000" w:themeColor="text1"/>
+        </w:rPr>
+        <w:tab/>
+      </w:r>
+      <w:r>
+        <w:rPr>
+          <w:color w:val="000000" w:themeColor="text1"/>
+        </w:rPr>
+        <w:t>Une </w:t>
+      </w:r>
+      <w:hyperlink r:id="rId41" w:tooltip="Classe (informatique)" w:history="1">
+        <w:r>
+          <w:rPr>
+            <w:rStyle w:val="Lienhypertexte"/>
+            <w:color w:val="000000" w:themeColor="text1"/>
+            <w:u w:val="none"/>
+          </w:rPr>
+          <w:t>classe</w:t>
+        </w:r>
+      </w:hyperlink>
+      <w:r>
+        <w:rPr>
+          <w:color w:val="000000" w:themeColor="text1"/>
+        </w:rPr>
         <w:t> est un ensemble de </w:t>
       </w:r>
-      <w:hyperlink r:id="rId40" w:tooltip="Fonction (informatique)" w:history="1">
+      <w:hyperlink r:id="rId42" w:tooltip="Fonction (informatique)" w:history="1">
         <w:r>
           <w:rPr>
             <w:rStyle w:val="Lienhypertexte"/>
@@ -8527,7 +8418,7 @@
         </w:rPr>
         <w:t> et de données (attributs) qui sont liées ensemble par un champ sémantique. Les classes sont utilisées dans la </w:t>
       </w:r>
-      <w:hyperlink r:id="rId41" w:tooltip="Programmation objet" w:history="1">
+      <w:hyperlink r:id="rId43" w:tooltip="Programmation objet" w:history="1">
         <w:r>
           <w:rPr>
             <w:rStyle w:val="Lienhypertexte"/>
@@ -8543,7 +8434,7 @@
         </w:rPr>
         <w:t>. Elles permettent de modéliser un </w:t>
       </w:r>
-      <w:hyperlink r:id="rId42" w:tooltip="Programme informatique" w:history="1">
+      <w:hyperlink r:id="rId44" w:tooltip="Programme informatique" w:history="1">
         <w:r>
           <w:rPr>
             <w:rStyle w:val="Lienhypertexte"/>
@@ -8586,7 +8477,7 @@
         </w:rPr>
         <w:t>Les classes peuvent être liées entre elles grâce au mécanisme d'</w:t>
       </w:r>
-      <w:hyperlink r:id="rId43" w:tooltip="Héritage (Informatique)" w:history="1">
+      <w:hyperlink r:id="rId45" w:tooltip="Héritage (Informatique)" w:history="1">
         <w:r>
           <w:rPr>
             <w:rStyle w:val="Lienhypertexte"/>
@@ -8693,7 +8584,7 @@
                     </pic:cNvPicPr>
                   </pic:nvPicPr>
                   <pic:blipFill>
-                    <a:blip r:embed="rId44" cstate="print">
+                    <a:blip r:embed="rId46" cstate="print">
                       <a:extLst>
                         <a:ext uri="{28A0092B-C50C-407E-A947-70E740481C1C}">
                           <a14:useLocalDpi xmlns:a14="http://schemas.microsoft.com/office/drawing/2010/main" val="0"/>
@@ -9598,7 +9489,7 @@
                     <pic:cNvPicPr/>
                   </pic:nvPicPr>
                   <pic:blipFill>
-                    <a:blip r:embed="rId45" cstate="print">
+                    <a:blip r:embed="rId47" cstate="print">
                       <a:extLst>
                         <a:ext uri="{28A0092B-C50C-407E-A947-70E740481C1C}">
                           <a14:useLocalDpi xmlns:a14="http://schemas.microsoft.com/office/drawing/2010/main" val="0"/>
@@ -10506,7 +10397,7 @@
                     </pic:cNvPicPr>
                   </pic:nvPicPr>
                   <pic:blipFill>
-                    <a:blip r:embed="rId46">
+                    <a:blip r:embed="rId48">
                       <a:extLst>
                         <a:ext uri="{28A0092B-C50C-407E-A947-70E740481C1C}">
                           <a14:useLocalDpi xmlns:a14="http://schemas.microsoft.com/office/drawing/2010/main" val="0"/>
@@ -13140,29 +13031,7 @@
                 <w:szCs w:val="24"/>
                 <w:shd w:val="clear" w:color="auto" w:fill="FFFFFF"/>
               </w:rPr>
-              <w:t xml:space="preserve">a discussion </w:t>
-            </w:r>
-            <w:proofErr w:type="spellStart"/>
-            <w:r>
-              <w:rPr>
-                <w:rFonts w:ascii="Times New Roman" w:hAnsi="Times New Roman" w:cs="Times New Roman"/>
-                <w:color w:val="202122"/>
-                <w:sz w:val="24"/>
-                <w:szCs w:val="24"/>
-                <w:shd w:val="clear" w:color="auto" w:fill="FFFFFF"/>
-              </w:rPr>
-              <w:t>à</w:t>
-            </w:r>
-            <w:proofErr w:type="spellEnd"/>
-            <w:r>
-              <w:rPr>
-                <w:rFonts w:ascii="Times New Roman" w:hAnsi="Times New Roman" w:cs="Times New Roman"/>
-                <w:color w:val="202122"/>
-                <w:sz w:val="24"/>
-                <w:szCs w:val="24"/>
-                <w:shd w:val="clear" w:color="auto" w:fill="FFFFFF"/>
-              </w:rPr>
-              <w:t xml:space="preserve"> été posté avec succès.</w:t>
+              <w:t>a discussion à été posté avec succès.</w:t>
             </w:r>
           </w:p>
           <w:p>
@@ -15816,7 +15685,7 @@
                     <pic:cNvPicPr/>
                   </pic:nvPicPr>
                   <pic:blipFill>
-                    <a:blip r:embed="rId47">
+                    <a:blip r:embed="rId49">
                       <a:extLst>
                         <a:ext uri="{28A0092B-C50C-407E-A947-70E740481C1C}">
                           <a14:useLocalDpi xmlns:a14="http://schemas.microsoft.com/office/drawing/2010/main" val="0"/>
@@ -16150,17 +16019,1811 @@
           <w:shd w:val="clear" w:color="auto" w:fill="FFFFFF"/>
         </w:rPr>
         <w:lastRenderedPageBreak/>
-        <w:t>3.1 Les technologies utilisées</w:t>
-      </w:r>
-    </w:p>
-    <w:p>
-      <w:pPr>
-        <w:rPr>
-          <w:rFonts w:ascii="Times New Roman" w:hAnsi="Times New Roman" w:cs="Times New Roman"/>
-          <w:color w:val="202122"/>
-          <w:sz w:val="24"/>
-          <w:szCs w:val="24"/>
-          <w:shd w:val="clear" w:color="auto" w:fill="FFFFFF"/>
+        <w:t xml:space="preserve">3.1 </w:t>
+      </w:r>
+      <w:r>
+        <w:rPr>
+          <w:rFonts w:ascii="Times New Roman" w:hAnsi="Times New Roman" w:cs="Times New Roman"/>
+          <w:b/>
+          <w:bCs/>
+          <w:color w:val="202122"/>
+          <w:sz w:val="32"/>
+          <w:szCs w:val="32"/>
+          <w:shd w:val="clear" w:color="auto" w:fill="FFFFFF"/>
+        </w:rPr>
+        <w:t>Système de gestion de base de données</w:t>
+      </w:r>
+    </w:p>
+    <w:p>
+      <w:pPr>
+        <w:pStyle w:val="Paragraphedeliste"/>
+        <w:spacing w:line="360" w:lineRule="auto"/>
+        <w:ind w:left="0"/>
+        <w:jc w:val="center"/>
+        <w:rPr>
+          <w:rFonts w:ascii="Times New Roman" w:hAnsi="Times New Roman" w:cs="Times New Roman"/>
+          <w:b/>
+          <w:bCs/>
+          <w:color w:val="202122"/>
+          <w:sz w:val="28"/>
+          <w:szCs w:val="28"/>
+          <w:shd w:val="clear" w:color="auto" w:fill="FFFFFF"/>
+        </w:rPr>
+      </w:pPr>
+      <w:r>
+        <w:rPr>
+          <w:rFonts w:ascii="Times New Roman" w:hAnsi="Times New Roman" w:cs="Times New Roman"/>
+          <w:b/>
+          <w:bCs/>
+          <w:color w:val="202122"/>
+          <w:sz w:val="28"/>
+          <w:szCs w:val="28"/>
+          <w:shd w:val="clear" w:color="auto" w:fill="FFFFFF"/>
+        </w:rPr>
+        <w:t>3.1.1 Présentation</w:t>
+      </w:r>
+    </w:p>
+    <w:p>
+      <w:pPr>
+        <w:pStyle w:val="Paragraphedeliste"/>
+        <w:spacing w:line="360" w:lineRule="auto"/>
+        <w:ind w:left="0"/>
+        <w:rPr>
+          <w:rFonts w:ascii="Times New Roman" w:hAnsi="Times New Roman" w:cs="Times New Roman"/>
+          <w:sz w:val="24"/>
+          <w:szCs w:val="24"/>
+        </w:rPr>
+      </w:pPr>
+      <w:r>
+        <w:rPr>
+          <w:rFonts w:ascii="Times New Roman" w:hAnsi="Times New Roman" w:cs="Times New Roman"/>
+          <w:sz w:val="24"/>
+          <w:szCs w:val="24"/>
+        </w:rPr>
+        <w:t>Un système de gestion de base de données (abr. SGBD) est un logiciel système servant à stocker, à manipuler ou gérer, et à partager des données dans une base de données, en garantissant la qualité, la pérennité et la confidentialité des informations, tout en cachant la complexité des opérations. Un SGBD (en anglais DBMS pour database management system) permet d'inscrire, de retrouver, de modifier, de trier, de transformer ou d'imprimer les informations de la base de données. Il permet d'effectuer des comptes rendus des informations enregistrées et comporte des mécanismes pour assurer la cohérence des informations, éviter des pertes d'informations dues à des pannes, assurer la confidentialité et permettre son utilisation par d'autres logiciels. Selon le modèle, le SGBD peut comporter une simple interface graphique jusqu'à des langages de programmation sophistiqués. Les systèmes de gestion de base de données sont des logiciels universels, indépendants de l'usage qui est fait des bases de données. Ils sont utilisés pour de nombreuses applications informatiques, notamment les guichets automatiques bancaires, les logiciels de réservation, les bibliothèques numériques, les logiciels d’inventaires, les progiciels de gestion intégrés ou la plupart des blogs et sites web. Il existe de nombreux systèmes de gestion de base de données. En 2008, Oracle détenait près de la moitié du marché des SGBD avec MySQL et Oracle Database. Vient ensuite IBM avec près de 20 %, laissant peu de place pour les autres acteurs. Les SGBD sont souvent utilisés par d’autres logiciels ainsi que les administrateurs ou les développeurs. Ils peuvent être sous forme de composant logiciel, de serveur, de logiciel applicatif ou d’environnement de programmation.</w:t>
+      </w:r>
+    </w:p>
+    <w:p>
+      <w:pPr>
+        <w:rPr>
+          <w:rFonts w:ascii="Times New Roman" w:hAnsi="Times New Roman" w:cs="Times New Roman"/>
+          <w:color w:val="202122"/>
+          <w:sz w:val="24"/>
+          <w:szCs w:val="24"/>
+          <w:shd w:val="clear" w:color="auto" w:fill="FFFFFF"/>
+        </w:rPr>
+      </w:pPr>
+    </w:p>
+    <w:p>
+      <w:pPr>
+        <w:pStyle w:val="Paragraphedeliste"/>
+        <w:spacing w:line="360" w:lineRule="auto"/>
+        <w:ind w:left="0"/>
+        <w:jc w:val="center"/>
+        <w:rPr>
+          <w:rFonts w:ascii="Times New Roman" w:hAnsi="Times New Roman" w:cs="Times New Roman"/>
+          <w:b/>
+          <w:bCs/>
+          <w:color w:val="202122"/>
+          <w:sz w:val="28"/>
+          <w:szCs w:val="28"/>
+          <w:shd w:val="clear" w:color="auto" w:fill="FFFFFF"/>
+        </w:rPr>
+      </w:pPr>
+      <w:r>
+        <w:rPr>
+          <w:rFonts w:ascii="Times New Roman" w:hAnsi="Times New Roman" w:cs="Times New Roman"/>
+          <w:b/>
+          <w:bCs/>
+          <w:color w:val="202122"/>
+          <w:sz w:val="28"/>
+          <w:szCs w:val="28"/>
+          <w:shd w:val="clear" w:color="auto" w:fill="FFFFFF"/>
+        </w:rPr>
+        <w:t>3.1.</w:t>
+      </w:r>
+      <w:r>
+        <w:rPr>
+          <w:rFonts w:ascii="Times New Roman" w:hAnsi="Times New Roman" w:cs="Times New Roman"/>
+          <w:b/>
+          <w:bCs/>
+          <w:color w:val="202122"/>
+          <w:sz w:val="28"/>
+          <w:szCs w:val="28"/>
+          <w:shd w:val="clear" w:color="auto" w:fill="FFFFFF"/>
+        </w:rPr>
+        <w:t>2</w:t>
+      </w:r>
+      <w:r>
+        <w:rPr>
+          <w:rFonts w:ascii="Times New Roman" w:hAnsi="Times New Roman" w:cs="Times New Roman"/>
+          <w:b/>
+          <w:bCs/>
+          <w:color w:val="202122"/>
+          <w:sz w:val="28"/>
+          <w:szCs w:val="28"/>
+          <w:shd w:val="clear" w:color="auto" w:fill="FFFFFF"/>
+        </w:rPr>
+        <w:t xml:space="preserve"> </w:t>
+      </w:r>
+      <w:r>
+        <w:rPr>
+          <w:rFonts w:ascii="Times New Roman" w:hAnsi="Times New Roman" w:cs="Times New Roman"/>
+          <w:b/>
+          <w:bCs/>
+          <w:color w:val="202122"/>
+          <w:sz w:val="28"/>
+          <w:szCs w:val="28"/>
+          <w:shd w:val="clear" w:color="auto" w:fill="FFFFFF"/>
+        </w:rPr>
+        <w:t>Etude comparative de quelques SGBD</w:t>
+      </w:r>
+    </w:p>
+    <w:p>
+      <w:pPr>
+        <w:spacing w:line="360" w:lineRule="auto"/>
+        <w:rPr>
+          <w:rFonts w:ascii="Times New Roman" w:hAnsi="Times New Roman" w:cs="Times New Roman"/>
+          <w:sz w:val="24"/>
+          <w:szCs w:val="24"/>
+        </w:rPr>
+      </w:pPr>
+      <w:r>
+        <w:rPr>
+          <w:rFonts w:ascii="Times New Roman" w:hAnsi="Times New Roman" w:cs="Times New Roman"/>
+          <w:sz w:val="24"/>
+          <w:szCs w:val="24"/>
+        </w:rPr>
+        <w:t>Il existe plusieurs types de SGBD (Système de gestion de base des données) dont chacun à des caractéristiques qui le diffère des autres. Nous pouvons citer entre autres :</w:t>
+      </w:r>
+    </w:p>
+    <w:p>
+      <w:pPr>
+        <w:pStyle w:val="Paragraphedeliste"/>
+        <w:numPr>
+          <w:ilvl w:val="0"/>
+          <w:numId w:val="43"/>
+        </w:numPr>
+        <w:spacing w:line="360" w:lineRule="auto"/>
+        <w:rPr>
+          <w:rFonts w:ascii="Times New Roman" w:hAnsi="Times New Roman" w:cs="Times New Roman"/>
+          <w:color w:val="202122"/>
+          <w:sz w:val="24"/>
+          <w:szCs w:val="24"/>
+          <w:shd w:val="clear" w:color="auto" w:fill="FFFFFF"/>
+        </w:rPr>
+      </w:pPr>
+      <w:r>
+        <w:rPr>
+          <w:rFonts w:ascii="Times New Roman" w:hAnsi="Times New Roman" w:cs="Times New Roman"/>
+          <w:b/>
+          <w:bCs/>
+          <w:sz w:val="24"/>
+          <w:szCs w:val="24"/>
+        </w:rPr>
+        <w:t xml:space="preserve">MySQL </w:t>
+      </w:r>
+      <w:r>
+        <w:rPr>
+          <w:rFonts w:ascii="Times New Roman" w:hAnsi="Times New Roman" w:cs="Times New Roman"/>
+          <w:sz w:val="24"/>
+          <w:szCs w:val="24"/>
+        </w:rPr>
+        <w:t xml:space="preserve">: MySQL est un serveur de bases de données relationnelles SQL développé dans un souci de performances élevées en lecture, ce qui signifie qu'il est davantage orienté vers le service de données déjà en place que vers celui de mises à jour fréquentes et fortement sécurisées. Il est multi-thread et multi-utilisateur. C'est un logiciel libre, open source, développé sous double licence selon qu'il est distribué avec un produit libre ou avec un produit propriétaire. Dans ce dernier cas, la licence est payante, sinon c'est la </w:t>
+      </w:r>
+      <w:r>
+        <w:rPr>
+          <w:rFonts w:ascii="Times New Roman" w:hAnsi="Times New Roman" w:cs="Times New Roman"/>
+          <w:sz w:val="24"/>
+          <w:szCs w:val="24"/>
+        </w:rPr>
+        <w:lastRenderedPageBreak/>
+        <w:t>licence publique générale GNU (GPL) qui s'applique. Un logiciel qui intègre du code MySQL ou intègre MySQL lors de son installation devra donc être libre ou acquérir une licence payante. Cependant, si la base de données est séparée du logiciel propriétaire qui ne fait qu'utiliser des API tierces (par exemple en C# ou PHP), alors il n'y a pas besoin d'acquérir une licence payante MySQL.</w:t>
+      </w:r>
+    </w:p>
+    <w:p>
+      <w:pPr>
+        <w:pStyle w:val="Paragraphedeliste"/>
+        <w:spacing w:line="360" w:lineRule="auto"/>
+        <w:ind w:left="360"/>
+        <w:rPr>
+          <w:rFonts w:ascii="Times New Roman" w:hAnsi="Times New Roman" w:cs="Times New Roman"/>
+          <w:color w:val="202122"/>
+          <w:sz w:val="24"/>
+          <w:szCs w:val="24"/>
+          <w:shd w:val="clear" w:color="auto" w:fill="FFFFFF"/>
+        </w:rPr>
+      </w:pPr>
+    </w:p>
+    <w:p>
+      <w:pPr>
+        <w:pStyle w:val="Paragraphedeliste"/>
+        <w:numPr>
+          <w:ilvl w:val="0"/>
+          <w:numId w:val="43"/>
+        </w:numPr>
+        <w:spacing w:line="360" w:lineRule="auto"/>
+        <w:rPr>
+          <w:rFonts w:ascii="Times New Roman" w:hAnsi="Times New Roman" w:cs="Times New Roman"/>
+          <w:color w:val="202122"/>
+          <w:sz w:val="24"/>
+          <w:szCs w:val="24"/>
+          <w:shd w:val="clear" w:color="auto" w:fill="FFFFFF"/>
+        </w:rPr>
+      </w:pPr>
+      <w:r>
+        <w:rPr>
+          <w:rFonts w:ascii="Times New Roman" w:hAnsi="Times New Roman" w:cs="Times New Roman"/>
+          <w:b/>
+          <w:bCs/>
+          <w:sz w:val="24"/>
+          <w:szCs w:val="24"/>
+        </w:rPr>
+        <w:t>Microsoft Office Access :</w:t>
+      </w:r>
+      <w:r>
+        <w:rPr>
+          <w:rFonts w:ascii="Times New Roman" w:hAnsi="Times New Roman" w:cs="Times New Roman"/>
+          <w:sz w:val="24"/>
+          <w:szCs w:val="24"/>
+        </w:rPr>
+        <w:t xml:space="preserve"> édité par Microsoft, Microsoft Access (MS Access en abrégé) est une base de données relationnelle composé de plusieurs programmes dont le moteur de base de données Microsoft Jet, un éditeur graphique, une interface de type Query by Example pour interroger les bases de données, et le langage de programmation Visual Basic for Applications. Il permet de configurer, avec des assistants ou librement, des Formulaires et sous-formulaires de saisie, des états imprimables (avec regroupements de données selon divers critères, des totalisations et des sous-totalisations, conditionnelles ou non et éventuellement des sous-états, reliés ou non aux données principales de l'état), des pages html liées aux données d'une base, des macros et des modules VBA. Les formulaires et les états disposent aussi de leurs propres modules VBA. On accède aux objets par un navigateur de l’interface d'Access ou dans des applications programmées (par macro ou VBA) par les formulaires de l’interface homme/machine ainsi construits.</w:t>
+      </w:r>
+    </w:p>
+    <w:p>
+      <w:pPr>
+        <w:pStyle w:val="Paragraphedeliste"/>
+        <w:rPr>
+          <w:rFonts w:ascii="Times New Roman" w:hAnsi="Times New Roman" w:cs="Times New Roman"/>
+          <w:color w:val="202122"/>
+          <w:sz w:val="24"/>
+          <w:szCs w:val="24"/>
+          <w:shd w:val="clear" w:color="auto" w:fill="FFFFFF"/>
+        </w:rPr>
+      </w:pPr>
+    </w:p>
+    <w:p>
+      <w:pPr>
+        <w:pStyle w:val="Paragraphedeliste"/>
+        <w:spacing w:line="360" w:lineRule="auto"/>
+        <w:ind w:left="360"/>
+        <w:rPr>
+          <w:rFonts w:ascii="Times New Roman" w:hAnsi="Times New Roman" w:cs="Times New Roman"/>
+          <w:color w:val="202122"/>
+          <w:sz w:val="24"/>
+          <w:szCs w:val="24"/>
+          <w:shd w:val="clear" w:color="auto" w:fill="FFFFFF"/>
+        </w:rPr>
+      </w:pPr>
+    </w:p>
+    <w:p>
+      <w:pPr>
+        <w:pStyle w:val="Paragraphedeliste"/>
+        <w:numPr>
+          <w:ilvl w:val="0"/>
+          <w:numId w:val="43"/>
+        </w:numPr>
+        <w:spacing w:line="360" w:lineRule="auto"/>
+        <w:rPr>
+          <w:rFonts w:ascii="Times New Roman" w:hAnsi="Times New Roman" w:cs="Times New Roman"/>
+          <w:color w:val="202122"/>
+          <w:sz w:val="28"/>
+          <w:szCs w:val="28"/>
+          <w:shd w:val="clear" w:color="auto" w:fill="FFFFFF"/>
+        </w:rPr>
+      </w:pPr>
+      <w:r>
+        <w:rPr>
+          <w:rFonts w:ascii="Times New Roman" w:hAnsi="Times New Roman" w:cs="Times New Roman"/>
+          <w:b/>
+          <w:bCs/>
+          <w:sz w:val="24"/>
+          <w:szCs w:val="24"/>
+        </w:rPr>
+        <w:t>PostgreSQL :</w:t>
+      </w:r>
+      <w:r>
+        <w:rPr>
+          <w:rFonts w:ascii="Times New Roman" w:hAnsi="Times New Roman" w:cs="Times New Roman"/>
+          <w:sz w:val="24"/>
+          <w:szCs w:val="24"/>
+        </w:rPr>
+        <w:t xml:space="preserve"> c’est un système de gestion de base de données relationnelle et objet (SGBDRO). C'est un outil libre disponible selon les termes d'une licence de type BSD. Ce système est concurrent d'autres systèmes de gestion de base de données, qu'ils soient libres (comme MariaDB et Firebird), ou propriétaires (comme Oracle, MySQL, Sybase, DB2, Informix et Microsoft SQL Server). Comme les projets libres Apache et Linux, PostgreSQL n'est pas contrôlé par une seule entreprise, mais est fondé sur une communauté mondiale de développeurs et d'entreprises.</w:t>
+      </w:r>
+    </w:p>
+    <w:p>
+      <w:pPr>
+        <w:pStyle w:val="Paragraphedeliste"/>
+        <w:spacing w:line="360" w:lineRule="auto"/>
+        <w:ind w:left="360"/>
+        <w:rPr>
+          <w:rFonts w:ascii="Times New Roman" w:hAnsi="Times New Roman" w:cs="Times New Roman"/>
+          <w:color w:val="202122"/>
+          <w:sz w:val="28"/>
+          <w:szCs w:val="28"/>
+          <w:shd w:val="clear" w:color="auto" w:fill="FFFFFF"/>
+        </w:rPr>
+      </w:pPr>
+    </w:p>
+    <w:p>
+      <w:pPr>
+        <w:pStyle w:val="Paragraphedeliste"/>
+        <w:numPr>
+          <w:ilvl w:val="0"/>
+          <w:numId w:val="43"/>
+        </w:numPr>
+        <w:spacing w:line="360" w:lineRule="auto"/>
+        <w:rPr>
+          <w:rFonts w:ascii="Times New Roman" w:hAnsi="Times New Roman" w:cs="Times New Roman"/>
+          <w:color w:val="202122"/>
+          <w:sz w:val="28"/>
+          <w:szCs w:val="28"/>
+          <w:shd w:val="clear" w:color="auto" w:fill="FFFFFF"/>
+        </w:rPr>
+      </w:pPr>
+      <w:r>
+        <w:rPr>
+          <w:rFonts w:ascii="Times New Roman" w:hAnsi="Times New Roman" w:cs="Times New Roman"/>
+          <w:sz w:val="24"/>
+          <w:szCs w:val="24"/>
+        </w:rPr>
+        <w:t xml:space="preserve">SQL Server : Il désigne couramment un serveur de base de données. La définition du SQL server est étroitement liée à celle du langage SQL (Structured Query Language), un langage informatique permettant d'exploiter des bases de données. Concrètement, un SQL server est un outil qui possède toutes les caractéristiques pour pouvoir accompagner l'utilisateur dans la manipulation, le contrôle, le tri, la mise à jour, et bien d'autres actions encore, de bases de données grâce au langage SQL. Le terme désigne également le nom </w:t>
+      </w:r>
+      <w:r>
+        <w:rPr>
+          <w:rFonts w:ascii="Times New Roman" w:hAnsi="Times New Roman" w:cs="Times New Roman"/>
+          <w:sz w:val="24"/>
+          <w:szCs w:val="24"/>
+        </w:rPr>
+        <w:lastRenderedPageBreak/>
+        <w:t>donné au système de gestion de base de données (SGBD) commercialisé par Microsoft, ou plus précisément le nom du moteur de bases de données de ce SGDB produit par le fabricant de produits informatiques américain</w:t>
+      </w:r>
+      <w:r>
+        <w:t>.</w:t>
+      </w:r>
+    </w:p>
+    <w:p>
+      <w:pPr>
+        <w:pStyle w:val="Paragraphedeliste"/>
+        <w:rPr>
+          <w:rFonts w:ascii="Times New Roman" w:hAnsi="Times New Roman" w:cs="Times New Roman"/>
+          <w:color w:val="202122"/>
+          <w:sz w:val="28"/>
+          <w:szCs w:val="28"/>
+          <w:shd w:val="clear" w:color="auto" w:fill="FFFFFF"/>
+        </w:rPr>
+      </w:pPr>
+    </w:p>
+    <w:p>
+      <w:pPr>
+        <w:pStyle w:val="Paragraphedeliste"/>
+        <w:numPr>
+          <w:ilvl w:val="0"/>
+          <w:numId w:val="43"/>
+        </w:numPr>
+        <w:spacing w:line="360" w:lineRule="auto"/>
+        <w:rPr>
+          <w:rFonts w:ascii="Times New Roman" w:hAnsi="Times New Roman" w:cs="Times New Roman"/>
+          <w:color w:val="202122"/>
+          <w:sz w:val="24"/>
+          <w:szCs w:val="24"/>
+          <w:shd w:val="clear" w:color="auto" w:fill="FFFFFF"/>
+        </w:rPr>
+      </w:pPr>
+      <w:r>
+        <w:rPr>
+          <w:rFonts w:ascii="Times New Roman" w:hAnsi="Times New Roman" w:cs="Times New Roman"/>
+          <w:sz w:val="24"/>
+          <w:szCs w:val="24"/>
+        </w:rPr>
+        <w:t>Oracle DATABASE : fourni par la société Oracle Corporation (Leader mondiale des bases de données), oracle database est un système de gestion de base des données développé par Larry Ellison. Oracle dispose de plusieurs fonctionnalités et nous pouvons énumérer quelques-uns :</w:t>
+      </w:r>
+    </w:p>
+    <w:p>
+      <w:pPr>
+        <w:pStyle w:val="Paragraphedeliste"/>
+        <w:numPr>
+          <w:ilvl w:val="2"/>
+          <w:numId w:val="43"/>
+        </w:numPr>
+        <w:spacing w:line="360" w:lineRule="auto"/>
+        <w:rPr>
+          <w:rFonts w:ascii="Times New Roman" w:hAnsi="Times New Roman" w:cs="Times New Roman"/>
+          <w:color w:val="202122"/>
+          <w:sz w:val="24"/>
+          <w:szCs w:val="24"/>
+          <w:shd w:val="clear" w:color="auto" w:fill="FFFFFF"/>
+        </w:rPr>
+      </w:pPr>
+      <w:r>
+        <w:rPr>
+          <w:rFonts w:ascii="Times New Roman" w:hAnsi="Times New Roman" w:cs="Times New Roman"/>
+          <w:sz w:val="24"/>
+          <w:szCs w:val="24"/>
+        </w:rPr>
+        <w:t>SQL (Standard Query Language)</w:t>
+      </w:r>
+    </w:p>
+    <w:p>
+      <w:pPr>
+        <w:pStyle w:val="Paragraphedeliste"/>
+        <w:numPr>
+          <w:ilvl w:val="2"/>
+          <w:numId w:val="43"/>
+        </w:numPr>
+        <w:spacing w:line="360" w:lineRule="auto"/>
+        <w:rPr>
+          <w:rFonts w:ascii="Times New Roman" w:hAnsi="Times New Roman" w:cs="Times New Roman"/>
+          <w:color w:val="202122"/>
+          <w:sz w:val="24"/>
+          <w:szCs w:val="24"/>
+          <w:shd w:val="clear" w:color="auto" w:fill="FFFFFF"/>
+        </w:rPr>
+      </w:pPr>
+      <w:r>
+        <w:rPr>
+          <w:rFonts w:ascii="Times New Roman" w:hAnsi="Times New Roman" w:cs="Times New Roman"/>
+          <w:sz w:val="24"/>
+          <w:szCs w:val="24"/>
+        </w:rPr>
+        <w:t>PL/SQL, langages de programmation, utilisé pour créer des procédures, des fonctions et des déclencheurs.</w:t>
+      </w:r>
+    </w:p>
+    <w:p>
+      <w:pPr>
+        <w:pStyle w:val="Paragraphedeliste"/>
+        <w:numPr>
+          <w:ilvl w:val="2"/>
+          <w:numId w:val="43"/>
+        </w:numPr>
+        <w:spacing w:line="360" w:lineRule="auto"/>
+        <w:rPr>
+          <w:rFonts w:ascii="Times New Roman" w:hAnsi="Times New Roman" w:cs="Times New Roman"/>
+          <w:color w:val="202122"/>
+          <w:sz w:val="24"/>
+          <w:szCs w:val="24"/>
+          <w:shd w:val="clear" w:color="auto" w:fill="FFFFFF"/>
+        </w:rPr>
+      </w:pPr>
+      <w:r>
+        <w:rPr>
+          <w:rFonts w:ascii="Times New Roman" w:hAnsi="Times New Roman" w:cs="Times New Roman"/>
+          <w:sz w:val="24"/>
+          <w:szCs w:val="24"/>
+        </w:rPr>
+        <w:t>Java, ce langage de programmation est aussi utilisable pour créer des triggers lors de l'insertion, la modification ou l'effacement d'éléments</w:t>
+      </w:r>
+    </w:p>
+    <w:p>
+      <w:pPr>
+        <w:pStyle w:val="Paragraphedeliste"/>
+        <w:numPr>
+          <w:ilvl w:val="2"/>
+          <w:numId w:val="43"/>
+        </w:numPr>
+        <w:spacing w:line="360" w:lineRule="auto"/>
+        <w:rPr>
+          <w:rFonts w:ascii="Times New Roman" w:hAnsi="Times New Roman" w:cs="Times New Roman"/>
+          <w:color w:val="202122"/>
+          <w:sz w:val="24"/>
+          <w:szCs w:val="24"/>
+          <w:shd w:val="clear" w:color="auto" w:fill="FFFFFF"/>
+        </w:rPr>
+      </w:pPr>
+      <w:r>
+        <w:rPr>
+          <w:rFonts w:ascii="Times New Roman" w:hAnsi="Times New Roman" w:cs="Times New Roman"/>
+          <w:sz w:val="24"/>
+          <w:szCs w:val="24"/>
+        </w:rPr>
+        <w:t>Montage de la base de données sur plusieurs serveurs (grid en 10g, rac en 9i)</w:t>
+      </w:r>
+    </w:p>
+    <w:p>
+      <w:pPr>
+        <w:pStyle w:val="Paragraphedeliste"/>
+        <w:numPr>
+          <w:ilvl w:val="2"/>
+          <w:numId w:val="43"/>
+        </w:numPr>
+        <w:spacing w:line="360" w:lineRule="auto"/>
+        <w:rPr>
+          <w:rFonts w:ascii="Times New Roman" w:hAnsi="Times New Roman" w:cs="Times New Roman"/>
+          <w:color w:val="202122"/>
+          <w:sz w:val="24"/>
+          <w:szCs w:val="24"/>
+          <w:shd w:val="clear" w:color="auto" w:fill="FFFFFF"/>
+        </w:rPr>
+      </w:pPr>
+      <w:r>
+        <w:rPr>
+          <w:rFonts w:ascii="Times New Roman" w:hAnsi="Times New Roman" w:cs="Times New Roman"/>
+          <w:sz w:val="24"/>
+          <w:szCs w:val="24"/>
+        </w:rPr>
+        <w:t>Spatial, pour permettre la gestion de données géographiques</w:t>
+      </w:r>
+    </w:p>
+    <w:p>
+      <w:pPr>
+        <w:pStyle w:val="Paragraphedeliste"/>
+        <w:numPr>
+          <w:ilvl w:val="2"/>
+          <w:numId w:val="43"/>
+        </w:numPr>
+        <w:spacing w:line="360" w:lineRule="auto"/>
+        <w:rPr>
+          <w:rFonts w:ascii="Times New Roman" w:hAnsi="Times New Roman" w:cs="Times New Roman"/>
+          <w:color w:val="202122"/>
+          <w:sz w:val="24"/>
+          <w:szCs w:val="24"/>
+          <w:shd w:val="clear" w:color="auto" w:fill="FFFFFF"/>
+        </w:rPr>
+      </w:pPr>
+      <w:r>
+        <w:rPr>
+          <w:rFonts w:ascii="Times New Roman" w:hAnsi="Times New Roman" w:cs="Times New Roman"/>
+          <w:sz w:val="24"/>
+          <w:szCs w:val="24"/>
+        </w:rPr>
+        <w:t>Partitionnements physiques des données en sous-ensembles pour optimiser les temps d'accès</w:t>
+      </w:r>
+    </w:p>
+    <w:p>
+      <w:pPr>
+        <w:pStyle w:val="Paragraphedeliste"/>
+        <w:numPr>
+          <w:ilvl w:val="2"/>
+          <w:numId w:val="43"/>
+        </w:numPr>
+        <w:spacing w:line="360" w:lineRule="auto"/>
+        <w:rPr>
+          <w:rFonts w:ascii="Times New Roman" w:hAnsi="Times New Roman" w:cs="Times New Roman"/>
+          <w:color w:val="202122"/>
+          <w:sz w:val="24"/>
+          <w:szCs w:val="24"/>
+          <w:shd w:val="clear" w:color="auto" w:fill="FFFFFF"/>
+        </w:rPr>
+      </w:pPr>
+      <w:r>
+        <w:rPr>
+          <w:rFonts w:ascii="Times New Roman" w:hAnsi="Times New Roman" w:cs="Times New Roman"/>
+          <w:sz w:val="24"/>
+          <w:szCs w:val="24"/>
+        </w:rPr>
+        <w:t>Moteur OLAP intégré, stockant les cubes sous forme de BLOB (Binary Large Objects)</w:t>
+      </w:r>
+    </w:p>
+    <w:p>
+      <w:pPr>
+        <w:pStyle w:val="Paragraphedeliste"/>
+        <w:numPr>
+          <w:ilvl w:val="2"/>
+          <w:numId w:val="43"/>
+        </w:numPr>
+        <w:spacing w:line="360" w:lineRule="auto"/>
+        <w:rPr>
+          <w:rFonts w:ascii="Times New Roman" w:hAnsi="Times New Roman" w:cs="Times New Roman"/>
+          <w:color w:val="202122"/>
+          <w:sz w:val="24"/>
+          <w:szCs w:val="24"/>
+          <w:shd w:val="clear" w:color="auto" w:fill="FFFFFF"/>
+        </w:rPr>
+      </w:pPr>
+      <w:r>
+        <w:rPr>
+          <w:rFonts w:ascii="Times New Roman" w:hAnsi="Times New Roman" w:cs="Times New Roman"/>
+          <w:sz w:val="24"/>
+          <w:szCs w:val="24"/>
+        </w:rPr>
+        <w:t>Gestion de très grands volumes de données, taille maximale de 65 536 fichiers de 128 Téra octet (To) chacun en utilisant les Big Files (grandes fichiers) de la version 10gR2 ou 10.2</w:t>
+      </w:r>
+    </w:p>
+    <w:p>
+      <w:pPr>
+        <w:pStyle w:val="Paragraphedeliste"/>
+        <w:numPr>
+          <w:ilvl w:val="2"/>
+          <w:numId w:val="43"/>
+        </w:numPr>
+        <w:spacing w:line="360" w:lineRule="auto"/>
+        <w:rPr>
+          <w:rFonts w:ascii="Times New Roman" w:hAnsi="Times New Roman" w:cs="Times New Roman"/>
+          <w:color w:val="202122"/>
+          <w:sz w:val="24"/>
+          <w:szCs w:val="24"/>
+          <w:shd w:val="clear" w:color="auto" w:fill="FFFFFF"/>
+        </w:rPr>
+      </w:pPr>
+      <w:r>
+        <w:rPr>
+          <w:rFonts w:ascii="Times New Roman" w:hAnsi="Times New Roman" w:cs="Times New Roman"/>
+          <w:sz w:val="24"/>
+          <w:szCs w:val="24"/>
+        </w:rPr>
+        <w:t>Réplication des données selon différents modes synchrones ou asynchrones de tout ou partie d'une base de données : voir Oracle</w:t>
+      </w:r>
+      <w:r>
+        <w:rPr>
+          <w:rFonts w:ascii="Times New Roman" w:hAnsi="Times New Roman" w:cs="Times New Roman"/>
+          <w:sz w:val="24"/>
+          <w:szCs w:val="24"/>
+        </w:rPr>
+        <w:t xml:space="preserve"> </w:t>
+      </w:r>
+      <w:r>
+        <w:rPr>
+          <w:rFonts w:ascii="Times New Roman" w:hAnsi="Times New Roman" w:cs="Times New Roman"/>
+          <w:sz w:val="24"/>
+          <w:szCs w:val="24"/>
+        </w:rPr>
+        <w:t>Data Guard (en) ou encore la solution Golden Gate (le couteau suisse d'Oracle tant il permet de faire de choses différentes à la fois).</w:t>
+      </w:r>
+    </w:p>
+    <w:p>
+      <w:pPr>
+        <w:pStyle w:val="Paragraphedeliste"/>
+        <w:spacing w:line="360" w:lineRule="auto"/>
+        <w:ind w:left="1080"/>
+        <w:rPr>
+          <w:rFonts w:ascii="Times New Roman" w:hAnsi="Times New Roman" w:cs="Times New Roman"/>
+          <w:sz w:val="24"/>
+          <w:szCs w:val="24"/>
+        </w:rPr>
+      </w:pPr>
+    </w:p>
+    <w:p>
+      <w:pPr>
+        <w:pStyle w:val="Paragraphedeliste"/>
+        <w:spacing w:line="360" w:lineRule="auto"/>
+        <w:ind w:left="0"/>
+        <w:jc w:val="center"/>
+        <w:rPr>
+          <w:rFonts w:ascii="Times New Roman" w:hAnsi="Times New Roman" w:cs="Times New Roman"/>
+          <w:b/>
+          <w:bCs/>
+          <w:color w:val="202122"/>
+          <w:sz w:val="28"/>
+          <w:szCs w:val="28"/>
+          <w:shd w:val="clear" w:color="auto" w:fill="FFFFFF"/>
+        </w:rPr>
+      </w:pPr>
+      <w:r>
+        <w:rPr>
+          <w:rFonts w:ascii="Times New Roman" w:hAnsi="Times New Roman" w:cs="Times New Roman"/>
+          <w:b/>
+          <w:bCs/>
+          <w:color w:val="202122"/>
+          <w:sz w:val="28"/>
+          <w:szCs w:val="28"/>
+          <w:shd w:val="clear" w:color="auto" w:fill="FFFFFF"/>
+        </w:rPr>
+        <w:t>3.1.</w:t>
+      </w:r>
+      <w:r>
+        <w:rPr>
+          <w:rFonts w:ascii="Times New Roman" w:hAnsi="Times New Roman" w:cs="Times New Roman"/>
+          <w:b/>
+          <w:bCs/>
+          <w:color w:val="202122"/>
+          <w:sz w:val="28"/>
+          <w:szCs w:val="28"/>
+          <w:shd w:val="clear" w:color="auto" w:fill="FFFFFF"/>
+        </w:rPr>
+        <w:t>3</w:t>
+      </w:r>
+      <w:r>
+        <w:rPr>
+          <w:rFonts w:ascii="Times New Roman" w:hAnsi="Times New Roman" w:cs="Times New Roman"/>
+          <w:b/>
+          <w:bCs/>
+          <w:color w:val="202122"/>
+          <w:sz w:val="28"/>
+          <w:szCs w:val="28"/>
+          <w:shd w:val="clear" w:color="auto" w:fill="FFFFFF"/>
+        </w:rPr>
+        <w:t xml:space="preserve"> </w:t>
+      </w:r>
+      <w:r>
+        <w:rPr>
+          <w:rFonts w:ascii="Times New Roman" w:hAnsi="Times New Roman" w:cs="Times New Roman"/>
+          <w:b/>
+          <w:bCs/>
+          <w:color w:val="202122"/>
+          <w:sz w:val="28"/>
+          <w:szCs w:val="28"/>
+          <w:shd w:val="clear" w:color="auto" w:fill="FFFFFF"/>
+        </w:rPr>
+        <w:t>Choix et justification</w:t>
+      </w:r>
+    </w:p>
+    <w:p>
+      <w:pPr>
+        <w:pStyle w:val="Paragraphedeliste"/>
+        <w:spacing w:line="360" w:lineRule="auto"/>
+        <w:ind w:left="0"/>
+        <w:rPr>
+          <w:rFonts w:ascii="Times New Roman" w:hAnsi="Times New Roman" w:cs="Times New Roman"/>
+          <w:sz w:val="24"/>
+          <w:szCs w:val="24"/>
+        </w:rPr>
+      </w:pPr>
+      <w:r>
+        <w:rPr>
+          <w:rFonts w:ascii="Times New Roman" w:hAnsi="Times New Roman" w:cs="Times New Roman"/>
+          <w:sz w:val="24"/>
+          <w:szCs w:val="24"/>
+        </w:rPr>
+        <w:t xml:space="preserve">Le système de gestion de base de données (SGBD) est aujourd'hui au cœur des systèmes opérationnels et analytiques. En effet, si les données constituent l'élément vital de l'entreprise, le SGBD est l'organe qui permet de les stocker, de les administrer, de les sécuriser et de les mettre à la disposition des applications et des utilisateurs. Il existe cependant de nombreux types de SGBD sur le marché, offrant chacun leurs propres avantages et inconvénients. Dans </w:t>
+      </w:r>
+      <w:r>
+        <w:rPr>
+          <w:rFonts w:ascii="Times New Roman" w:hAnsi="Times New Roman" w:cs="Times New Roman"/>
+          <w:sz w:val="24"/>
+          <w:szCs w:val="24"/>
+        </w:rPr>
+        <w:lastRenderedPageBreak/>
+        <w:t>le cadre de notre travail nous utiliserons MySQL pour le stockage et la gestion des données pour sa simplicité et son accessibilité.</w:t>
+      </w:r>
+    </w:p>
+    <w:p>
+      <w:pPr>
+        <w:pStyle w:val="Paragraphedeliste"/>
+        <w:spacing w:line="360" w:lineRule="auto"/>
+        <w:ind w:left="0"/>
+        <w:rPr>
+          <w:rFonts w:ascii="Times New Roman" w:hAnsi="Times New Roman" w:cs="Times New Roman"/>
+          <w:sz w:val="24"/>
+          <w:szCs w:val="24"/>
+        </w:rPr>
+      </w:pPr>
+    </w:p>
+    <w:p>
+      <w:pPr>
+        <w:pStyle w:val="Paragraphedeliste"/>
+        <w:spacing w:line="360" w:lineRule="auto"/>
+        <w:ind w:left="0"/>
+        <w:jc w:val="center"/>
+        <w:rPr>
+          <w:rFonts w:ascii="Times New Roman" w:hAnsi="Times New Roman" w:cs="Times New Roman"/>
+          <w:b/>
+          <w:bCs/>
+          <w:color w:val="202122"/>
+          <w:sz w:val="32"/>
+          <w:szCs w:val="32"/>
+          <w:shd w:val="clear" w:color="auto" w:fill="FFFFFF"/>
+        </w:rPr>
+      </w:pPr>
+      <w:r>
+        <w:rPr>
+          <w:rFonts w:ascii="Times New Roman" w:hAnsi="Times New Roman" w:cs="Times New Roman"/>
+          <w:b/>
+          <w:bCs/>
+          <w:color w:val="202122"/>
+          <w:sz w:val="32"/>
+          <w:szCs w:val="32"/>
+          <w:shd w:val="clear" w:color="auto" w:fill="FFFFFF"/>
+        </w:rPr>
+        <w:t>3.</w:t>
+      </w:r>
+      <w:r>
+        <w:rPr>
+          <w:rFonts w:ascii="Times New Roman" w:hAnsi="Times New Roman" w:cs="Times New Roman"/>
+          <w:b/>
+          <w:bCs/>
+          <w:color w:val="202122"/>
+          <w:sz w:val="32"/>
+          <w:szCs w:val="32"/>
+          <w:shd w:val="clear" w:color="auto" w:fill="FFFFFF"/>
+        </w:rPr>
+        <w:t>2</w:t>
+      </w:r>
+      <w:r>
+        <w:rPr>
+          <w:rFonts w:ascii="Times New Roman" w:hAnsi="Times New Roman" w:cs="Times New Roman"/>
+          <w:b/>
+          <w:bCs/>
+          <w:color w:val="202122"/>
+          <w:sz w:val="32"/>
+          <w:szCs w:val="32"/>
+          <w:shd w:val="clear" w:color="auto" w:fill="FFFFFF"/>
+        </w:rPr>
+        <w:t xml:space="preserve"> </w:t>
+      </w:r>
+      <w:r>
+        <w:rPr>
+          <w:rFonts w:ascii="Times New Roman" w:hAnsi="Times New Roman" w:cs="Times New Roman"/>
+          <w:b/>
+          <w:bCs/>
+          <w:color w:val="202122"/>
+          <w:sz w:val="32"/>
+          <w:szCs w:val="32"/>
+          <w:shd w:val="clear" w:color="auto" w:fill="FFFFFF"/>
+        </w:rPr>
+        <w:t>Langage de programmation</w:t>
+      </w:r>
+    </w:p>
+    <w:p>
+      <w:pPr>
+        <w:pStyle w:val="Paragraphedeliste"/>
+        <w:spacing w:line="360" w:lineRule="auto"/>
+        <w:ind w:left="0"/>
+        <w:jc w:val="center"/>
+        <w:rPr>
+          <w:rFonts w:ascii="Times New Roman" w:hAnsi="Times New Roman" w:cs="Times New Roman"/>
+          <w:b/>
+          <w:bCs/>
+          <w:color w:val="202122"/>
+          <w:sz w:val="28"/>
+          <w:szCs w:val="28"/>
+          <w:shd w:val="clear" w:color="auto" w:fill="FFFFFF"/>
+        </w:rPr>
+      </w:pPr>
+      <w:r>
+        <w:rPr>
+          <w:rFonts w:ascii="Times New Roman" w:hAnsi="Times New Roman" w:cs="Times New Roman"/>
+          <w:b/>
+          <w:bCs/>
+          <w:color w:val="202122"/>
+          <w:sz w:val="28"/>
+          <w:szCs w:val="28"/>
+          <w:shd w:val="clear" w:color="auto" w:fill="FFFFFF"/>
+        </w:rPr>
+        <w:t>3.</w:t>
+      </w:r>
+      <w:r>
+        <w:rPr>
+          <w:rFonts w:ascii="Times New Roman" w:hAnsi="Times New Roman" w:cs="Times New Roman"/>
+          <w:b/>
+          <w:bCs/>
+          <w:color w:val="202122"/>
+          <w:sz w:val="28"/>
+          <w:szCs w:val="28"/>
+          <w:shd w:val="clear" w:color="auto" w:fill="FFFFFF"/>
+        </w:rPr>
+        <w:t>2</w:t>
+      </w:r>
+      <w:r>
+        <w:rPr>
+          <w:rFonts w:ascii="Times New Roman" w:hAnsi="Times New Roman" w:cs="Times New Roman"/>
+          <w:b/>
+          <w:bCs/>
+          <w:color w:val="202122"/>
+          <w:sz w:val="28"/>
+          <w:szCs w:val="28"/>
+          <w:shd w:val="clear" w:color="auto" w:fill="FFFFFF"/>
+        </w:rPr>
+        <w:t>.</w:t>
+      </w:r>
+      <w:r>
+        <w:rPr>
+          <w:rFonts w:ascii="Times New Roman" w:hAnsi="Times New Roman" w:cs="Times New Roman"/>
+          <w:b/>
+          <w:bCs/>
+          <w:color w:val="202122"/>
+          <w:sz w:val="28"/>
+          <w:szCs w:val="28"/>
+          <w:shd w:val="clear" w:color="auto" w:fill="FFFFFF"/>
+        </w:rPr>
+        <w:t>1</w:t>
+      </w:r>
+      <w:r>
+        <w:rPr>
+          <w:rFonts w:ascii="Times New Roman" w:hAnsi="Times New Roman" w:cs="Times New Roman"/>
+          <w:b/>
+          <w:bCs/>
+          <w:color w:val="202122"/>
+          <w:sz w:val="28"/>
+          <w:szCs w:val="28"/>
+          <w:shd w:val="clear" w:color="auto" w:fill="FFFFFF"/>
+        </w:rPr>
+        <w:t xml:space="preserve"> </w:t>
+      </w:r>
+      <w:r>
+        <w:rPr>
+          <w:rFonts w:ascii="Times New Roman" w:hAnsi="Times New Roman" w:cs="Times New Roman"/>
+          <w:b/>
+          <w:bCs/>
+          <w:color w:val="202122"/>
+          <w:sz w:val="28"/>
+          <w:szCs w:val="28"/>
+          <w:shd w:val="clear" w:color="auto" w:fill="FFFFFF"/>
+        </w:rPr>
+        <w:t>Présentation</w:t>
+      </w:r>
+    </w:p>
+    <w:p>
+      <w:pPr>
+        <w:pStyle w:val="Paragraphedeliste"/>
+        <w:spacing w:line="360" w:lineRule="auto"/>
+        <w:ind w:left="0"/>
+        <w:rPr>
+          <w:rFonts w:ascii="Times New Roman" w:hAnsi="Times New Roman" w:cs="Times New Roman"/>
+          <w:sz w:val="24"/>
+          <w:szCs w:val="24"/>
+        </w:rPr>
+      </w:pPr>
+      <w:r>
+        <w:rPr>
+          <w:rFonts w:ascii="Times New Roman" w:hAnsi="Times New Roman" w:cs="Times New Roman"/>
+          <w:sz w:val="24"/>
+          <w:szCs w:val="24"/>
+        </w:rPr>
+        <w:t>Un langage de programmation est une notation conventionnelle destinée à formuler des algorithmes et produire des programmes informatiques qui les appliquent. D'une manière similaire à une langue naturelle, un langage de programmation est composé d'un alphabet, d'un vocabulaire, de règles de grammaire et de significations. Les langages de programmation permettent de décrire d'une part les structures des données qui seront manipulées par l'appareil informatique, et d'autre part d'indiquer comment sont effectuées les manipulations, selon quels algorithmes. Ils servent de moyens de communication par lesquels le programmeur communique avec l'ordinateur, mais aussi avec d'autres programmeurs ; les programmes étant d'ordinaire écrits, lus, compris et modifiés par une équipe de programmeurs. Un langage de programmation est mis en œuvre par un traducteur automatique : compilateur ou interprète. Un compilateur est un programme informatique qui transforme dans un premier temps un code source écrit dans un langage de programmation donné en un code cible qui pourra être directement exécuté par un ordinateur, à savoir un programme en langage machine ou en code intermédiaire, tandis que l’interprète réalise cette traduction « à la volée ».</w:t>
+      </w:r>
+    </w:p>
+    <w:p>
+      <w:pPr>
+        <w:pStyle w:val="Paragraphedeliste"/>
+        <w:spacing w:line="360" w:lineRule="auto"/>
+        <w:ind w:left="0"/>
+        <w:rPr>
+          <w:rFonts w:ascii="Times New Roman" w:hAnsi="Times New Roman" w:cs="Times New Roman"/>
+          <w:sz w:val="24"/>
+          <w:szCs w:val="24"/>
+        </w:rPr>
+      </w:pPr>
+    </w:p>
+    <w:p>
+      <w:pPr>
+        <w:pStyle w:val="Paragraphedeliste"/>
+        <w:spacing w:line="360" w:lineRule="auto"/>
+        <w:ind w:left="0"/>
+        <w:jc w:val="center"/>
+        <w:rPr>
+          <w:rFonts w:ascii="Times New Roman" w:hAnsi="Times New Roman" w:cs="Times New Roman"/>
+          <w:b/>
+          <w:bCs/>
+          <w:color w:val="202122"/>
+          <w:sz w:val="28"/>
+          <w:szCs w:val="28"/>
+          <w:shd w:val="clear" w:color="auto" w:fill="FFFFFF"/>
+        </w:rPr>
+      </w:pPr>
+      <w:r>
+        <w:rPr>
+          <w:rFonts w:ascii="Times New Roman" w:hAnsi="Times New Roman" w:cs="Times New Roman"/>
+          <w:b/>
+          <w:bCs/>
+          <w:color w:val="202122"/>
+          <w:sz w:val="28"/>
+          <w:szCs w:val="28"/>
+          <w:shd w:val="clear" w:color="auto" w:fill="FFFFFF"/>
+        </w:rPr>
+        <w:t>3.</w:t>
+      </w:r>
+      <w:r>
+        <w:rPr>
+          <w:rFonts w:ascii="Times New Roman" w:hAnsi="Times New Roman" w:cs="Times New Roman"/>
+          <w:b/>
+          <w:bCs/>
+          <w:color w:val="202122"/>
+          <w:sz w:val="28"/>
+          <w:szCs w:val="28"/>
+          <w:shd w:val="clear" w:color="auto" w:fill="FFFFFF"/>
+        </w:rPr>
+        <w:t>2</w:t>
+      </w:r>
+      <w:r>
+        <w:rPr>
+          <w:rFonts w:ascii="Times New Roman" w:hAnsi="Times New Roman" w:cs="Times New Roman"/>
+          <w:b/>
+          <w:bCs/>
+          <w:color w:val="202122"/>
+          <w:sz w:val="28"/>
+          <w:szCs w:val="28"/>
+          <w:shd w:val="clear" w:color="auto" w:fill="FFFFFF"/>
+        </w:rPr>
+        <w:t>.</w:t>
+      </w:r>
+      <w:r>
+        <w:rPr>
+          <w:rFonts w:ascii="Times New Roman" w:hAnsi="Times New Roman" w:cs="Times New Roman"/>
+          <w:b/>
+          <w:bCs/>
+          <w:color w:val="202122"/>
+          <w:sz w:val="28"/>
+          <w:szCs w:val="28"/>
+          <w:shd w:val="clear" w:color="auto" w:fill="FFFFFF"/>
+        </w:rPr>
+        <w:t>2</w:t>
+      </w:r>
+      <w:r>
+        <w:rPr>
+          <w:rFonts w:ascii="Times New Roman" w:hAnsi="Times New Roman" w:cs="Times New Roman"/>
+          <w:b/>
+          <w:bCs/>
+          <w:color w:val="202122"/>
+          <w:sz w:val="28"/>
+          <w:szCs w:val="28"/>
+          <w:shd w:val="clear" w:color="auto" w:fill="FFFFFF"/>
+        </w:rPr>
+        <w:t xml:space="preserve"> </w:t>
+      </w:r>
+      <w:r>
+        <w:rPr>
+          <w:rFonts w:ascii="Times New Roman" w:hAnsi="Times New Roman" w:cs="Times New Roman"/>
+          <w:b/>
+          <w:bCs/>
+          <w:color w:val="202122"/>
+          <w:sz w:val="28"/>
+          <w:szCs w:val="28"/>
+          <w:shd w:val="clear" w:color="auto" w:fill="FFFFFF"/>
+        </w:rPr>
+        <w:t>Etude comparative</w:t>
+      </w:r>
+    </w:p>
+    <w:p>
+      <w:pPr>
+        <w:pStyle w:val="Paragraphedeliste"/>
+        <w:numPr>
+          <w:ilvl w:val="0"/>
+          <w:numId w:val="44"/>
+        </w:numPr>
+        <w:spacing w:line="360" w:lineRule="auto"/>
+        <w:rPr>
+          <w:rFonts w:ascii="Times New Roman" w:hAnsi="Times New Roman" w:cs="Times New Roman"/>
+          <w:color w:val="202122"/>
+          <w:sz w:val="24"/>
+          <w:szCs w:val="24"/>
+          <w:shd w:val="clear" w:color="auto" w:fill="FFFFFF"/>
+        </w:rPr>
+      </w:pPr>
+      <w:r>
+        <w:rPr>
+          <w:rFonts w:ascii="Times New Roman" w:hAnsi="Times New Roman" w:cs="Times New Roman"/>
+          <w:b/>
+          <w:bCs/>
+          <w:sz w:val="24"/>
+          <w:szCs w:val="24"/>
+        </w:rPr>
+        <w:t>Le langage C :</w:t>
+      </w:r>
+      <w:r>
+        <w:rPr>
+          <w:rFonts w:ascii="Times New Roman" w:hAnsi="Times New Roman" w:cs="Times New Roman"/>
+          <w:sz w:val="24"/>
+          <w:szCs w:val="24"/>
+        </w:rPr>
+        <w:t xml:space="preserve"> c’est un langage de programmation impératif généraliste, de bas niveau. Inventé au début des années 1970 dans les Laboratoires Bell pour réécrire UNIX, C’est devenu un des langages les plus utilisés, encore de nos jours. De nombreux langages plus modernes comme C++, C#, Java et PHP ou Javascript ont repris une syntaxe similaire au C et reprennent en partie sa logique. C offre au développeur une marge de contrôle importante sur la machine (notamment sur la gestion de la mémoire) et est de ce fait utilisé pour réaliser les « fondations » (compilateurs, interpréteurs…) de ces langages plus modernes. En outre, C propose un éventail de types entiers et flottants conçus pour pouvoir correspondre directement aux types de donnée supportés par le processeur. Il fait un usage intensif des calculs d'adresse mémoire avec la notion de pointeur. Enfin, hormis les types de base, C supporte les types énumérés, composés, et opaques. Il ne propose en </w:t>
+      </w:r>
+      <w:r>
+        <w:rPr>
+          <w:rFonts w:ascii="Times New Roman" w:hAnsi="Times New Roman" w:cs="Times New Roman"/>
+          <w:sz w:val="24"/>
+          <w:szCs w:val="24"/>
+        </w:rPr>
+        <w:lastRenderedPageBreak/>
+        <w:t>revanche aucune opération qui traite directement des objets de plus haut niveau (fichier informatique, chaîne de caractères, liste, table de hachage …).</w:t>
+      </w:r>
+    </w:p>
+    <w:p>
+      <w:pPr>
+        <w:pStyle w:val="Paragraphedeliste"/>
+        <w:numPr>
+          <w:ilvl w:val="0"/>
+          <w:numId w:val="44"/>
+        </w:numPr>
+        <w:spacing w:line="360" w:lineRule="auto"/>
+        <w:rPr>
+          <w:rFonts w:ascii="Times New Roman" w:hAnsi="Times New Roman" w:cs="Times New Roman"/>
+          <w:color w:val="202122"/>
+          <w:sz w:val="24"/>
+          <w:szCs w:val="24"/>
+          <w:shd w:val="clear" w:color="auto" w:fill="FFFFFF"/>
+        </w:rPr>
+      </w:pPr>
+      <w:r>
+        <w:rPr>
+          <w:rFonts w:ascii="Times New Roman" w:hAnsi="Times New Roman" w:cs="Times New Roman"/>
+          <w:b/>
+          <w:bCs/>
+          <w:sz w:val="24"/>
+          <w:szCs w:val="24"/>
+        </w:rPr>
+        <w:t>C++ :</w:t>
+      </w:r>
+      <w:r>
+        <w:rPr>
+          <w:rFonts w:ascii="Times New Roman" w:hAnsi="Times New Roman" w:cs="Times New Roman"/>
+          <w:sz w:val="24"/>
+          <w:szCs w:val="24"/>
+        </w:rPr>
+        <w:t xml:space="preserve"> c’est un langage de programmation compilé permettant la programmation sous de multiples paradigmes (comme la programmation procédurale, orientée objet ou générique). Ses bonnes performances, et sa compatibilité avec le C en font un des langages de programmation les plus utilisés dans les applications où la performance est critique. On peut considérer que C++ « est du C » avec un ajout de fonctionnalités. Cependant, certains programmes syntaxiquement corrects en C ne le sont pas en C++, à commencer bien sûr par ceux qui font usage d'identificateurs correspondant à des mots</w:t>
+      </w:r>
+      <w:r>
+        <w:rPr>
+          <w:rFonts w:ascii="Times New Roman" w:hAnsi="Times New Roman" w:cs="Times New Roman"/>
+          <w:sz w:val="24"/>
+          <w:szCs w:val="24"/>
+        </w:rPr>
+        <w:t xml:space="preserve"> </w:t>
+      </w:r>
+      <w:r>
+        <w:rPr>
+          <w:rFonts w:ascii="Times New Roman" w:hAnsi="Times New Roman" w:cs="Times New Roman"/>
+          <w:sz w:val="24"/>
+          <w:szCs w:val="24"/>
+        </w:rPr>
+        <w:t>clefs en C++.</w:t>
+      </w:r>
+    </w:p>
+    <w:p>
+      <w:pPr>
+        <w:pStyle w:val="Paragraphedeliste"/>
+        <w:numPr>
+          <w:ilvl w:val="0"/>
+          <w:numId w:val="44"/>
+        </w:numPr>
+        <w:spacing w:line="360" w:lineRule="auto"/>
+        <w:rPr>
+          <w:rFonts w:ascii="Times New Roman" w:hAnsi="Times New Roman" w:cs="Times New Roman"/>
+          <w:color w:val="202122"/>
+          <w:sz w:val="24"/>
+          <w:szCs w:val="24"/>
+          <w:shd w:val="clear" w:color="auto" w:fill="FFFFFF"/>
+        </w:rPr>
+      </w:pPr>
+      <w:r>
+        <w:rPr>
+          <w:rFonts w:ascii="Times New Roman" w:hAnsi="Times New Roman" w:cs="Times New Roman"/>
+          <w:sz w:val="24"/>
+          <w:szCs w:val="24"/>
+        </w:rPr>
+        <w:t>JAVA : Java est un langage de programmation orienté objet créé par James Gosling et Patrick Naughton, employés de Sun Microsystems, avec le soutien de Bill Joy (Cofondateur de Sun Microsystems en 1982), présenté officiellement le 23 mai 1995 au SunWorld (la société Sun a été ensuite rachetée en 2009 par la société Oracle qui détient et maintient désormais Java). Java permet de développer des applications autonomes mais aussi, et surtout, des applications client-serveur. C'est la garantie de portabilité qui a fait la réussite de Java dans les architectures client-serveur en facilitant la migration entre serveurs, très difficile pour les gros systèmes. Une autre particularité de Java est</w:t>
+      </w:r>
+      <w:r>
+        <w:rPr>
+          <w:rFonts w:ascii="Times New Roman" w:hAnsi="Times New Roman" w:cs="Times New Roman"/>
+          <w:sz w:val="24"/>
+          <w:szCs w:val="24"/>
+        </w:rPr>
+        <w:t xml:space="preserve"> </w:t>
+      </w:r>
+      <w:r>
+        <w:rPr>
+          <w:rFonts w:ascii="Times New Roman" w:hAnsi="Times New Roman" w:cs="Times New Roman"/>
+          <w:sz w:val="24"/>
+          <w:szCs w:val="24"/>
+        </w:rPr>
+        <w:t>que les logiciels écrits dans ce langage sont compilés vers une représentation binaire intermédiaire qui peut être exécutée dans une machine virtuelle Java (JVM) en faisant abstraction du système d'exploitation</w:t>
+      </w:r>
+      <w:r>
+        <w:rPr>
+          <w:rFonts w:ascii="Times New Roman" w:hAnsi="Times New Roman" w:cs="Times New Roman"/>
+          <w:sz w:val="24"/>
+          <w:szCs w:val="24"/>
+        </w:rPr>
+        <w:t>.</w:t>
+      </w:r>
+    </w:p>
+    <w:p>
+      <w:pPr>
+        <w:pStyle w:val="Paragraphedeliste"/>
+        <w:numPr>
+          <w:ilvl w:val="0"/>
+          <w:numId w:val="44"/>
+        </w:numPr>
+        <w:spacing w:line="360" w:lineRule="auto"/>
+        <w:rPr>
+          <w:rFonts w:ascii="Times New Roman" w:hAnsi="Times New Roman" w:cs="Times New Roman"/>
+          <w:color w:val="202122"/>
+          <w:sz w:val="24"/>
+          <w:szCs w:val="24"/>
+          <w:shd w:val="clear" w:color="auto" w:fill="FFFFFF"/>
+        </w:rPr>
+      </w:pPr>
+      <w:r>
+        <w:rPr>
+          <w:rFonts w:ascii="Times New Roman" w:hAnsi="Times New Roman" w:cs="Times New Roman"/>
+          <w:b/>
+          <w:bCs/>
+          <w:sz w:val="24"/>
+          <w:szCs w:val="24"/>
+        </w:rPr>
+        <w:t>C# :</w:t>
+      </w:r>
+      <w:r>
+        <w:rPr>
+          <w:rFonts w:ascii="Times New Roman" w:hAnsi="Times New Roman" w:cs="Times New Roman"/>
+          <w:sz w:val="24"/>
+          <w:szCs w:val="24"/>
+        </w:rPr>
+        <w:t xml:space="preserve"> C# (prononcé C Sharp) est un langage de programmation orientée objet fortement typé, dérivé de C et de C++, ressemblant au langage Java. Il est destiné à développer sur la plateforme Microsoft .NET. Il est utilisé pour développer des applications web, ainsi que des applications de bureau, des services web, des commandes, des widgets ou des bibliothèques de classes. En C#, une application est un lot de classes où une des classes comporte une méthode Main, comme cela se fait en Java. C# apporte un typage sûr, ainsi que les possibilités d'encapsulation, d'héritage et de polymorphisme des langages orientés objet. En C# tous les types sont des objets. Le langage comporte un ramasse</w:t>
+      </w:r>
+      <w:r>
+        <w:rPr>
+          <w:rFonts w:ascii="Times New Roman" w:hAnsi="Times New Roman" w:cs="Times New Roman"/>
+          <w:sz w:val="24"/>
+          <w:szCs w:val="24"/>
+        </w:rPr>
+        <w:t xml:space="preserve"> </w:t>
+      </w:r>
+      <w:r>
+        <w:rPr>
+          <w:rFonts w:ascii="Times New Roman" w:hAnsi="Times New Roman" w:cs="Times New Roman"/>
+          <w:sz w:val="24"/>
+          <w:szCs w:val="24"/>
+        </w:rPr>
+        <w:t>miettes et un système de gestion d'exceptions.</w:t>
+      </w:r>
+    </w:p>
+    <w:p>
+      <w:pPr>
+        <w:pStyle w:val="Paragraphedeliste"/>
+        <w:numPr>
+          <w:ilvl w:val="0"/>
+          <w:numId w:val="44"/>
+        </w:numPr>
+        <w:spacing w:line="360" w:lineRule="auto"/>
+        <w:rPr>
+          <w:rFonts w:ascii="Times New Roman" w:hAnsi="Times New Roman" w:cs="Times New Roman"/>
+          <w:color w:val="202122"/>
+          <w:sz w:val="24"/>
+          <w:szCs w:val="24"/>
+          <w:shd w:val="clear" w:color="auto" w:fill="FFFFFF"/>
+        </w:rPr>
+      </w:pPr>
+      <w:r>
+        <w:rPr>
+          <w:rFonts w:ascii="Times New Roman" w:hAnsi="Times New Roman" w:cs="Times New Roman"/>
+          <w:sz w:val="24"/>
+          <w:szCs w:val="24"/>
+        </w:rPr>
+        <w:t xml:space="preserve">PHP : créé en 1994 par Rasmus Lerdorf, PHP est un langage de script utilisé le plus souvent côté serveur. Dans cette architecture, le serveur interprète le code PHP des pages web demandées et génère du code (HTML, XHTML, CSS par exemple) et des données (JPEG, GIF, PNG par exemple) pouvant être interprétés et rendus par un Navigateur web. </w:t>
+      </w:r>
+      <w:r>
+        <w:rPr>
+          <w:rFonts w:ascii="Times New Roman" w:hAnsi="Times New Roman" w:cs="Times New Roman"/>
+          <w:sz w:val="24"/>
+          <w:szCs w:val="24"/>
+        </w:rPr>
+        <w:lastRenderedPageBreak/>
+        <w:t>PHP peut également générer d'autres formats comme le SVG et le PDF. Il a été conçu pour permettre la création d'applications dynamiques, le plus souvent développées pour le Web. PHP est le plus souvent couplé à un serveur Apache bien qu'il puisse être installé sur la plupart des serveurs HTTP tels que IIS ou Nginx. Il est multi-plateforme : autant sur Linux qu'avec Windows il permet aisément de reconduire le même code sur un environnement à peu près semblable (prendre en compte les règles d'arborescences de répertoires qui peuvent changer).</w:t>
+      </w:r>
+    </w:p>
+    <w:p>
+      <w:pPr>
+        <w:pStyle w:val="Paragraphedeliste"/>
+        <w:numPr>
+          <w:ilvl w:val="0"/>
+          <w:numId w:val="44"/>
+        </w:numPr>
+        <w:spacing w:line="360" w:lineRule="auto"/>
+        <w:rPr>
+          <w:rFonts w:ascii="Times New Roman" w:hAnsi="Times New Roman" w:cs="Times New Roman"/>
+          <w:color w:val="202122"/>
+          <w:sz w:val="24"/>
+          <w:szCs w:val="24"/>
+          <w:shd w:val="clear" w:color="auto" w:fill="FFFFFF"/>
+        </w:rPr>
+      </w:pPr>
+      <w:r>
+        <w:rPr>
+          <w:rFonts w:ascii="Times New Roman" w:hAnsi="Times New Roman" w:cs="Times New Roman"/>
+          <w:b/>
+          <w:bCs/>
+          <w:sz w:val="24"/>
+          <w:szCs w:val="24"/>
+        </w:rPr>
+        <w:t>PYTHON :</w:t>
+      </w:r>
+      <w:r>
+        <w:rPr>
+          <w:rFonts w:ascii="Times New Roman" w:hAnsi="Times New Roman" w:cs="Times New Roman"/>
+          <w:sz w:val="24"/>
+          <w:szCs w:val="24"/>
+        </w:rPr>
+        <w:t xml:space="preserve"> c’est un langage de programmation interprété, multi- paradigme et multiplateformes. Il favorise la programmation impérative structurée, fonctionnelle et orientée objet. Il est doté d'un typage dynamique fort, d'une gestion automatique de la mémoire par ramasse-miettes et d'un système de gestion d'exceptions ; il est ainsi similaire à Perl, Ruby, Scheme, Small talk et Tcl.</w:t>
+      </w:r>
+    </w:p>
+    <w:p>
+      <w:pPr>
+        <w:pStyle w:val="Paragraphedeliste"/>
+        <w:numPr>
+          <w:ilvl w:val="0"/>
+          <w:numId w:val="44"/>
+        </w:numPr>
+        <w:spacing w:line="360" w:lineRule="auto"/>
+        <w:rPr>
+          <w:rFonts w:ascii="Times New Roman" w:hAnsi="Times New Roman" w:cs="Times New Roman"/>
+          <w:color w:val="202122"/>
+          <w:sz w:val="24"/>
+          <w:szCs w:val="24"/>
+          <w:shd w:val="clear" w:color="auto" w:fill="FFFFFF"/>
+        </w:rPr>
+      </w:pPr>
+      <w:r>
+        <w:rPr>
+          <w:rFonts w:ascii="Times New Roman" w:hAnsi="Times New Roman" w:cs="Times New Roman"/>
+          <w:sz w:val="24"/>
+          <w:szCs w:val="24"/>
+        </w:rPr>
+        <w:t>JAVASCRIPT : JavaScript est un langage de programmation de scripts principalement employé dans les pages web interactives mais aussi pour les serveurs avec l'utilisation (par exemple) de Node.js ou de Deno. Il s'exécute à l'aide d'un programme spécial appelé " Moteur Javascript ". C'est un langage orienté objet à prototype, c'est-à-dire que les bases du langage et ses principales interfaces sont fournies par des objets qui ne sont pas des instances de classes, mais qui sont chacun équipés de constructeurs permettant de créer leurs propriétés, et notamment une propriété de prototypage qui permet de créer des objets héritiers personnalisés. En outre, les fonctions sont des objets de première classe. Le langage supporte le paradigme objet, impératif et fonctionnel. JavaScript est le langage possédant le plus large écosystème grâce à son gestionnaire de dépendances npm, avec environ 500 000 paquets en août 2017. Il ne faut pas confondre JavaScript avec Java car ces deux n’ont rien à voir en commun à part la similitude de leur nom.</w:t>
+      </w:r>
+    </w:p>
+    <w:p>
+      <w:pPr>
+        <w:pStyle w:val="Paragraphedeliste"/>
+        <w:spacing w:line="360" w:lineRule="auto"/>
+        <w:ind w:left="360"/>
+        <w:rPr>
+          <w:rFonts w:ascii="Times New Roman" w:hAnsi="Times New Roman" w:cs="Times New Roman"/>
+          <w:sz w:val="24"/>
+          <w:szCs w:val="24"/>
+        </w:rPr>
+      </w:pPr>
+    </w:p>
+    <w:p>
+      <w:pPr>
+        <w:pStyle w:val="Paragraphedeliste"/>
+        <w:spacing w:line="360" w:lineRule="auto"/>
+        <w:ind w:left="0"/>
+        <w:jc w:val="center"/>
+        <w:rPr>
+          <w:rFonts w:ascii="Times New Roman" w:hAnsi="Times New Roman" w:cs="Times New Roman"/>
+          <w:b/>
+          <w:bCs/>
+          <w:color w:val="202122"/>
+          <w:sz w:val="28"/>
+          <w:szCs w:val="28"/>
+          <w:shd w:val="clear" w:color="auto" w:fill="FFFFFF"/>
+        </w:rPr>
+      </w:pPr>
+      <w:r>
+        <w:rPr>
+          <w:rFonts w:ascii="Times New Roman" w:hAnsi="Times New Roman" w:cs="Times New Roman"/>
+          <w:b/>
+          <w:bCs/>
+          <w:color w:val="202122"/>
+          <w:sz w:val="28"/>
+          <w:szCs w:val="28"/>
+          <w:shd w:val="clear" w:color="auto" w:fill="FFFFFF"/>
+        </w:rPr>
+        <w:t>3.</w:t>
+      </w:r>
+      <w:r>
+        <w:rPr>
+          <w:rFonts w:ascii="Times New Roman" w:hAnsi="Times New Roman" w:cs="Times New Roman"/>
+          <w:b/>
+          <w:bCs/>
+          <w:color w:val="202122"/>
+          <w:sz w:val="28"/>
+          <w:szCs w:val="28"/>
+          <w:shd w:val="clear" w:color="auto" w:fill="FFFFFF"/>
+        </w:rPr>
+        <w:t>2</w:t>
+      </w:r>
+      <w:r>
+        <w:rPr>
+          <w:rFonts w:ascii="Times New Roman" w:hAnsi="Times New Roman" w:cs="Times New Roman"/>
+          <w:b/>
+          <w:bCs/>
+          <w:color w:val="202122"/>
+          <w:sz w:val="28"/>
+          <w:szCs w:val="28"/>
+          <w:shd w:val="clear" w:color="auto" w:fill="FFFFFF"/>
+        </w:rPr>
+        <w:t>.</w:t>
+      </w:r>
+      <w:r>
+        <w:rPr>
+          <w:rFonts w:ascii="Times New Roman" w:hAnsi="Times New Roman" w:cs="Times New Roman"/>
+          <w:b/>
+          <w:bCs/>
+          <w:color w:val="202122"/>
+          <w:sz w:val="28"/>
+          <w:szCs w:val="28"/>
+          <w:shd w:val="clear" w:color="auto" w:fill="FFFFFF"/>
+        </w:rPr>
+        <w:t>3</w:t>
+      </w:r>
+      <w:r>
+        <w:rPr>
+          <w:rFonts w:ascii="Times New Roman" w:hAnsi="Times New Roman" w:cs="Times New Roman"/>
+          <w:b/>
+          <w:bCs/>
+          <w:color w:val="202122"/>
+          <w:sz w:val="28"/>
+          <w:szCs w:val="28"/>
+          <w:shd w:val="clear" w:color="auto" w:fill="FFFFFF"/>
+        </w:rPr>
+        <w:t xml:space="preserve"> </w:t>
+      </w:r>
+      <w:r>
+        <w:rPr>
+          <w:rFonts w:ascii="Times New Roman" w:hAnsi="Times New Roman" w:cs="Times New Roman"/>
+          <w:b/>
+          <w:bCs/>
+          <w:color w:val="202122"/>
+          <w:sz w:val="28"/>
+          <w:szCs w:val="28"/>
+          <w:shd w:val="clear" w:color="auto" w:fill="FFFFFF"/>
+        </w:rPr>
+        <w:t>Choix et justification</w:t>
+      </w:r>
+    </w:p>
+    <w:p>
+      <w:pPr>
+        <w:pStyle w:val="Paragraphedeliste"/>
+        <w:spacing w:line="360" w:lineRule="auto"/>
+        <w:ind w:left="360"/>
+        <w:rPr>
+          <w:rFonts w:ascii="Times New Roman" w:hAnsi="Times New Roman" w:cs="Times New Roman"/>
+          <w:sz w:val="24"/>
+          <w:szCs w:val="24"/>
+        </w:rPr>
+      </w:pPr>
+      <w:r>
+        <w:rPr>
+          <w:rFonts w:ascii="Times New Roman" w:hAnsi="Times New Roman" w:cs="Times New Roman"/>
+          <w:sz w:val="24"/>
+          <w:szCs w:val="24"/>
+        </w:rPr>
+        <w:t xml:space="preserve">Après avoir étudié et comparé les langages de programmation ci-dessus, nous </w:t>
+      </w:r>
+      <w:r>
+        <w:rPr>
+          <w:rFonts w:ascii="Times New Roman" w:hAnsi="Times New Roman" w:cs="Times New Roman"/>
+          <w:sz w:val="24"/>
+          <w:szCs w:val="24"/>
+        </w:rPr>
+        <w:t>avons choisi</w:t>
+      </w:r>
+      <w:r>
+        <w:rPr>
+          <w:rFonts w:ascii="Times New Roman" w:hAnsi="Times New Roman" w:cs="Times New Roman"/>
+          <w:sz w:val="24"/>
+          <w:szCs w:val="24"/>
+        </w:rPr>
+        <w:t xml:space="preserve"> PHP comme langage d’implémentation de notre application. Avec son point fort qui est le développement web (dynamique) et aussi ses avantages et sa simplicité, PHP attire notre intérêt.</w:t>
+      </w:r>
+    </w:p>
+    <w:p>
+      <w:pPr>
+        <w:rPr>
+          <w:rFonts w:ascii="Times New Roman" w:hAnsi="Times New Roman" w:cs="Times New Roman"/>
+          <w:sz w:val="24"/>
+          <w:szCs w:val="24"/>
+        </w:rPr>
+      </w:pPr>
+    </w:p>
+    <w:p>
+      <w:pPr>
+        <w:rPr>
+          <w:rFonts w:ascii="Times New Roman" w:hAnsi="Times New Roman" w:cs="Times New Roman"/>
+          <w:sz w:val="24"/>
+          <w:szCs w:val="24"/>
+        </w:rPr>
+      </w:pPr>
+    </w:p>
+    <w:p>
+      <w:pPr>
+        <w:rPr>
+          <w:rFonts w:ascii="Times New Roman" w:hAnsi="Times New Roman" w:cs="Times New Roman"/>
+          <w:sz w:val="24"/>
+          <w:szCs w:val="24"/>
+        </w:rPr>
+      </w:pPr>
+    </w:p>
+    <w:p>
+      <w:pPr>
+        <w:pStyle w:val="Paragraphedeliste"/>
+        <w:spacing w:line="360" w:lineRule="auto"/>
+        <w:ind w:left="0"/>
+        <w:jc w:val="center"/>
+        <w:rPr>
+          <w:rFonts w:ascii="Times New Roman" w:hAnsi="Times New Roman" w:cs="Times New Roman"/>
+          <w:b/>
+          <w:bCs/>
+          <w:color w:val="202122"/>
+          <w:sz w:val="32"/>
+          <w:szCs w:val="32"/>
+          <w:shd w:val="clear" w:color="auto" w:fill="FFFFFF"/>
+        </w:rPr>
+      </w:pPr>
+      <w:r>
+        <w:rPr>
+          <w:rFonts w:ascii="Times New Roman" w:hAnsi="Times New Roman" w:cs="Times New Roman"/>
+          <w:b/>
+          <w:bCs/>
+          <w:color w:val="202122"/>
+          <w:sz w:val="32"/>
+          <w:szCs w:val="32"/>
+          <w:shd w:val="clear" w:color="auto" w:fill="FFFFFF"/>
+        </w:rPr>
+        <w:lastRenderedPageBreak/>
+        <w:t>3.</w:t>
+      </w:r>
+      <w:r>
+        <w:rPr>
+          <w:rFonts w:ascii="Times New Roman" w:hAnsi="Times New Roman" w:cs="Times New Roman"/>
+          <w:b/>
+          <w:bCs/>
+          <w:color w:val="202122"/>
+          <w:sz w:val="32"/>
+          <w:szCs w:val="32"/>
+          <w:shd w:val="clear" w:color="auto" w:fill="FFFFFF"/>
+        </w:rPr>
+        <w:t>3</w:t>
+      </w:r>
+      <w:r>
+        <w:rPr>
+          <w:rFonts w:ascii="Times New Roman" w:hAnsi="Times New Roman" w:cs="Times New Roman"/>
+          <w:b/>
+          <w:bCs/>
+          <w:color w:val="202122"/>
+          <w:sz w:val="32"/>
+          <w:szCs w:val="32"/>
+          <w:shd w:val="clear" w:color="auto" w:fill="FFFFFF"/>
+        </w:rPr>
+        <w:t xml:space="preserve"> </w:t>
+      </w:r>
+      <w:r>
+        <w:rPr>
+          <w:rFonts w:ascii="Times New Roman" w:hAnsi="Times New Roman" w:cs="Times New Roman"/>
+          <w:b/>
+          <w:bCs/>
+          <w:color w:val="202122"/>
+          <w:sz w:val="32"/>
+          <w:szCs w:val="32"/>
+          <w:shd w:val="clear" w:color="auto" w:fill="FFFFFF"/>
+        </w:rPr>
+        <w:t>Diagramme de déploiement</w:t>
+      </w:r>
+    </w:p>
+    <w:p>
+      <w:pPr>
+        <w:spacing w:line="360" w:lineRule="auto"/>
+        <w:rPr>
+          <w:rFonts w:ascii="Times New Roman" w:hAnsi="Times New Roman" w:cs="Times New Roman"/>
+          <w:sz w:val="24"/>
+          <w:szCs w:val="24"/>
+        </w:rPr>
+      </w:pPr>
+      <w:r>
+        <w:rPr>
+          <w:rFonts w:ascii="Times New Roman" w:hAnsi="Times New Roman" w:cs="Times New Roman"/>
+          <w:sz w:val="24"/>
+          <w:szCs w:val="24"/>
+        </w:rPr>
+        <w:t>Le langage de modélisation unifié (UML) est le langage standard que de nombreux ingénieurs logiciels et de nombreuses entreprises utilisent pour avoir une vue d'ensemble de systèmes complexes. Un diagramme de déploiement est un des types de diagrammes créés avec ce langage. Dans le contexte du langage de modélisation unifié (UML), un diagramme de déploiement fait partie de la catégorie des diagrammes structurels, car il décrit un aspect du système même. Dans le cas présent, le diagramme de déploiement décrit le déploiement physique des informations générées par le logiciel sur des composants matériels. On appelle artefact l'information qui est générée par le logiciel. Attention, ne confondez cette utilisation du terme avec celle qui existe dans d'autres approches de modélisation comme le BPMN. Les diagrammes de déploiement sont constitués de plusieurs formes UML. Les boîtes en trois dimensions, appelées nœuds, représentent les composants du système, qu'ils soient logiciels ou matériels. Les lignes entre les nœuds indiquent les relations et les petites formes à l'intérieur des boîtes représentent les artefacts logiciels qui sont déployés.</w:t>
+      </w:r>
+    </w:p>
+    <w:p>
+      <w:pPr>
+        <w:spacing w:line="360" w:lineRule="auto"/>
+        <w:rPr>
+          <w:rFonts w:ascii="Times New Roman" w:hAnsi="Times New Roman" w:cs="Times New Roman"/>
+          <w:sz w:val="24"/>
+          <w:szCs w:val="24"/>
+        </w:rPr>
+      </w:pPr>
+      <w:r>
+        <w:rPr>
+          <w:rFonts w:ascii="Times New Roman" w:hAnsi="Times New Roman" w:cs="Times New Roman"/>
+          <w:noProof/>
+          <w:sz w:val="24"/>
+          <w:szCs w:val="24"/>
+        </w:rPr>
+        <w:drawing>
+          <wp:inline distT="0" distB="0" distL="0" distR="0" wp14:anchorId="3D6D9C8D" wp14:editId="2FA11988">
+            <wp:extent cx="5730240" cy="3733800"/>
+            <wp:effectExtent l="0" t="0" r="3810" b="0"/>
+            <wp:docPr id="4" name="Image 4"/>
+            <wp:cNvGraphicFramePr>
+              <a:graphicFrameLocks xmlns:a="http://schemas.openxmlformats.org/drawingml/2006/main" noChangeAspect="1"/>
+            </wp:cNvGraphicFramePr>
+            <a:graphic xmlns:a="http://schemas.openxmlformats.org/drawingml/2006/main">
+              <a:graphicData uri="http://schemas.openxmlformats.org/drawingml/2006/picture">
+                <pic:pic xmlns:pic="http://schemas.openxmlformats.org/drawingml/2006/picture">
+                  <pic:nvPicPr>
+                    <pic:cNvPr id="0" name="Picture 1"/>
+                    <pic:cNvPicPr>
+                      <a:picLocks noChangeAspect="1" noChangeArrowheads="1"/>
+                    </pic:cNvPicPr>
+                  </pic:nvPicPr>
+                  <pic:blipFill>
+                    <a:blip r:embed="rId50">
+                      <a:extLst>
+                        <a:ext uri="{28A0092B-C50C-407E-A947-70E740481C1C}">
+                          <a14:useLocalDpi xmlns:a14="http://schemas.microsoft.com/office/drawing/2010/main" val="0"/>
+                        </a:ext>
+                      </a:extLst>
+                    </a:blip>
+                    <a:srcRect/>
+                    <a:stretch>
+                      <a:fillRect/>
+                    </a:stretch>
+                  </pic:blipFill>
+                  <pic:spPr bwMode="auto">
+                    <a:xfrm>
+                      <a:off x="0" y="0"/>
+                      <a:ext cx="5730240" cy="3733800"/>
+                    </a:xfrm>
+                    <a:prstGeom prst="rect">
+                      <a:avLst/>
+                    </a:prstGeom>
+                    <a:noFill/>
+                    <a:ln>
+                      <a:noFill/>
+                    </a:ln>
+                  </pic:spPr>
+                </pic:pic>
+              </a:graphicData>
+            </a:graphic>
+          </wp:inline>
+        </w:drawing>
+      </w:r>
+    </w:p>
+    <w:p>
+      <w:pPr>
+        <w:pStyle w:val="Paragraphedeliste"/>
+        <w:spacing w:line="360" w:lineRule="auto"/>
+        <w:ind w:left="0"/>
+        <w:jc w:val="center"/>
+        <w:rPr>
+          <w:rFonts w:ascii="Times New Roman" w:hAnsi="Times New Roman" w:cs="Times New Roman"/>
+          <w:b/>
+          <w:bCs/>
+          <w:color w:val="202122"/>
+          <w:sz w:val="28"/>
+          <w:szCs w:val="28"/>
+          <w:shd w:val="clear" w:color="auto" w:fill="FFFFFF"/>
+        </w:rPr>
+      </w:pPr>
+      <w:r>
+        <w:rPr>
+          <w:rFonts w:ascii="Times New Roman" w:hAnsi="Times New Roman" w:cs="Times New Roman"/>
+          <w:b/>
+          <w:bCs/>
+          <w:color w:val="202122"/>
+          <w:sz w:val="28"/>
+          <w:szCs w:val="28"/>
+          <w:shd w:val="clear" w:color="auto" w:fill="FFFFFF"/>
+        </w:rPr>
+        <w:t xml:space="preserve">Figure </w:t>
+      </w:r>
+      <w:r>
+        <w:rPr>
+          <w:rFonts w:ascii="Times New Roman" w:hAnsi="Times New Roman" w:cs="Times New Roman"/>
+          <w:b/>
+          <w:bCs/>
+          <w:color w:val="202122"/>
+          <w:sz w:val="28"/>
+          <w:szCs w:val="28"/>
+          <w:shd w:val="clear" w:color="auto" w:fill="FFFFFF"/>
+        </w:rPr>
+        <w:t>4</w:t>
+      </w:r>
+      <w:r>
+        <w:rPr>
+          <w:rFonts w:ascii="Times New Roman" w:hAnsi="Times New Roman" w:cs="Times New Roman"/>
+          <w:b/>
+          <w:bCs/>
+          <w:color w:val="202122"/>
+          <w:sz w:val="28"/>
+          <w:szCs w:val="28"/>
+          <w:shd w:val="clear" w:color="auto" w:fill="FFFFFF"/>
+        </w:rPr>
+        <w:t xml:space="preserve"> : Diagramme de </w:t>
+      </w:r>
+      <w:r>
+        <w:rPr>
+          <w:rFonts w:ascii="Times New Roman" w:hAnsi="Times New Roman" w:cs="Times New Roman"/>
+          <w:b/>
+          <w:bCs/>
+          <w:color w:val="202122"/>
+          <w:sz w:val="28"/>
+          <w:szCs w:val="28"/>
+          <w:shd w:val="clear" w:color="auto" w:fill="FFFFFF"/>
+        </w:rPr>
+        <w:t>déploiement</w:t>
+      </w:r>
+    </w:p>
+    <w:p>
+      <w:pPr>
+        <w:rPr>
+          <w:rFonts w:ascii="Times New Roman" w:hAnsi="Times New Roman" w:cs="Times New Roman"/>
+          <w:b/>
+          <w:bCs/>
+          <w:color w:val="202122"/>
+          <w:sz w:val="28"/>
+          <w:szCs w:val="28"/>
+          <w:shd w:val="clear" w:color="auto" w:fill="FFFFFF"/>
+        </w:rPr>
+      </w:pPr>
+      <w:r>
+        <w:rPr>
+          <w:rFonts w:ascii="Times New Roman" w:hAnsi="Times New Roman" w:cs="Times New Roman"/>
+          <w:b/>
+          <w:bCs/>
+          <w:color w:val="202122"/>
+          <w:sz w:val="28"/>
+          <w:szCs w:val="28"/>
+          <w:shd w:val="clear" w:color="auto" w:fill="FFFFFF"/>
+        </w:rPr>
+        <w:br w:type="page"/>
+      </w:r>
+    </w:p>
+    <w:p>
+      <w:pPr>
+        <w:pStyle w:val="Paragraphedeliste"/>
+        <w:spacing w:line="360" w:lineRule="auto"/>
+        <w:ind w:left="0"/>
+        <w:jc w:val="center"/>
+        <w:rPr>
+          <w:rFonts w:ascii="Times New Roman" w:hAnsi="Times New Roman" w:cs="Times New Roman"/>
+          <w:b/>
+          <w:bCs/>
+          <w:color w:val="202122"/>
+          <w:sz w:val="32"/>
+          <w:szCs w:val="32"/>
+          <w:shd w:val="clear" w:color="auto" w:fill="FFFFFF"/>
+        </w:rPr>
+      </w:pPr>
+      <w:r>
+        <w:rPr>
+          <w:rFonts w:ascii="Times New Roman" w:hAnsi="Times New Roman" w:cs="Times New Roman"/>
+          <w:b/>
+          <w:bCs/>
+          <w:color w:val="202122"/>
+          <w:sz w:val="32"/>
+          <w:szCs w:val="32"/>
+          <w:shd w:val="clear" w:color="auto" w:fill="FFFFFF"/>
+        </w:rPr>
+        <w:lastRenderedPageBreak/>
+        <w:t>3.</w:t>
+      </w:r>
+      <w:r>
+        <w:rPr>
+          <w:rFonts w:ascii="Times New Roman" w:hAnsi="Times New Roman" w:cs="Times New Roman"/>
+          <w:b/>
+          <w:bCs/>
+          <w:color w:val="202122"/>
+          <w:sz w:val="32"/>
+          <w:szCs w:val="32"/>
+          <w:shd w:val="clear" w:color="auto" w:fill="FFFFFF"/>
+        </w:rPr>
+        <w:t>4</w:t>
+      </w:r>
+      <w:r>
+        <w:rPr>
+          <w:rFonts w:ascii="Times New Roman" w:hAnsi="Times New Roman" w:cs="Times New Roman"/>
+          <w:b/>
+          <w:bCs/>
+          <w:color w:val="202122"/>
+          <w:sz w:val="32"/>
+          <w:szCs w:val="32"/>
+          <w:shd w:val="clear" w:color="auto" w:fill="FFFFFF"/>
+        </w:rPr>
+        <w:t xml:space="preserve"> </w:t>
+      </w:r>
+      <w:r>
+        <w:rPr>
+          <w:rFonts w:ascii="Times New Roman" w:hAnsi="Times New Roman" w:cs="Times New Roman"/>
+          <w:b/>
+          <w:bCs/>
+          <w:color w:val="202122"/>
+          <w:sz w:val="32"/>
+          <w:szCs w:val="32"/>
+          <w:shd w:val="clear" w:color="auto" w:fill="FFFFFF"/>
+        </w:rPr>
+        <w:t>Présentation de l’application</w:t>
+      </w:r>
+    </w:p>
+    <w:p>
+      <w:pPr>
+        <w:pStyle w:val="Paragraphedeliste"/>
+        <w:tabs>
+          <w:tab w:val="left" w:pos="456"/>
+        </w:tabs>
+        <w:spacing w:line="360" w:lineRule="auto"/>
+        <w:ind w:left="0"/>
+        <w:rPr>
+          <w:rFonts w:ascii="Times New Roman" w:hAnsi="Times New Roman" w:cs="Times New Roman"/>
+          <w:sz w:val="24"/>
+          <w:szCs w:val="24"/>
         </w:rPr>
       </w:pPr>
     </w:p>
@@ -17003,6 +18666,119 @@
     </w:lvl>
   </w:abstractNum>
   <w:abstractNum w:abstractNumId="7" w15:restartNumberingAfterBreak="0">
+    <w:nsid w:val="13B82D90"/>
+    <w:multiLevelType w:val="multilevel"/>
+    <w:tmpl w:val="040C0021"/>
+    <w:lvl w:ilvl="0">
+      <w:start w:val="1"/>
+      <w:numFmt w:val="bullet"/>
+      <w:lvlText w:val=""/>
+      <w:lvlJc w:val="left"/>
+      <w:pPr>
+        <w:ind w:left="360" w:hanging="360"/>
+      </w:pPr>
+      <w:rPr>
+        <w:rFonts w:ascii="Wingdings" w:hAnsi="Wingdings" w:hint="default"/>
+      </w:rPr>
+    </w:lvl>
+    <w:lvl w:ilvl="1">
+      <w:start w:val="1"/>
+      <w:numFmt w:val="bullet"/>
+      <w:lvlText w:val=""/>
+      <w:lvlJc w:val="left"/>
+      <w:pPr>
+        <w:ind w:left="720" w:hanging="360"/>
+      </w:pPr>
+      <w:rPr>
+        <w:rFonts w:ascii="Wingdings" w:hAnsi="Wingdings" w:hint="default"/>
+      </w:rPr>
+    </w:lvl>
+    <w:lvl w:ilvl="2">
+      <w:start w:val="1"/>
+      <w:numFmt w:val="bullet"/>
+      <w:lvlText w:val=""/>
+      <w:lvlJc w:val="left"/>
+      <w:pPr>
+        <w:ind w:left="1080" w:hanging="360"/>
+      </w:pPr>
+      <w:rPr>
+        <w:rFonts w:ascii="Wingdings" w:hAnsi="Wingdings" w:hint="default"/>
+      </w:rPr>
+    </w:lvl>
+    <w:lvl w:ilvl="3">
+      <w:start w:val="1"/>
+      <w:numFmt w:val="bullet"/>
+      <w:lvlText w:val=""/>
+      <w:lvlJc w:val="left"/>
+      <w:pPr>
+        <w:ind w:left="1440" w:hanging="360"/>
+      </w:pPr>
+      <w:rPr>
+        <w:rFonts w:ascii="Symbol" w:hAnsi="Symbol" w:hint="default"/>
+      </w:rPr>
+    </w:lvl>
+    <w:lvl w:ilvl="4">
+      <w:start w:val="1"/>
+      <w:numFmt w:val="bullet"/>
+      <w:lvlText w:val=""/>
+      <w:lvlJc w:val="left"/>
+      <w:pPr>
+        <w:ind w:left="1800" w:hanging="360"/>
+      </w:pPr>
+      <w:rPr>
+        <w:rFonts w:ascii="Symbol" w:hAnsi="Symbol" w:hint="default"/>
+      </w:rPr>
+    </w:lvl>
+    <w:lvl w:ilvl="5">
+      <w:start w:val="1"/>
+      <w:numFmt w:val="bullet"/>
+      <w:lvlText w:val=""/>
+      <w:lvlJc w:val="left"/>
+      <w:pPr>
+        <w:ind w:left="2160" w:hanging="360"/>
+      </w:pPr>
+      <w:rPr>
+        <w:rFonts w:ascii="Wingdings" w:hAnsi="Wingdings" w:hint="default"/>
+      </w:rPr>
+    </w:lvl>
+    <w:lvl w:ilvl="6">
+      <w:start w:val="1"/>
+      <w:numFmt w:val="bullet"/>
+      <w:lvlText w:val=""/>
+      <w:lvlJc w:val="left"/>
+      <w:pPr>
+        <w:ind w:left="2520" w:hanging="360"/>
+      </w:pPr>
+      <w:rPr>
+        <w:rFonts w:ascii="Wingdings" w:hAnsi="Wingdings" w:hint="default"/>
+      </w:rPr>
+    </w:lvl>
+    <w:lvl w:ilvl="7">
+      <w:start w:val="1"/>
+      <w:numFmt w:val="bullet"/>
+      <w:lvlText w:val=""/>
+      <w:lvlJc w:val="left"/>
+      <w:pPr>
+        <w:ind w:left="2880" w:hanging="360"/>
+      </w:pPr>
+      <w:rPr>
+        <w:rFonts w:ascii="Symbol" w:hAnsi="Symbol" w:hint="default"/>
+      </w:rPr>
+    </w:lvl>
+    <w:lvl w:ilvl="8">
+      <w:start w:val="1"/>
+      <w:numFmt w:val="bullet"/>
+      <w:lvlText w:val=""/>
+      <w:lvlJc w:val="left"/>
+      <w:pPr>
+        <w:ind w:left="3240" w:hanging="360"/>
+      </w:pPr>
+      <w:rPr>
+        <w:rFonts w:ascii="Symbol" w:hAnsi="Symbol" w:hint="default"/>
+      </w:rPr>
+    </w:lvl>
+  </w:abstractNum>
+  <w:abstractNum w:abstractNumId="8" w15:restartNumberingAfterBreak="0">
     <w:nsid w:val="14AA6B25"/>
     <w:multiLevelType w:val="multilevel"/>
     <w:tmpl w:val="D860823E"/>
@@ -17092,7 +18868,7 @@
       </w:pPr>
     </w:lvl>
   </w:abstractNum>
-  <w:abstractNum w:abstractNumId="8" w15:restartNumberingAfterBreak="0">
+  <w:abstractNum w:abstractNumId="9" w15:restartNumberingAfterBreak="0">
     <w:nsid w:val="16B0013D"/>
     <w:multiLevelType w:val="multilevel"/>
     <w:tmpl w:val="040C0021"/>
@@ -17205,7 +18981,7 @@
       </w:rPr>
     </w:lvl>
   </w:abstractNum>
-  <w:abstractNum w:abstractNumId="9" w15:restartNumberingAfterBreak="0">
+  <w:abstractNum w:abstractNumId="10" w15:restartNumberingAfterBreak="0">
     <w:nsid w:val="1DAA3573"/>
     <w:multiLevelType w:val="hybridMultilevel"/>
     <w:tmpl w:val="84E0002E"/>
@@ -17294,7 +19070,7 @@
       </w:pPr>
     </w:lvl>
   </w:abstractNum>
-  <w:abstractNum w:abstractNumId="10" w15:restartNumberingAfterBreak="0">
+  <w:abstractNum w:abstractNumId="11" w15:restartNumberingAfterBreak="0">
     <w:nsid w:val="23F23E87"/>
     <w:multiLevelType w:val="multilevel"/>
     <w:tmpl w:val="040C0021"/>
@@ -17407,7 +19183,7 @@
       </w:rPr>
     </w:lvl>
   </w:abstractNum>
-  <w:abstractNum w:abstractNumId="11" w15:restartNumberingAfterBreak="0">
+  <w:abstractNum w:abstractNumId="12" w15:restartNumberingAfterBreak="0">
     <w:nsid w:val="26473093"/>
     <w:multiLevelType w:val="multilevel"/>
     <w:tmpl w:val="7C38E73A"/>
@@ -17520,7 +19296,120 @@
       </w:rPr>
     </w:lvl>
   </w:abstractNum>
-  <w:abstractNum w:abstractNumId="12" w15:restartNumberingAfterBreak="0">
+  <w:abstractNum w:abstractNumId="13" w15:restartNumberingAfterBreak="0">
+    <w:nsid w:val="2892118F"/>
+    <w:multiLevelType w:val="multilevel"/>
+    <w:tmpl w:val="040C0021"/>
+    <w:lvl w:ilvl="0">
+      <w:start w:val="1"/>
+      <w:numFmt w:val="bullet"/>
+      <w:lvlText w:val=""/>
+      <w:lvlJc w:val="left"/>
+      <w:pPr>
+        <w:ind w:left="360" w:hanging="360"/>
+      </w:pPr>
+      <w:rPr>
+        <w:rFonts w:ascii="Wingdings" w:hAnsi="Wingdings" w:hint="default"/>
+      </w:rPr>
+    </w:lvl>
+    <w:lvl w:ilvl="1">
+      <w:start w:val="1"/>
+      <w:numFmt w:val="bullet"/>
+      <w:lvlText w:val=""/>
+      <w:lvlJc w:val="left"/>
+      <w:pPr>
+        <w:ind w:left="720" w:hanging="360"/>
+      </w:pPr>
+      <w:rPr>
+        <w:rFonts w:ascii="Wingdings" w:hAnsi="Wingdings" w:hint="default"/>
+      </w:rPr>
+    </w:lvl>
+    <w:lvl w:ilvl="2">
+      <w:start w:val="1"/>
+      <w:numFmt w:val="bullet"/>
+      <w:lvlText w:val=""/>
+      <w:lvlJc w:val="left"/>
+      <w:pPr>
+        <w:ind w:left="1080" w:hanging="360"/>
+      </w:pPr>
+      <w:rPr>
+        <w:rFonts w:ascii="Wingdings" w:hAnsi="Wingdings" w:hint="default"/>
+      </w:rPr>
+    </w:lvl>
+    <w:lvl w:ilvl="3">
+      <w:start w:val="1"/>
+      <w:numFmt w:val="bullet"/>
+      <w:lvlText w:val=""/>
+      <w:lvlJc w:val="left"/>
+      <w:pPr>
+        <w:ind w:left="1440" w:hanging="360"/>
+      </w:pPr>
+      <w:rPr>
+        <w:rFonts w:ascii="Symbol" w:hAnsi="Symbol" w:hint="default"/>
+      </w:rPr>
+    </w:lvl>
+    <w:lvl w:ilvl="4">
+      <w:start w:val="1"/>
+      <w:numFmt w:val="bullet"/>
+      <w:lvlText w:val=""/>
+      <w:lvlJc w:val="left"/>
+      <w:pPr>
+        <w:ind w:left="1800" w:hanging="360"/>
+      </w:pPr>
+      <w:rPr>
+        <w:rFonts w:ascii="Symbol" w:hAnsi="Symbol" w:hint="default"/>
+      </w:rPr>
+    </w:lvl>
+    <w:lvl w:ilvl="5">
+      <w:start w:val="1"/>
+      <w:numFmt w:val="bullet"/>
+      <w:lvlText w:val=""/>
+      <w:lvlJc w:val="left"/>
+      <w:pPr>
+        <w:ind w:left="2160" w:hanging="360"/>
+      </w:pPr>
+      <w:rPr>
+        <w:rFonts w:ascii="Wingdings" w:hAnsi="Wingdings" w:hint="default"/>
+      </w:rPr>
+    </w:lvl>
+    <w:lvl w:ilvl="6">
+      <w:start w:val="1"/>
+      <w:numFmt w:val="bullet"/>
+      <w:lvlText w:val=""/>
+      <w:lvlJc w:val="left"/>
+      <w:pPr>
+        <w:ind w:left="2520" w:hanging="360"/>
+      </w:pPr>
+      <w:rPr>
+        <w:rFonts w:ascii="Wingdings" w:hAnsi="Wingdings" w:hint="default"/>
+      </w:rPr>
+    </w:lvl>
+    <w:lvl w:ilvl="7">
+      <w:start w:val="1"/>
+      <w:numFmt w:val="bullet"/>
+      <w:lvlText w:val=""/>
+      <w:lvlJc w:val="left"/>
+      <w:pPr>
+        <w:ind w:left="2880" w:hanging="360"/>
+      </w:pPr>
+      <w:rPr>
+        <w:rFonts w:ascii="Symbol" w:hAnsi="Symbol" w:hint="default"/>
+      </w:rPr>
+    </w:lvl>
+    <w:lvl w:ilvl="8">
+      <w:start w:val="1"/>
+      <w:numFmt w:val="bullet"/>
+      <w:lvlText w:val=""/>
+      <w:lvlJc w:val="left"/>
+      <w:pPr>
+        <w:ind w:left="3240" w:hanging="360"/>
+      </w:pPr>
+      <w:rPr>
+        <w:rFonts w:ascii="Symbol" w:hAnsi="Symbol" w:hint="default"/>
+      </w:rPr>
+    </w:lvl>
+  </w:abstractNum>
+  <w:abstractNum w:abstractNumId="14" w15:restartNumberingAfterBreak="0">
     <w:nsid w:val="2AF12C6E"/>
     <w:multiLevelType w:val="multilevel"/>
     <w:tmpl w:val="040C0021"/>
@@ -17633,7 +19522,7 @@
       </w:rPr>
     </w:lvl>
   </w:abstractNum>
-  <w:abstractNum w:abstractNumId="13" w15:restartNumberingAfterBreak="0">
+  <w:abstractNum w:abstractNumId="15" w15:restartNumberingAfterBreak="0">
     <w:nsid w:val="2C8F305E"/>
     <w:multiLevelType w:val="multilevel"/>
     <w:tmpl w:val="040C0021"/>
@@ -17746,7 +19635,7 @@
       </w:rPr>
     </w:lvl>
   </w:abstractNum>
-  <w:abstractNum w:abstractNumId="14" w15:restartNumberingAfterBreak="0">
+  <w:abstractNum w:abstractNumId="16" w15:restartNumberingAfterBreak="0">
     <w:nsid w:val="329955CC"/>
     <w:multiLevelType w:val="hybridMultilevel"/>
     <w:tmpl w:val="99B68424"/>
@@ -17835,7 +19724,7 @@
       </w:pPr>
     </w:lvl>
   </w:abstractNum>
-  <w:abstractNum w:abstractNumId="15" w15:restartNumberingAfterBreak="0">
+  <w:abstractNum w:abstractNumId="17" w15:restartNumberingAfterBreak="0">
     <w:nsid w:val="33672B43"/>
     <w:multiLevelType w:val="hybridMultilevel"/>
     <w:tmpl w:val="FD9E33B6"/>
@@ -17921,7 +19810,7 @@
       </w:pPr>
     </w:lvl>
   </w:abstractNum>
-  <w:abstractNum w:abstractNumId="16" w15:restartNumberingAfterBreak="0">
+  <w:abstractNum w:abstractNumId="18" w15:restartNumberingAfterBreak="0">
     <w:nsid w:val="338541D3"/>
     <w:multiLevelType w:val="multilevel"/>
     <w:tmpl w:val="040C0021"/>
@@ -18034,7 +19923,7 @@
       </w:rPr>
     </w:lvl>
   </w:abstractNum>
-  <w:abstractNum w:abstractNumId="17" w15:restartNumberingAfterBreak="0">
+  <w:abstractNum w:abstractNumId="19" w15:restartNumberingAfterBreak="0">
     <w:nsid w:val="341307D0"/>
     <w:multiLevelType w:val="multilevel"/>
     <w:tmpl w:val="040C0021"/>
@@ -18147,7 +20036,7 @@
       </w:rPr>
     </w:lvl>
   </w:abstractNum>
-  <w:abstractNum w:abstractNumId="18" w15:restartNumberingAfterBreak="0">
+  <w:abstractNum w:abstractNumId="20" w15:restartNumberingAfterBreak="0">
     <w:nsid w:val="3AC27482"/>
     <w:multiLevelType w:val="hybridMultilevel"/>
     <w:tmpl w:val="340044D4"/>
@@ -18260,7 +20149,7 @@
       </w:rPr>
     </w:lvl>
   </w:abstractNum>
-  <w:abstractNum w:abstractNumId="19" w15:restartNumberingAfterBreak="0">
+  <w:abstractNum w:abstractNumId="21" w15:restartNumberingAfterBreak="0">
     <w:nsid w:val="3B4050E4"/>
     <w:multiLevelType w:val="hybridMultilevel"/>
     <w:tmpl w:val="FD9E33B6"/>
@@ -18346,7 +20235,7 @@
       </w:pPr>
     </w:lvl>
   </w:abstractNum>
-  <w:abstractNum w:abstractNumId="20" w15:restartNumberingAfterBreak="0">
+  <w:abstractNum w:abstractNumId="22" w15:restartNumberingAfterBreak="0">
     <w:nsid w:val="466730E0"/>
     <w:multiLevelType w:val="hybridMultilevel"/>
     <w:tmpl w:val="8B2467FE"/>
@@ -18459,7 +20348,7 @@
       </w:rPr>
     </w:lvl>
   </w:abstractNum>
-  <w:abstractNum w:abstractNumId="21" w15:restartNumberingAfterBreak="0">
+  <w:abstractNum w:abstractNumId="23" w15:restartNumberingAfterBreak="0">
     <w:nsid w:val="4BBF29DA"/>
     <w:multiLevelType w:val="multilevel"/>
     <w:tmpl w:val="6576CAE6"/>
@@ -18608,7 +20497,7 @@
       </w:rPr>
     </w:lvl>
   </w:abstractNum>
-  <w:abstractNum w:abstractNumId="22" w15:restartNumberingAfterBreak="0">
+  <w:abstractNum w:abstractNumId="24" w15:restartNumberingAfterBreak="0">
     <w:nsid w:val="4CED6AF9"/>
     <w:multiLevelType w:val="multilevel"/>
     <w:tmpl w:val="565C6228"/>
@@ -18757,7 +20646,7 @@
       </w:rPr>
     </w:lvl>
   </w:abstractNum>
-  <w:abstractNum w:abstractNumId="23" w15:restartNumberingAfterBreak="0">
+  <w:abstractNum w:abstractNumId="25" w15:restartNumberingAfterBreak="0">
     <w:nsid w:val="4D4A4AB9"/>
     <w:multiLevelType w:val="multilevel"/>
     <w:tmpl w:val="040C0021"/>
@@ -18870,7 +20759,7 @@
       </w:rPr>
     </w:lvl>
   </w:abstractNum>
-  <w:abstractNum w:abstractNumId="24" w15:restartNumberingAfterBreak="0">
+  <w:abstractNum w:abstractNumId="26" w15:restartNumberingAfterBreak="0">
     <w:nsid w:val="51365DB3"/>
     <w:multiLevelType w:val="hybridMultilevel"/>
     <w:tmpl w:val="71984344"/>
@@ -18959,7 +20848,7 @@
       </w:pPr>
     </w:lvl>
   </w:abstractNum>
-  <w:abstractNum w:abstractNumId="25" w15:restartNumberingAfterBreak="0">
+  <w:abstractNum w:abstractNumId="27" w15:restartNumberingAfterBreak="0">
     <w:nsid w:val="567C2D35"/>
     <w:multiLevelType w:val="hybridMultilevel"/>
     <w:tmpl w:val="6BE8431A"/>
@@ -19048,7 +20937,7 @@
       </w:pPr>
     </w:lvl>
   </w:abstractNum>
-  <w:abstractNum w:abstractNumId="26" w15:restartNumberingAfterBreak="0">
+  <w:abstractNum w:abstractNumId="28" w15:restartNumberingAfterBreak="0">
     <w:nsid w:val="570F263A"/>
     <w:multiLevelType w:val="multilevel"/>
     <w:tmpl w:val="6576CAE6"/>
@@ -19197,7 +21086,7 @@
       </w:rPr>
     </w:lvl>
   </w:abstractNum>
-  <w:abstractNum w:abstractNumId="27" w15:restartNumberingAfterBreak="0">
+  <w:abstractNum w:abstractNumId="29" w15:restartNumberingAfterBreak="0">
     <w:nsid w:val="572B4E2C"/>
     <w:multiLevelType w:val="hybridMultilevel"/>
     <w:tmpl w:val="FD9E33B6"/>
@@ -19283,7 +21172,7 @@
       </w:pPr>
     </w:lvl>
   </w:abstractNum>
-  <w:abstractNum w:abstractNumId="28" w15:restartNumberingAfterBreak="0">
+  <w:abstractNum w:abstractNumId="30" w15:restartNumberingAfterBreak="0">
     <w:nsid w:val="5BD94FA8"/>
     <w:multiLevelType w:val="hybridMultilevel"/>
     <w:tmpl w:val="9E70C6C6"/>
@@ -19372,7 +21261,7 @@
       </w:pPr>
     </w:lvl>
   </w:abstractNum>
-  <w:abstractNum w:abstractNumId="29" w15:restartNumberingAfterBreak="0">
+  <w:abstractNum w:abstractNumId="31" w15:restartNumberingAfterBreak="0">
     <w:nsid w:val="5D635CBC"/>
     <w:multiLevelType w:val="hybridMultilevel"/>
     <w:tmpl w:val="CA8C0BFE"/>
@@ -19461,7 +21350,7 @@
       </w:pPr>
     </w:lvl>
   </w:abstractNum>
-  <w:abstractNum w:abstractNumId="30" w15:restartNumberingAfterBreak="0">
+  <w:abstractNum w:abstractNumId="32" w15:restartNumberingAfterBreak="0">
     <w:nsid w:val="5E4B24AA"/>
     <w:multiLevelType w:val="hybridMultilevel"/>
     <w:tmpl w:val="FD9E33B6"/>
@@ -19547,7 +21436,7 @@
       </w:pPr>
     </w:lvl>
   </w:abstractNum>
-  <w:abstractNum w:abstractNumId="31" w15:restartNumberingAfterBreak="0">
+  <w:abstractNum w:abstractNumId="33" w15:restartNumberingAfterBreak="0">
     <w:nsid w:val="5E595556"/>
     <w:multiLevelType w:val="hybridMultilevel"/>
     <w:tmpl w:val="B57CE642"/>
@@ -19660,7 +21549,7 @@
       </w:rPr>
     </w:lvl>
   </w:abstractNum>
-  <w:abstractNum w:abstractNumId="32" w15:restartNumberingAfterBreak="0">
+  <w:abstractNum w:abstractNumId="34" w15:restartNumberingAfterBreak="0">
     <w:nsid w:val="667F590E"/>
     <w:multiLevelType w:val="hybridMultilevel"/>
     <w:tmpl w:val="AE0EDDCE"/>
@@ -19749,7 +21638,7 @@
       </w:pPr>
     </w:lvl>
   </w:abstractNum>
-  <w:abstractNum w:abstractNumId="33" w15:restartNumberingAfterBreak="0">
+  <w:abstractNum w:abstractNumId="35" w15:restartNumberingAfterBreak="0">
     <w:nsid w:val="66B62C0B"/>
     <w:multiLevelType w:val="hybridMultilevel"/>
     <w:tmpl w:val="873EC1EC"/>
@@ -19838,7 +21727,7 @@
       </w:pPr>
     </w:lvl>
   </w:abstractNum>
-  <w:abstractNum w:abstractNumId="34" w15:restartNumberingAfterBreak="0">
+  <w:abstractNum w:abstractNumId="36" w15:restartNumberingAfterBreak="0">
     <w:nsid w:val="6BDC31F5"/>
     <w:multiLevelType w:val="multilevel"/>
     <w:tmpl w:val="7E8E7C0E"/>
@@ -19951,7 +21840,7 @@
       </w:rPr>
     </w:lvl>
   </w:abstractNum>
-  <w:abstractNum w:abstractNumId="35" w15:restartNumberingAfterBreak="0">
+  <w:abstractNum w:abstractNumId="37" w15:restartNumberingAfterBreak="0">
     <w:nsid w:val="6F904597"/>
     <w:multiLevelType w:val="hybridMultilevel"/>
     <w:tmpl w:val="FD9E33B6"/>
@@ -20037,7 +21926,7 @@
       </w:pPr>
     </w:lvl>
   </w:abstractNum>
-  <w:abstractNum w:abstractNumId="36" w15:restartNumberingAfterBreak="0">
+  <w:abstractNum w:abstractNumId="38" w15:restartNumberingAfterBreak="0">
     <w:nsid w:val="723A6EC9"/>
     <w:multiLevelType w:val="multilevel"/>
     <w:tmpl w:val="040C0021"/>
@@ -20150,7 +22039,7 @@
       </w:rPr>
     </w:lvl>
   </w:abstractNum>
-  <w:abstractNum w:abstractNumId="37" w15:restartNumberingAfterBreak="0">
+  <w:abstractNum w:abstractNumId="39" w15:restartNumberingAfterBreak="0">
     <w:nsid w:val="725321D5"/>
     <w:multiLevelType w:val="hybridMultilevel"/>
     <w:tmpl w:val="FD9E33B6"/>
@@ -20236,7 +22125,7 @@
       </w:pPr>
     </w:lvl>
   </w:abstractNum>
-  <w:abstractNum w:abstractNumId="38" w15:restartNumberingAfterBreak="0">
+  <w:abstractNum w:abstractNumId="40" w15:restartNumberingAfterBreak="0">
     <w:nsid w:val="761F51DD"/>
     <w:multiLevelType w:val="hybridMultilevel"/>
     <w:tmpl w:val="8536EB9A"/>
@@ -20325,7 +22214,7 @@
       </w:pPr>
     </w:lvl>
   </w:abstractNum>
-  <w:abstractNum w:abstractNumId="39" w15:restartNumberingAfterBreak="0">
+  <w:abstractNum w:abstractNumId="41" w15:restartNumberingAfterBreak="0">
     <w:nsid w:val="776820DC"/>
     <w:multiLevelType w:val="multilevel"/>
     <w:tmpl w:val="8F30BE2E"/>
@@ -20438,7 +22327,7 @@
       </w:rPr>
     </w:lvl>
   </w:abstractNum>
-  <w:abstractNum w:abstractNumId="40" w15:restartNumberingAfterBreak="0">
+  <w:abstractNum w:abstractNumId="42" w15:restartNumberingAfterBreak="0">
     <w:nsid w:val="79E21E2B"/>
     <w:multiLevelType w:val="multilevel"/>
     <w:tmpl w:val="040C0021"/>
@@ -20551,7 +22440,7 @@
       </w:rPr>
     </w:lvl>
   </w:abstractNum>
-  <w:abstractNum w:abstractNumId="41" w15:restartNumberingAfterBreak="0">
+  <w:abstractNum w:abstractNumId="43" w15:restartNumberingAfterBreak="0">
     <w:nsid w:val="7B995E49"/>
     <w:multiLevelType w:val="multilevel"/>
     <w:tmpl w:val="C3B450B2"/>
@@ -20701,13 +22590,13 @@
     </w:lvl>
   </w:abstractNum>
   <w:num w:numId="1">
-    <w:abstractNumId w:val="24"/>
+    <w:abstractNumId w:val="26"/>
   </w:num>
   <w:num w:numId="2">
-    <w:abstractNumId w:val="11"/>
+    <w:abstractNumId w:val="12"/>
   </w:num>
   <w:num w:numId="3">
-    <w:abstractNumId w:val="34"/>
+    <w:abstractNumId w:val="36"/>
   </w:num>
   <w:num w:numId="4">
     <w:abstractNumId w:val="0"/>
@@ -20716,115 +22605,121 @@
     <w:abstractNumId w:val="2"/>
   </w:num>
   <w:num w:numId="6">
-    <w:abstractNumId w:val="9"/>
+    <w:abstractNumId w:val="10"/>
   </w:num>
   <w:num w:numId="7">
-    <w:abstractNumId w:val="38"/>
+    <w:abstractNumId w:val="40"/>
   </w:num>
   <w:num w:numId="8">
-    <w:abstractNumId w:val="33"/>
+    <w:abstractNumId w:val="35"/>
   </w:num>
   <w:num w:numId="9">
-    <w:abstractNumId w:val="14"/>
+    <w:abstractNumId w:val="16"/>
   </w:num>
   <w:num w:numId="10">
-    <w:abstractNumId w:val="29"/>
+    <w:abstractNumId w:val="31"/>
   </w:num>
   <w:num w:numId="11">
     <w:abstractNumId w:val="6"/>
   </w:num>
   <w:num w:numId="12">
-    <w:abstractNumId w:val="25"/>
+    <w:abstractNumId w:val="27"/>
   </w:num>
   <w:num w:numId="13">
-    <w:abstractNumId w:val="32"/>
+    <w:abstractNumId w:val="34"/>
   </w:num>
   <w:num w:numId="14">
-    <w:abstractNumId w:val="28"/>
+    <w:abstractNumId w:val="30"/>
   </w:num>
   <w:num w:numId="15">
-    <w:abstractNumId w:val="26"/>
+    <w:abstractNumId w:val="28"/>
   </w:num>
   <w:num w:numId="16">
     <w:abstractNumId w:val="3"/>
   </w:num>
   <w:num w:numId="17">
+    <w:abstractNumId w:val="43"/>
+  </w:num>
+  <w:num w:numId="18">
+    <w:abstractNumId w:val="15"/>
+  </w:num>
+  <w:num w:numId="19">
     <w:abstractNumId w:val="41"/>
   </w:num>
-  <w:num w:numId="18">
-    <w:abstractNumId w:val="13"/>
-  </w:num>
-  <w:num w:numId="19">
-    <w:abstractNumId w:val="39"/>
-  </w:num>
   <w:num w:numId="20">
-    <w:abstractNumId w:val="36"/>
+    <w:abstractNumId w:val="38"/>
   </w:num>
   <w:num w:numId="21">
     <w:abstractNumId w:val="1"/>
   </w:num>
   <w:num w:numId="22">
-    <w:abstractNumId w:val="22"/>
+    <w:abstractNumId w:val="24"/>
   </w:num>
   <w:num w:numId="23">
-    <w:abstractNumId w:val="16"/>
+    <w:abstractNumId w:val="18"/>
   </w:num>
   <w:num w:numId="24">
-    <w:abstractNumId w:val="8"/>
+    <w:abstractNumId w:val="9"/>
   </w:num>
   <w:num w:numId="25">
-    <w:abstractNumId w:val="12"/>
+    <w:abstractNumId w:val="14"/>
   </w:num>
   <w:num w:numId="26">
     <w:abstractNumId w:val="5"/>
   </w:num>
   <w:num w:numId="27">
+    <w:abstractNumId w:val="23"/>
+  </w:num>
+  <w:num w:numId="28">
+    <w:abstractNumId w:val="11"/>
+  </w:num>
+  <w:num w:numId="29">
+    <w:abstractNumId w:val="25"/>
+  </w:num>
+  <w:num w:numId="30">
+    <w:abstractNumId w:val="42"/>
+  </w:num>
+  <w:num w:numId="31">
     <w:abstractNumId w:val="21"/>
   </w:num>
-  <w:num w:numId="28">
-    <w:abstractNumId w:val="10"/>
+  <w:num w:numId="32">
+    <w:abstractNumId w:val="39"/>
   </w:num>
-  <w:num w:numId="29">
-    <w:abstractNumId w:val="23"/>
+  <w:num w:numId="33">
+    <w:abstractNumId w:val="29"/>
   </w:num>
-  <w:num w:numId="30">
-    <w:abstractNumId w:val="40"/>
+  <w:num w:numId="34">
+    <w:abstractNumId w:val="37"/>
   </w:num>
-  <w:num w:numId="31">
+  <w:num w:numId="35">
+    <w:abstractNumId w:val="33"/>
+  </w:num>
+  <w:num w:numId="36">
     <w:abstractNumId w:val="19"/>
   </w:num>
-  <w:num w:numId="32">
-    <w:abstractNumId w:val="37"/>
-  </w:num>
-  <w:num w:numId="33">
-    <w:abstractNumId w:val="27"/>
-  </w:num>
-  <w:num w:numId="34">
-    <w:abstractNumId w:val="35"/>
-  </w:num>
-  <w:num w:numId="35">
-    <w:abstractNumId w:val="31"/>
-  </w:num>
-  <w:num w:numId="36">
-    <w:abstractNumId w:val="17"/>
-  </w:num>
   <w:num w:numId="37">
-    <w:abstractNumId w:val="30"/>
+    <w:abstractNumId w:val="32"/>
   </w:num>
   <w:num w:numId="38">
-    <w:abstractNumId w:val="18"/>
+    <w:abstractNumId w:val="20"/>
   </w:num>
   <w:num w:numId="39">
-    <w:abstractNumId w:val="7"/>
+    <w:abstractNumId w:val="8"/>
   </w:num>
   <w:num w:numId="40">
-    <w:abstractNumId w:val="20"/>
+    <w:abstractNumId w:val="22"/>
   </w:num>
   <w:num w:numId="41">
     <w:abstractNumId w:val="4"/>
   </w:num>
   <w:num w:numId="42">
-    <w:abstractNumId w:val="15"/>
+    <w:abstractNumId w:val="17"/>
+  </w:num>
+  <w:num w:numId="43">
+    <w:abstractNumId w:val="7"/>
+  </w:num>
+  <w:num w:numId="44">
+    <w:abstractNumId w:val="13"/>
   </w:num>
 </w:numbering>
 </file>

</xml_diff>

<commit_message>
temps des capture d'écran
</commit_message>
<xml_diff>
--- a/Mon mémoire - Gestion Club.docx
+++ b/Mon mémoire - Gestion Club.docx
@@ -4188,27 +4188,7 @@
                                 <w:sz w:val="32"/>
                                 <w:szCs w:val="32"/>
                               </w:rPr>
-                              <w:t>CHOIX DE LA MÉTH</w:t>
-                            </w:r>
-                            <w:r>
-                              <w:rPr>
-                                <w:rFonts w:ascii="Times New Roman" w:hAnsi="Times New Roman" w:cs="Times New Roman"/>
-                                <w:b/>
-                                <w:bCs/>
-                                <w:sz w:val="32"/>
-                                <w:szCs w:val="32"/>
-                              </w:rPr>
-                              <w:t>ODE</w:t>
-                            </w:r>
-                            <w:r>
-                              <w:rPr>
-                                <w:rFonts w:ascii="Times New Roman" w:hAnsi="Times New Roman" w:cs="Times New Roman"/>
-                                <w:b/>
-                                <w:bCs/>
-                                <w:sz w:val="32"/>
-                                <w:szCs w:val="32"/>
-                              </w:rPr>
-                              <w:t xml:space="preserve"> D’ANALYSE ET DE CONCEPTION</w:t>
+                              <w:t>CHOIX DE LA MÉTHODE D’ANALYSE ET DE CONCEPTION</w:t>
                             </w:r>
                           </w:p>
                           <w:p>
@@ -4305,27 +4285,7 @@
                           <w:sz w:val="32"/>
                           <w:szCs w:val="32"/>
                         </w:rPr>
-                        <w:t>CHOIX DE LA MÉTH</w:t>
-                      </w:r>
-                      <w:r>
-                        <w:rPr>
-                          <w:rFonts w:ascii="Times New Roman" w:hAnsi="Times New Roman" w:cs="Times New Roman"/>
-                          <w:b/>
-                          <w:bCs/>
-                          <w:sz w:val="32"/>
-                          <w:szCs w:val="32"/>
-                        </w:rPr>
-                        <w:t>ODE</w:t>
-                      </w:r>
-                      <w:r>
-                        <w:rPr>
-                          <w:rFonts w:ascii="Times New Roman" w:hAnsi="Times New Roman" w:cs="Times New Roman"/>
-                          <w:b/>
-                          <w:bCs/>
-                          <w:sz w:val="32"/>
-                          <w:szCs w:val="32"/>
-                        </w:rPr>
-                        <w:t xml:space="preserve"> D’ANALYSE ET DE CONCEPTION</w:t>
+                        <w:t>CHOIX DE LA MÉTHODE D’ANALYSE ET DE CONCEPTION</w:t>
                       </w:r>
                     </w:p>
                     <w:p>
@@ -16641,23 +16601,7 @@
           <w:sz w:val="24"/>
           <w:szCs w:val="24"/>
         </w:rPr>
-        <w:t>Réplication des données selon différents modes synchrones ou asynchrones de tout ou partie d'une base de données : voir Oracle</w:t>
-      </w:r>
-      <w:r>
-        <w:rPr>
-          <w:rFonts w:ascii="Times New Roman" w:hAnsi="Times New Roman" w:cs="Times New Roman"/>
-          <w:sz w:val="24"/>
-          <w:szCs w:val="24"/>
-        </w:rPr>
-        <w:t xml:space="preserve"> </w:t>
-      </w:r>
-      <w:r>
-        <w:rPr>
-          <w:rFonts w:ascii="Times New Roman" w:hAnsi="Times New Roman" w:cs="Times New Roman"/>
-          <w:sz w:val="24"/>
-          <w:szCs w:val="24"/>
-        </w:rPr>
-        <w:t>Data Guard (en) ou encore la solution Golden Gate (le couteau suisse d'Oracle tant il permet de faire de choses différentes à la fois).</w:t>
+        <w:t>Réplication des données selon différents modes synchrones ou asynchrones de tout ou partie d'une base de données : voir Oracle Data Guard (en) ou encore la solution Golden Gate (le couteau suisse d'Oracle tant il permet de faire de choses différentes à la fois).</w:t>
       </w:r>
     </w:p>
     <w:p>
@@ -17129,23 +17073,7 @@
           <w:sz w:val="24"/>
           <w:szCs w:val="24"/>
         </w:rPr>
-        <w:t xml:space="preserve"> c’est un langage de programmation compilé permettant la programmation sous de multiples paradigmes (comme la programmation procédurale, orientée objet ou générique). Ses bonnes performances, et sa compatibilité avec le C en font un des langages de programmation les plus utilisés dans les applications où la performance est critique. On peut considérer que C++ « est du C » avec un ajout de fonctionnalités. Cependant, certains programmes syntaxiquement corrects en C ne le sont pas en C++, à commencer bien sûr par ceux qui font usage d'identificateurs correspondant à des mots</w:t>
-      </w:r>
-      <w:r>
-        <w:rPr>
-          <w:rFonts w:ascii="Times New Roman" w:hAnsi="Times New Roman" w:cs="Times New Roman"/>
-          <w:sz w:val="24"/>
-          <w:szCs w:val="24"/>
-        </w:rPr>
-        <w:t xml:space="preserve"> </w:t>
-      </w:r>
-      <w:r>
-        <w:rPr>
-          <w:rFonts w:ascii="Times New Roman" w:hAnsi="Times New Roman" w:cs="Times New Roman"/>
-          <w:sz w:val="24"/>
-          <w:szCs w:val="24"/>
-        </w:rPr>
-        <w:t>clefs en C++.</w:t>
+        <w:t xml:space="preserve"> c’est un langage de programmation compilé permettant la programmation sous de multiples paradigmes (comme la programmation procédurale, orientée objet ou générique). Ses bonnes performances, et sa compatibilité avec le C en font un des langages de programmation les plus utilisés dans les applications où la performance est critique. On peut considérer que C++ « est du C » avec un ajout de fonctionnalités. Cependant, certains programmes syntaxiquement corrects en C ne le sont pas en C++, à commencer bien sûr par ceux qui font usage d'identificateurs correspondant à des mots clefs en C++.</w:t>
       </w:r>
     </w:p>
     <w:p>
@@ -17170,23 +17098,7 @@
           <w:sz w:val="24"/>
           <w:szCs w:val="24"/>
         </w:rPr>
-        <w:t>JAVA : Java est un langage de programmation orienté objet créé par James Gosling et Patrick Naughton, employés de Sun Microsystems, avec le soutien de Bill Joy (Cofondateur de Sun Microsystems en 1982), présenté officiellement le 23 mai 1995 au SunWorld (la société Sun a été ensuite rachetée en 2009 par la société Oracle qui détient et maintient désormais Java). Java permet de développer des applications autonomes mais aussi, et surtout, des applications client-serveur. C'est la garantie de portabilité qui a fait la réussite de Java dans les architectures client-serveur en facilitant la migration entre serveurs, très difficile pour les gros systèmes. Une autre particularité de Java est</w:t>
-      </w:r>
-      <w:r>
-        <w:rPr>
-          <w:rFonts w:ascii="Times New Roman" w:hAnsi="Times New Roman" w:cs="Times New Roman"/>
-          <w:sz w:val="24"/>
-          <w:szCs w:val="24"/>
-        </w:rPr>
-        <w:t xml:space="preserve"> </w:t>
-      </w:r>
-      <w:r>
-        <w:rPr>
-          <w:rFonts w:ascii="Times New Roman" w:hAnsi="Times New Roman" w:cs="Times New Roman"/>
-          <w:sz w:val="24"/>
-          <w:szCs w:val="24"/>
-        </w:rPr>
-        <w:t>que les logiciels écrits dans ce langage sont compilés vers une représentation binaire intermédiaire qui peut être exécutée dans une machine virtuelle Java (JVM) en faisant abstraction du système d'exploitation</w:t>
+        <w:t>JAVA : Java est un langage de programmation orienté objet créé par James Gosling et Patrick Naughton, employés de Sun Microsystems, avec le soutien de Bill Joy (Cofondateur de Sun Microsystems en 1982), présenté officiellement le 23 mai 1995 au SunWorld (la société Sun a été ensuite rachetée en 2009 par la société Oracle qui détient et maintient désormais Java). Java permet de développer des applications autonomes mais aussi, et surtout, des applications client-serveur. C'est la garantie de portabilité qui a fait la réussite de Java dans les architectures client-serveur en facilitant la migration entre serveurs, très difficile pour les gros systèmes. Une autre particularité de Java est que les logiciels écrits dans ce langage sont compilés vers une représentation binaire intermédiaire qui peut être exécutée dans une machine virtuelle Java (JVM) en faisant abstraction du système d'exploitation</w:t>
       </w:r>
       <w:r>
         <w:rPr>
@@ -17826,6 +17738,118 @@
           <w:szCs w:val="24"/>
         </w:rPr>
       </w:pPr>
+      <w:r>
+        <w:rPr>
+          <w:rFonts w:ascii="Times New Roman" w:hAnsi="Times New Roman" w:cs="Times New Roman"/>
+          <w:sz w:val="24"/>
+          <w:szCs w:val="24"/>
+        </w:rPr>
+        <w:t>&lt;&lt;ESTM-AS&gt;&gt; est une plateforme web privée de gestion de la vie associatives développé avec le langage PHP</w:t>
+      </w:r>
+      <w:r>
+        <w:rPr>
+          <w:rFonts w:ascii="Times New Roman" w:hAnsi="Times New Roman" w:cs="Times New Roman"/>
+          <w:sz w:val="24"/>
+          <w:szCs w:val="24"/>
+        </w:rPr>
+        <w:t xml:space="preserve"> plus précisément avec le Framework SYMFONY la version 5.2</w:t>
+      </w:r>
+      <w:r>
+        <w:rPr>
+          <w:rFonts w:ascii="Times New Roman" w:hAnsi="Times New Roman" w:cs="Times New Roman"/>
+          <w:sz w:val="24"/>
+          <w:szCs w:val="24"/>
+        </w:rPr>
+        <w:t xml:space="preserve">. </w:t>
+      </w:r>
+      <w:r>
+        <w:rPr>
+          <w:rFonts w:ascii="Times New Roman" w:hAnsi="Times New Roman" w:cs="Times New Roman"/>
+          <w:sz w:val="24"/>
+          <w:szCs w:val="24"/>
+        </w:rPr>
+        <w:t xml:space="preserve">Cette application répond aux besoins d’une université qui opte pour un meilleur suivi des activités associatives de ces étudiants, la simplicité, et un gain de temps. </w:t>
+      </w:r>
+      <w:r>
+        <w:rPr>
+          <w:rFonts w:ascii="Times New Roman" w:hAnsi="Times New Roman" w:cs="Times New Roman"/>
+          <w:sz w:val="24"/>
+          <w:szCs w:val="24"/>
+        </w:rPr>
+        <w:t>Pour des questions de sécurité, l’application reste accessible via une interface de connexion. Chaque utilisateur est redirigé en fonction de son profil après sa connexion</w:t>
+      </w:r>
+      <w:r>
+        <w:rPr>
+          <w:rFonts w:ascii="Times New Roman" w:hAnsi="Times New Roman" w:cs="Times New Roman"/>
+          <w:sz w:val="24"/>
+          <w:szCs w:val="24"/>
+        </w:rPr>
+        <w:t>.</w:t>
+      </w:r>
+      <w:r>
+        <w:rPr>
+          <w:rFonts w:ascii="Times New Roman" w:hAnsi="Times New Roman" w:cs="Times New Roman"/>
+          <w:sz w:val="24"/>
+          <w:szCs w:val="24"/>
+        </w:rPr>
+        <w:t xml:space="preserve"> </w:t>
+      </w:r>
+      <w:r>
+        <w:rPr>
+          <w:rFonts w:ascii="Times New Roman" w:hAnsi="Times New Roman" w:cs="Times New Roman"/>
+          <w:sz w:val="24"/>
+          <w:szCs w:val="24"/>
+        </w:rPr>
+        <w:t xml:space="preserve">L’application a été conçu avec toutes </w:t>
+      </w:r>
+      <w:r>
+        <w:rPr>
+          <w:rFonts w:ascii="Times New Roman" w:hAnsi="Times New Roman" w:cs="Times New Roman"/>
+          <w:sz w:val="24"/>
+          <w:szCs w:val="24"/>
+        </w:rPr>
+        <w:t>les dispositions nécessaires</w:t>
+      </w:r>
+      <w:r>
+        <w:rPr>
+          <w:rFonts w:ascii="Times New Roman" w:hAnsi="Times New Roman" w:cs="Times New Roman"/>
+          <w:sz w:val="24"/>
+          <w:szCs w:val="24"/>
+        </w:rPr>
+        <w:t xml:space="preserve"> pour la sécurisation des données stockées et/ou transmises avec un chiffrement de haut niveau.</w:t>
+      </w:r>
+      <w:r>
+        <w:rPr>
+          <w:rFonts w:ascii="Times New Roman" w:hAnsi="Times New Roman" w:cs="Times New Roman"/>
+          <w:sz w:val="24"/>
+          <w:szCs w:val="24"/>
+        </w:rPr>
+        <w:t xml:space="preserve"> </w:t>
+      </w:r>
+      <w:r>
+        <w:rPr>
+          <w:rFonts w:ascii="Times New Roman" w:hAnsi="Times New Roman" w:cs="Times New Roman"/>
+          <w:sz w:val="24"/>
+          <w:szCs w:val="24"/>
+        </w:rPr>
+        <w:t xml:space="preserve">L'utilisation de notre application </w:t>
+      </w:r>
+      <w:r>
+        <w:rPr>
+          <w:rFonts w:ascii="Times New Roman" w:hAnsi="Times New Roman" w:cs="Times New Roman"/>
+          <w:sz w:val="24"/>
+          <w:szCs w:val="24"/>
+        </w:rPr>
+        <w:t>reste</w:t>
+      </w:r>
+      <w:r>
+        <w:rPr>
+          <w:rFonts w:ascii="Times New Roman" w:hAnsi="Times New Roman" w:cs="Times New Roman"/>
+          <w:sz w:val="24"/>
+          <w:szCs w:val="24"/>
+        </w:rPr>
+        <w:t xml:space="preserve"> simple et pratique.</w:t>
+      </w:r>
     </w:p>
     <w:sectPr>
       <w:pgSz w:w="11906" w:h="16838"/>

</xml_diff>